<commit_message>
BREAKING: Rename the hive DNS root domain from [.cluster] --> [.hive]
</commit_message>
<xml_diff>
--- a/Doc/Hive Load Balancers.docx
+++ b/Doc/Hive Load Balancers.docx
@@ -28,13 +28,25 @@
     </w:p>
     <w:p>
       <w:r>
-        <w:t xml:space="preserve">A key requirement for production clusters is </w:t>
+        <w:t xml:space="preserve">A key requirement for production </w:t>
+      </w:r>
+      <w:r>
+        <w:t>hives</w:t>
+      </w:r>
+      <w:r>
+        <w:t xml:space="preserve"> </w:t>
       </w:r>
       <w:r>
         <w:t>can</w:t>
       </w:r>
       <w:r>
-        <w:t xml:space="preserve"> effectively route external (Internet) traffic to cluster services, implementing load balancing and fail-over.  The Docker </w:t>
+        <w:t xml:space="preserve"> effectively route external (Internet) traffic to </w:t>
+      </w:r>
+      <w:r>
+        <w:t>hive</w:t>
+      </w:r>
+      <w:r>
+        <w:t xml:space="preserve"> services, implementing load balancing and fail-over.  The Docker </w:t>
       </w:r>
       <w:r>
         <w:t>ingress</w:t>
@@ -209,7 +221,13 @@
         <w:t>downloads its configuration from a HashiCorp Consul key and then dynamically updates itself whenever the key value changes.  The configuration is a ZIP archive including the HAProxy configuration file as well as other artifacts such as TLS certificates.  The proxy can also download sensitive assets from HashiCorp Vault.</w:t>
       </w:r>
       <w:r>
-        <w:t xml:space="preserve">  This image is intended to be used for most cluster proxies.</w:t>
+        <w:t xml:space="preserve">  This image is intended to be used for most </w:t>
+      </w:r>
+      <w:r>
+        <w:t>hive</w:t>
+      </w:r>
+      <w:r>
+        <w:t xml:space="preserve"> proxies.</w:t>
       </w:r>
     </w:p>
     <w:p>
@@ -324,7 +342,21 @@
           <w:rStyle w:val="EmphasizeChar"/>
         </w:rPr>
         <w:lastRenderedPageBreak/>
-        <w:t>neon-proxy-vault</w:t>
+        <w:t>neon-</w:t>
+      </w:r>
+      <w:bookmarkStart w:id="0" w:name="_GoBack"/>
+      <w:r>
+        <w:rPr>
+          <w:rStyle w:val="EmphasizeChar"/>
+        </w:rPr>
+        <w:t>proxy</w:t>
+      </w:r>
+      <w:bookmarkEnd w:id="0"/>
+      <w:r>
+        <w:rPr>
+          <w:rStyle w:val="EmphasizeChar"/>
+        </w:rPr>
+        <w:t>-vault</w:t>
       </w:r>
       <w:r>
         <w:tab/>
@@ -401,7 +433,13 @@
         <w:tab/>
       </w:r>
       <w:r>
-        <w:t>Handles routing of external HTTP and TCP traffic (e.g. from the Internet) to cluster services</w:t>
+        <w:t xml:space="preserve">Handles routing of external HTTP and TCP traffic (e.g. from the Internet) to </w:t>
+      </w:r>
+      <w:r>
+        <w:t>hive</w:t>
+      </w:r>
+      <w:r>
+        <w:t xml:space="preserve"> services</w:t>
       </w:r>
       <w:r>
         <w:t xml:space="preserve"> and containers attached to the </w:t>
@@ -569,7 +607,10 @@
         <w:t xml:space="preserve">  External routers or load balancers should be configured to direct </w:t>
       </w:r>
       <w:r>
-        <w:t xml:space="preserve">cluster </w:t>
+        <w:t>hive</w:t>
+      </w:r>
+      <w:r>
+        <w:t xml:space="preserve"> </w:t>
       </w:r>
       <w:r>
         <w:t>traffic here.</w:t>
@@ -605,7 +646,13 @@
         <w:tab/>
       </w:r>
       <w:r>
-        <w:t>Handles the routing of internal cluster HTTP and TCP traffic</w:t>
+        <w:t xml:space="preserve">Handles the routing of internal </w:t>
+      </w:r>
+      <w:r>
+        <w:t>hive</w:t>
+      </w:r>
+      <w:r>
+        <w:t xml:space="preserve"> HTTP and TCP traffic</w:t>
       </w:r>
       <w:r>
         <w:t xml:space="preserve"> to services and containers on the </w:t>
@@ -1335,6 +1382,73 @@
       <w:proofErr w:type="spellEnd"/>
       <w:r>
         <w:br/>
+        <w:t xml:space="preserve">                cache-hash: &lt;MD5 hash of cache-conf&gt;</w:t>
+      </w:r>
+      <w:r>
+        <w:br/>
+      </w:r>
+      <w:r>
+        <w:t xml:space="preserve">                </w:t>
+      </w:r>
+      <w:r>
+        <w:t>proxy-</w:t>
+      </w:r>
+      <w:r>
+        <w:t xml:space="preserve">conf: </w:t>
+      </w:r>
+      <w:r>
+        <w:t>haproxy.zip</w:t>
+      </w:r>
+      <w:r>
+        <w:br/>
+        <w:t xml:space="preserve">        </w:t>
+      </w:r>
+      <w:r>
+        <w:t xml:space="preserve">        </w:t>
+      </w:r>
+      <w:r>
+        <w:t>proxy-</w:t>
+      </w:r>
+      <w:r>
+        <w:t xml:space="preserve">hash: &lt;MD5 hash of </w:t>
+      </w:r>
+      <w:r>
+        <w:t>proxy-</w:t>
+      </w:r>
+      <w:r>
+        <w:t>conf</w:t>
+      </w:r>
+      <w:r>
+        <w:t xml:space="preserve"> </w:t>
+      </w:r>
+      <w:r>
+        <w:t>+</w:t>
+      </w:r>
+      <w:r>
+        <w:t xml:space="preserve"> </w:t>
+      </w:r>
+      <w:r>
+        <w:t>certs&gt;</w:t>
+      </w:r>
+      <w:r>
+        <w:br/>
+      </w:r>
+      <w:r>
+        <w:t xml:space="preserve">            public-bridge:</w:t>
+      </w:r>
+      <w:r>
+        <w:br/>
+      </w:r>
+      <w:r>
+        <w:t xml:space="preserve">                cache-conf: </w:t>
+      </w:r>
+      <w:proofErr w:type="spellStart"/>
+      <w:r>
+        <w:t>varnish.vcl</w:t>
+      </w:r>
+      <w:proofErr w:type="spellEnd"/>
+      <w:r>
+        <w:br/>
         <w:t xml:space="preserve">                cache-hash: &lt;MD5 hash of cach</w:t>
       </w:r>
       <w:r>
@@ -1353,13 +1467,55 @@
         <w:t>proxy-</w:t>
       </w:r>
       <w:r>
-        <w:t xml:space="preserve">conf: </w:t>
-      </w:r>
-      <w:r>
-        <w:t>haproxy.zip</w:t>
-      </w:r>
-      <w:r>
-        <w:br/>
+        <w:t>conf: haproxy.zip</w:t>
+      </w:r>
+      <w:r>
+        <w:br/>
+        <w:t xml:space="preserve">                </w:t>
+      </w:r>
+      <w:r>
+        <w:t>proxy-</w:t>
+      </w:r>
+      <w:r>
+        <w:t xml:space="preserve">hash: &lt;MD5 hash of </w:t>
+      </w:r>
+      <w:r>
+        <w:t>proxy-</w:t>
+      </w:r>
+      <w:r>
+        <w:t>conf&gt;</w:t>
+      </w:r>
+      <w:r>
+        <w:br/>
+      </w:r>
+      <w:r>
+        <w:t xml:space="preserve">            private:</w:t>
+      </w:r>
+      <w:r>
+        <w:br/>
+      </w:r>
+      <w:r>
+        <w:t xml:space="preserve">                cache-conf: </w:t>
+      </w:r>
+      <w:proofErr w:type="spellStart"/>
+      <w:r>
+        <w:t>varnish.vcl</w:t>
+      </w:r>
+      <w:proofErr w:type="spellEnd"/>
+      <w:r>
+        <w:br/>
+        <w:t xml:space="preserve">                cache-hash: &lt;MD5 hash of cach</w:t>
+      </w:r>
+      <w:r>
+        <w:t>e</w:t>
+      </w:r>
+      <w:r>
+        <w:t>-conf&gt;</w:t>
+      </w:r>
+      <w:r>
+        <w:br/>
+      </w:r>
+      <w:r>
         <w:t xml:space="preserve">        </w:t>
       </w:r>
       <w:r>
@@ -1369,6 +1525,19 @@
         <w:t>proxy-</w:t>
       </w:r>
       <w:r>
+        <w:t>conf: haproxy.zip</w:t>
+      </w:r>
+      <w:r>
+        <w:br/>
+        <w:t xml:space="preserve">        </w:t>
+      </w:r>
+      <w:r>
+        <w:t xml:space="preserve">        </w:t>
+      </w:r>
+      <w:r>
+        <w:t>proxy-</w:t>
+      </w:r>
+      <w:r>
         <w:t xml:space="preserve">hash: &lt;MD5 hash of </w:t>
       </w:r>
       <w:r>
@@ -1394,140 +1563,6 @@
       </w:r>
       <w:r>
         <w:t xml:space="preserve">            public-bridge:</w:t>
-      </w:r>
-      <w:r>
-        <w:br/>
-      </w:r>
-      <w:r>
-        <w:t xml:space="preserve">                cache-conf: </w:t>
-      </w:r>
-      <w:proofErr w:type="spellStart"/>
-      <w:r>
-        <w:t>varnish.vcl</w:t>
-      </w:r>
-      <w:proofErr w:type="spellEnd"/>
-      <w:r>
-        <w:br/>
-        <w:t xml:space="preserve">                cache-hash: &lt;MD5 hash of cach</w:t>
-      </w:r>
-      <w:r>
-        <w:t>e</w:t>
-      </w:r>
-      <w:r>
-        <w:t>-conf&gt;</w:t>
-      </w:r>
-      <w:r>
-        <w:br/>
-      </w:r>
-      <w:r>
-        <w:t xml:space="preserve">                </w:t>
-      </w:r>
-      <w:r>
-        <w:t>proxy-</w:t>
-      </w:r>
-      <w:r>
-        <w:t>conf: haproxy.zip</w:t>
-      </w:r>
-      <w:r>
-        <w:br/>
-        <w:t xml:space="preserve">                </w:t>
-      </w:r>
-      <w:r>
-        <w:t>proxy-</w:t>
-      </w:r>
-      <w:r>
-        <w:t xml:space="preserve">hash: &lt;MD5 hash of </w:t>
-      </w:r>
-      <w:r>
-        <w:t>proxy-</w:t>
-      </w:r>
-      <w:r>
-        <w:t>conf&gt;</w:t>
-      </w:r>
-      <w:r>
-        <w:br/>
-      </w:r>
-      <w:r>
-        <w:t xml:space="preserve">            private:</w:t>
-      </w:r>
-      <w:r>
-        <w:br/>
-      </w:r>
-      <w:r>
-        <w:t xml:space="preserve">                cache-conf: </w:t>
-      </w:r>
-      <w:proofErr w:type="spellStart"/>
-      <w:r>
-        <w:t>varnish.vcl</w:t>
-      </w:r>
-      <w:proofErr w:type="spellEnd"/>
-      <w:r>
-        <w:br/>
-        <w:t xml:space="preserve">                cache-hash: &lt;MD5 hash of cach</w:t>
-      </w:r>
-      <w:r>
-        <w:t>e</w:t>
-      </w:r>
-      <w:r>
-        <w:t>-conf&gt;</w:t>
-      </w:r>
-      <w:r>
-        <w:br/>
-      </w:r>
-      <w:r>
-        <w:t xml:space="preserve">        </w:t>
-      </w:r>
-      <w:r>
-        <w:t xml:space="preserve">        </w:t>
-      </w:r>
-      <w:r>
-        <w:t>proxy-</w:t>
-      </w:r>
-      <w:r>
-        <w:t>conf: haproxy.zip</w:t>
-      </w:r>
-      <w:r>
-        <w:br/>
-        <w:t xml:space="preserve">        </w:t>
-      </w:r>
-      <w:r>
-        <w:t xml:space="preserve">        </w:t>
-      </w:r>
-      <w:r>
-        <w:t>proxy-</w:t>
-      </w:r>
-      <w:r>
-        <w:t xml:space="preserve">hash: &lt;MD5 hash of </w:t>
-      </w:r>
-      <w:r>
-        <w:t>proxy-</w:t>
-      </w:r>
-      <w:r>
-        <w:t>conf</w:t>
-      </w:r>
-      <w:r>
-        <w:t xml:space="preserve"> </w:t>
-      </w:r>
-      <w:r>
-        <w:t>+</w:t>
-      </w:r>
-      <w:r>
-        <w:t xml:space="preserve"> </w:t>
-      </w:r>
-      <w:r>
-        <w:t>certs&gt;</w:t>
-      </w:r>
-      <w:r>
-        <w:br/>
-      </w:r>
-      <w:r>
-        <w:t xml:space="preserve">            </w:t>
-      </w:r>
-      <w:r>
-        <w:t>public</w:t>
-      </w:r>
-      <w:r>
-        <w:t>-bridge:</w:t>
       </w:r>
       <w:r>
         <w:br/>
@@ -1885,19 +1920,7 @@
         <w:rPr>
           <w:rStyle w:val="EmphasizeChar"/>
         </w:rPr>
-        <w:t>proxies/*/</w:t>
-      </w:r>
-      <w:r>
-        <w:rPr>
-          <w:rStyle w:val="EmphasizeChar"/>
-        </w:rPr>
-        <w:t>cache</w:t>
-      </w:r>
-      <w:r>
-        <w:rPr>
-          <w:rStyle w:val="EmphasizeChar"/>
-        </w:rPr>
-        <w:t>-conf</w:t>
+        <w:t>proxies/*/cache-conf</w:t>
       </w:r>
       <w:r>
         <w:rPr>
@@ -1911,15 +1934,304 @@
           <w:b w:val="0"/>
           <w:color w:val="auto"/>
         </w:rPr>
-        <w:t xml:space="preserve">Holds public or private proxy’s generated </w:t>
-      </w:r>
-      <w:r>
-        <w:rPr>
-          <w:rStyle w:val="EmphasizeChar"/>
-          <w:b w:val="0"/>
-          <w:color w:val="auto"/>
-        </w:rPr>
-        <w:t>Varnish Cache VCL configuration file as plain text</w:t>
+        <w:t>Holds public or private proxy’s generated Varnish Cache VCL configuration file as plain text.</w:t>
+      </w:r>
+    </w:p>
+    <w:p>
+      <w:pPr>
+        <w:ind w:left="2520" w:hanging="2160"/>
+        <w:rPr>
+          <w:rStyle w:val="EmphasizeChar"/>
+          <w:b w:val="0"/>
+          <w:color w:val="auto"/>
+        </w:rPr>
+      </w:pPr>
+      <w:r>
+        <w:rPr>
+          <w:rStyle w:val="EmphasizeChar"/>
+        </w:rPr>
+        <w:t>proxies/*/cache-hash</w:t>
+      </w:r>
+      <w:r>
+        <w:rPr>
+          <w:rStyle w:val="EmphasizeChar"/>
+        </w:rPr>
+        <w:tab/>
+      </w:r>
+      <w:r>
+        <w:rPr>
+          <w:rStyle w:val="EmphasizeChar"/>
+          <w:b w:val="0"/>
+          <w:color w:val="auto"/>
+        </w:rPr>
+        <w:t xml:space="preserve">The MD5 hash of the public or private proxy’s </w:t>
+      </w:r>
+      <w:r>
+        <w:rPr>
+          <w:rStyle w:val="EmphasizeChar"/>
+        </w:rPr>
+        <w:t>cache-conf</w:t>
+      </w:r>
+      <w:r>
+        <w:rPr>
+          <w:rStyle w:val="EmphasizeChar"/>
+          <w:b w:val="0"/>
+          <w:color w:val="auto"/>
+        </w:rPr>
+        <w:t xml:space="preserve">.  This is used by </w:t>
+      </w:r>
+      <w:r>
+        <w:rPr>
+          <w:rStyle w:val="EmphasizeChar"/>
+        </w:rPr>
+        <w:t>neon-</w:t>
+      </w:r>
+      <w:r>
+        <w:rPr>
+          <w:rStyle w:val="EmphasizeChar"/>
+        </w:rPr>
+        <w:t>proxy-cache</w:t>
+      </w:r>
+      <w:r>
+        <w:rPr>
+          <w:rStyle w:val="EmphasizeChar"/>
+          <w:b w:val="0"/>
+          <w:color w:val="auto"/>
+        </w:rPr>
+        <w:t xml:space="preserve"> service instances to detect when the </w:t>
+      </w:r>
+      <w:r>
+        <w:rPr>
+          <w:rStyle w:val="EmphasizeChar"/>
+          <w:b w:val="0"/>
+          <w:color w:val="auto"/>
+        </w:rPr>
+        <w:t>caching</w:t>
+      </w:r>
+      <w:r>
+        <w:rPr>
+          <w:rStyle w:val="EmphasizeChar"/>
+          <w:b w:val="0"/>
+          <w:color w:val="auto"/>
+        </w:rPr>
+        <w:t xml:space="preserve"> configuration has changed.</w:t>
+      </w:r>
+    </w:p>
+    <w:p>
+      <w:pPr>
+        <w:ind w:left="2520" w:hanging="2160"/>
+        <w:rPr>
+          <w:rStyle w:val="EmphasizeChar"/>
+          <w:b w:val="0"/>
+          <w:color w:val="auto"/>
+        </w:rPr>
+      </w:pPr>
+      <w:r>
+        <w:rPr>
+          <w:rStyle w:val="EmphasizeChar"/>
+        </w:rPr>
+        <w:t>proxies/*/proxy-conf</w:t>
+      </w:r>
+      <w:r>
+        <w:rPr>
+          <w:rStyle w:val="EmphasizeChar"/>
+        </w:rPr>
+        <w:tab/>
+      </w:r>
+      <w:r>
+        <w:rPr>
+          <w:rStyle w:val="EmphasizeChar"/>
+          <w:b w:val="0"/>
+          <w:color w:val="auto"/>
+        </w:rPr>
+        <w:t>Holds public or private proxy’s generated HAProxy configuration as a ZIP archive.</w:t>
+      </w:r>
+    </w:p>
+    <w:p>
+      <w:pPr>
+        <w:ind w:left="2520" w:hanging="2160"/>
+        <w:rPr>
+          <w:rStyle w:val="EmphasizeChar"/>
+          <w:b w:val="0"/>
+          <w:color w:val="auto"/>
+        </w:rPr>
+      </w:pPr>
+      <w:r>
+        <w:rPr>
+          <w:rStyle w:val="EmphasizeChar"/>
+        </w:rPr>
+        <w:t>proxies/*/proxy-hash</w:t>
+      </w:r>
+      <w:r>
+        <w:rPr>
+          <w:rStyle w:val="EmphasizeChar"/>
+        </w:rPr>
+        <w:tab/>
+      </w:r>
+      <w:r>
+        <w:rPr>
+          <w:rStyle w:val="EmphasizeChar"/>
+          <w:b w:val="0"/>
+          <w:color w:val="auto"/>
+        </w:rPr>
+        <w:t xml:space="preserve">The MD5 hash of the public or private proxy’s </w:t>
+      </w:r>
+      <w:r>
+        <w:rPr>
+          <w:rStyle w:val="EmphasizeChar"/>
+        </w:rPr>
+        <w:t>proxy-conf</w:t>
+      </w:r>
+      <w:r>
+        <w:rPr>
+          <w:rStyle w:val="EmphasizeChar"/>
+          <w:b w:val="0"/>
+          <w:color w:val="auto"/>
+        </w:rPr>
+        <w:t xml:space="preserve"> archive combined with the hash of all of the referenced certificates.  This is used by </w:t>
+      </w:r>
+      <w:r>
+        <w:rPr>
+          <w:rStyle w:val="EmphasizeChar"/>
+        </w:rPr>
+        <w:t>neon-proxy</w:t>
+      </w:r>
+      <w:r>
+        <w:rPr>
+          <w:rStyle w:val="EmphasizeChar"/>
+          <w:b w:val="0"/>
+          <w:color w:val="auto"/>
+        </w:rPr>
+        <w:t xml:space="preserve"> </w:t>
+      </w:r>
+      <w:r>
+        <w:rPr>
+          <w:rStyle w:val="EmphasizeChar"/>
+          <w:b w:val="0"/>
+          <w:color w:val="auto"/>
+        </w:rPr>
+        <w:t xml:space="preserve">service </w:t>
+      </w:r>
+      <w:r>
+        <w:rPr>
+          <w:rStyle w:val="EmphasizeChar"/>
+          <w:b w:val="0"/>
+          <w:color w:val="auto"/>
+        </w:rPr>
+        <w:t>instances to detect when the proxy configuration has changed.</w:t>
+      </w:r>
+    </w:p>
+    <w:p>
+      <w:pPr>
+        <w:ind w:left="2520" w:hanging="2160"/>
+        <w:rPr>
+          <w:rStyle w:val="EmphasizeChar"/>
+          <w:b w:val="0"/>
+          <w:color w:val="auto"/>
+        </w:rPr>
+      </w:pPr>
+      <w:r>
+        <w:rPr>
+          <w:rStyle w:val="EmphasizeChar"/>
+        </w:rPr>
+        <w:t>status/*</w:t>
+      </w:r>
+      <w:r>
+        <w:rPr>
+          <w:rStyle w:val="EmphasizeChar"/>
+        </w:rPr>
+        <w:tab/>
+      </w:r>
+      <w:r>
+        <w:rPr>
+          <w:rStyle w:val="EmphasizeChar"/>
+          <w:b w:val="0"/>
+          <w:color w:val="auto"/>
+        </w:rPr>
+        <w:t>(</w:t>
+      </w:r>
+      <w:r>
+        <w:rPr>
+          <w:rStyle w:val="EmphasizeChar"/>
+        </w:rPr>
+        <w:t>json</w:t>
+      </w:r>
+      <w:r>
+        <w:rPr>
+          <w:rStyle w:val="EmphasizeChar"/>
+          <w:b w:val="0"/>
+          <w:color w:val="auto"/>
+        </w:rPr>
+        <w:t>) D</w:t>
+      </w:r>
+      <w:r>
+        <w:rPr>
+          <w:rStyle w:val="EmphasizeChar"/>
+          <w:b w:val="0"/>
+          <w:color w:val="auto"/>
+        </w:rPr>
+        <w:t xml:space="preserve">escribes the proxy route status at the time the </w:t>
+      </w:r>
+      <w:r>
+        <w:rPr>
+          <w:rStyle w:val="EmphasizeChar"/>
+        </w:rPr>
+        <w:t>neon-proxy-manager</w:t>
+      </w:r>
+      <w:r>
+        <w:rPr>
+          <w:rStyle w:val="EmphasizeChar"/>
+          <w:b w:val="0"/>
+        </w:rPr>
+        <w:t xml:space="preserve"> </w:t>
+      </w:r>
+      <w:r>
+        <w:rPr>
+          <w:rStyle w:val="EmphasizeChar"/>
+          <w:b w:val="0"/>
+          <w:color w:val="auto"/>
+        </w:rPr>
+        <w:t xml:space="preserve">last processed </w:t>
+      </w:r>
+      <w:r>
+        <w:rPr>
+          <w:rStyle w:val="EmphasizeChar"/>
+          <w:b w:val="0"/>
+          <w:color w:val="auto"/>
+        </w:rPr>
+        <w:t>hive</w:t>
+      </w:r>
+      <w:r>
+        <w:rPr>
+          <w:rStyle w:val="EmphasizeChar"/>
+          <w:b w:val="0"/>
+          <w:color w:val="auto"/>
+        </w:rPr>
+        <w:t xml:space="preserve"> </w:t>
+      </w:r>
+      <w:r>
+        <w:rPr>
+          <w:rStyle w:val="EmphasizeChar"/>
+          <w:b w:val="0"/>
+          <w:color w:val="auto"/>
+        </w:rPr>
+        <w:t>rules</w:t>
+      </w:r>
+      <w:r>
+        <w:rPr>
+          <w:rStyle w:val="EmphasizeChar"/>
+          <w:b w:val="0"/>
+          <w:color w:val="auto"/>
+        </w:rPr>
+        <w:t xml:space="preserve"> for the named </w:t>
+      </w:r>
+      <w:r>
+        <w:rPr>
+          <w:rStyle w:val="EmphasizeChar"/>
+          <w:b w:val="0"/>
+          <w:color w:val="auto"/>
+        </w:rPr>
+        <w:t>load balancer</w:t>
       </w:r>
       <w:r>
         <w:rPr>
@@ -1928,311 +2240,6 @@
           <w:color w:val="auto"/>
         </w:rPr>
         <w:t>.</w:t>
-      </w:r>
-    </w:p>
-    <w:p>
-      <w:pPr>
-        <w:ind w:left="2520" w:hanging="2160"/>
-        <w:rPr>
-          <w:rStyle w:val="EmphasizeChar"/>
-          <w:b w:val="0"/>
-          <w:color w:val="auto"/>
-        </w:rPr>
-      </w:pPr>
-      <w:r>
-        <w:rPr>
-          <w:rStyle w:val="EmphasizeChar"/>
-        </w:rPr>
-        <w:t>proxies/*/</w:t>
-      </w:r>
-      <w:r>
-        <w:rPr>
-          <w:rStyle w:val="EmphasizeChar"/>
-        </w:rPr>
-        <w:t>cache</w:t>
-      </w:r>
-      <w:r>
-        <w:rPr>
-          <w:rStyle w:val="EmphasizeChar"/>
-        </w:rPr>
-        <w:t>-hash</w:t>
-      </w:r>
-      <w:r>
-        <w:rPr>
-          <w:rStyle w:val="EmphasizeChar"/>
-        </w:rPr>
-        <w:tab/>
-      </w:r>
-      <w:r>
-        <w:rPr>
-          <w:rStyle w:val="EmphasizeChar"/>
-          <w:b w:val="0"/>
-          <w:color w:val="auto"/>
-        </w:rPr>
-        <w:t xml:space="preserve">The MD5 hash of the public or private proxy’s </w:t>
-      </w:r>
-      <w:r>
-        <w:rPr>
-          <w:rStyle w:val="EmphasizeChar"/>
-        </w:rPr>
-        <w:t>c</w:t>
-      </w:r>
-      <w:r>
-        <w:rPr>
-          <w:rStyle w:val="EmphasizeChar"/>
-        </w:rPr>
-        <w:t>ache-c</w:t>
-      </w:r>
-      <w:r>
-        <w:rPr>
-          <w:rStyle w:val="EmphasizeChar"/>
-        </w:rPr>
-        <w:t>onf</w:t>
-      </w:r>
-      <w:r>
-        <w:rPr>
-          <w:rStyle w:val="EmphasizeChar"/>
-          <w:b w:val="0"/>
-          <w:color w:val="auto"/>
-        </w:rPr>
-        <w:t xml:space="preserve">.  This is used by </w:t>
-      </w:r>
-      <w:r>
-        <w:rPr>
-          <w:rStyle w:val="EmphasizeChar"/>
-        </w:rPr>
-        <w:t>neon-</w:t>
-      </w:r>
-      <w:r>
-        <w:rPr>
-          <w:rStyle w:val="EmphasizeChar"/>
-        </w:rPr>
-        <w:t>proxy-cache</w:t>
-      </w:r>
-      <w:r>
-        <w:rPr>
-          <w:rStyle w:val="EmphasizeChar"/>
-          <w:b w:val="0"/>
-          <w:color w:val="auto"/>
-        </w:rPr>
-        <w:t xml:space="preserve"> </w:t>
-      </w:r>
-      <w:r>
-        <w:rPr>
-          <w:rStyle w:val="EmphasizeChar"/>
-          <w:b w:val="0"/>
-          <w:color w:val="auto"/>
-        </w:rPr>
-        <w:t xml:space="preserve">service </w:t>
-      </w:r>
-      <w:r>
-        <w:rPr>
-          <w:rStyle w:val="EmphasizeChar"/>
-          <w:b w:val="0"/>
-          <w:color w:val="auto"/>
-        </w:rPr>
-        <w:t xml:space="preserve">instances to detect when the </w:t>
-      </w:r>
-      <w:r>
-        <w:rPr>
-          <w:rStyle w:val="EmphasizeChar"/>
-          <w:b w:val="0"/>
-          <w:color w:val="auto"/>
-        </w:rPr>
-        <w:t>caching</w:t>
-      </w:r>
-      <w:r>
-        <w:rPr>
-          <w:rStyle w:val="EmphasizeChar"/>
-          <w:b w:val="0"/>
-          <w:color w:val="auto"/>
-        </w:rPr>
-        <w:t xml:space="preserve"> configuration has changed.</w:t>
-      </w:r>
-    </w:p>
-    <w:p>
-      <w:pPr>
-        <w:ind w:left="2520" w:hanging="2160"/>
-        <w:rPr>
-          <w:rStyle w:val="EmphasizeChar"/>
-          <w:b w:val="0"/>
-          <w:color w:val="auto"/>
-        </w:rPr>
-      </w:pPr>
-      <w:r>
-        <w:rPr>
-          <w:rStyle w:val="EmphasizeChar"/>
-        </w:rPr>
-        <w:t>proxies/*/proxy-conf</w:t>
-      </w:r>
-      <w:r>
-        <w:rPr>
-          <w:rStyle w:val="EmphasizeChar"/>
-        </w:rPr>
-        <w:tab/>
-      </w:r>
-      <w:r>
-        <w:rPr>
-          <w:rStyle w:val="EmphasizeChar"/>
-          <w:b w:val="0"/>
-          <w:color w:val="auto"/>
-        </w:rPr>
-        <w:t>Holds public or private proxy’s generated HAProxy configuration as a ZIP archive.</w:t>
-      </w:r>
-    </w:p>
-    <w:p>
-      <w:pPr>
-        <w:ind w:left="2520" w:hanging="2160"/>
-        <w:rPr>
-          <w:rStyle w:val="EmphasizeChar"/>
-          <w:b w:val="0"/>
-          <w:color w:val="auto"/>
-        </w:rPr>
-      </w:pPr>
-      <w:r>
-        <w:rPr>
-          <w:rStyle w:val="EmphasizeChar"/>
-        </w:rPr>
-        <w:t>proxies/*/proxy-hash</w:t>
-      </w:r>
-      <w:r>
-        <w:rPr>
-          <w:rStyle w:val="EmphasizeChar"/>
-        </w:rPr>
-        <w:tab/>
-      </w:r>
-      <w:r>
-        <w:rPr>
-          <w:rStyle w:val="EmphasizeChar"/>
-          <w:b w:val="0"/>
-          <w:color w:val="auto"/>
-        </w:rPr>
-        <w:t xml:space="preserve">The MD5 hash of the public or private proxy’s </w:t>
-      </w:r>
-      <w:r>
-        <w:rPr>
-          <w:rStyle w:val="EmphasizeChar"/>
-        </w:rPr>
-        <w:t>proxy-c</w:t>
-      </w:r>
-      <w:r>
-        <w:rPr>
-          <w:rStyle w:val="EmphasizeChar"/>
-        </w:rPr>
-        <w:t>onf</w:t>
-      </w:r>
-      <w:r>
-        <w:rPr>
-          <w:rStyle w:val="EmphasizeChar"/>
-          <w:b w:val="0"/>
-          <w:color w:val="auto"/>
-        </w:rPr>
-        <w:t xml:space="preserve"> archive combined with the hash of all of the referenced certificates.  This is used by </w:t>
-      </w:r>
-      <w:r>
-        <w:rPr>
-          <w:rStyle w:val="EmphasizeChar"/>
-        </w:rPr>
-        <w:t>neon-proxy</w:t>
-      </w:r>
-      <w:r>
-        <w:rPr>
-          <w:rStyle w:val="EmphasizeChar"/>
-          <w:b w:val="0"/>
-          <w:color w:val="auto"/>
-        </w:rPr>
-        <w:t xml:space="preserve"> </w:t>
-      </w:r>
-      <w:r>
-        <w:rPr>
-          <w:rStyle w:val="EmphasizeChar"/>
-          <w:b w:val="0"/>
-          <w:color w:val="auto"/>
-        </w:rPr>
-        <w:t xml:space="preserve">service </w:t>
-      </w:r>
-      <w:bookmarkStart w:id="0" w:name="_GoBack"/>
-      <w:bookmarkEnd w:id="0"/>
-      <w:r>
-        <w:rPr>
-          <w:rStyle w:val="EmphasizeChar"/>
-          <w:b w:val="0"/>
-          <w:color w:val="auto"/>
-        </w:rPr>
-        <w:t>instances to detect when the proxy configuration has changed.</w:t>
-      </w:r>
-    </w:p>
-    <w:p>
-      <w:pPr>
-        <w:ind w:left="2520" w:hanging="2160"/>
-        <w:rPr>
-          <w:rStyle w:val="EmphasizeChar"/>
-          <w:b w:val="0"/>
-          <w:color w:val="auto"/>
-        </w:rPr>
-      </w:pPr>
-      <w:r>
-        <w:rPr>
-          <w:rStyle w:val="EmphasizeChar"/>
-        </w:rPr>
-        <w:t>status/*</w:t>
-      </w:r>
-      <w:r>
-        <w:rPr>
-          <w:rStyle w:val="EmphasizeChar"/>
-        </w:rPr>
-        <w:tab/>
-      </w:r>
-      <w:r>
-        <w:rPr>
-          <w:rStyle w:val="EmphasizeChar"/>
-          <w:b w:val="0"/>
-          <w:color w:val="auto"/>
-        </w:rPr>
-        <w:t>(</w:t>
-      </w:r>
-      <w:r>
-        <w:rPr>
-          <w:rStyle w:val="EmphasizeChar"/>
-        </w:rPr>
-        <w:t>json</w:t>
-      </w:r>
-      <w:r>
-        <w:rPr>
-          <w:rStyle w:val="EmphasizeChar"/>
-          <w:b w:val="0"/>
-          <w:color w:val="auto"/>
-        </w:rPr>
-        <w:t>) D</w:t>
-      </w:r>
-      <w:r>
-        <w:rPr>
-          <w:rStyle w:val="EmphasizeChar"/>
-          <w:b w:val="0"/>
-          <w:color w:val="auto"/>
-        </w:rPr>
-        <w:t xml:space="preserve">escribes the proxy route status at the time the </w:t>
-      </w:r>
-      <w:r>
-        <w:rPr>
-          <w:rStyle w:val="EmphasizeChar"/>
-        </w:rPr>
-        <w:t>neon-proxy-manager</w:t>
-      </w:r>
-      <w:r>
-        <w:rPr>
-          <w:rStyle w:val="EmphasizeChar"/>
-          <w:b w:val="0"/>
-        </w:rPr>
-        <w:t xml:space="preserve"> </w:t>
-      </w:r>
-      <w:r>
-        <w:rPr>
-          <w:rStyle w:val="EmphasizeChar"/>
-          <w:b w:val="0"/>
-          <w:color w:val="auto"/>
-        </w:rPr>
-        <w:t>last processed cluster routes for the named proxy.</w:t>
       </w:r>
     </w:p>
     <w:p>
@@ -3348,7 +3355,13 @@
         <w:t>NAME</w:t>
       </w:r>
       <w:r>
-        <w:t xml:space="preserve"> passed.  The necessary secrets must be made available to cluster services as they are deployed.</w:t>
+        <w:t xml:space="preserve"> passed.  The necessary secrets must be made available to </w:t>
+      </w:r>
+      <w:r>
+        <w:t>hive</w:t>
+      </w:r>
+      <w:r>
+        <w:t xml:space="preserve"> services as they are deployed.</w:t>
       </w:r>
     </w:p>
     <w:p>
@@ -3375,7 +3388,13 @@
     </w:p>
     <w:p>
       <w:r>
-        <w:t>The public and private cluster proxies require read access to the TLS certificates stored in the Vault at</w:t>
+        <w:t xml:space="preserve">The public and private </w:t>
+      </w:r>
+      <w:r>
+        <w:t>hive load balancers</w:t>
+      </w:r>
+      <w:r>
+        <w:t xml:space="preserve"> require read access to the TLS certificates stored in the Vault at</w:t>
       </w:r>
       <w:r>
         <w:rPr>
@@ -3416,11 +3435,11 @@
         <w:t xml:space="preserve"> </w:t>
       </w:r>
       <w:r>
+        <w:lastRenderedPageBreak/>
         <w:t xml:space="preserve">Vault </w:t>
       </w:r>
       <w:proofErr w:type="spellStart"/>
       <w:r>
-        <w:lastRenderedPageBreak/>
         <w:t>AppRoles</w:t>
       </w:r>
       <w:proofErr w:type="spellEnd"/>
@@ -3738,7 +3757,13 @@
         <w:footnoteReference w:id="1"/>
       </w:r>
       <w:r>
-        <w:t xml:space="preserve"> on one or more cluster nodes.  This one-time configuration will handle many deployment scenarios.</w:t>
+        <w:t xml:space="preserve"> on one or more </w:t>
+      </w:r>
+      <w:r>
+        <w:t>hive</w:t>
+      </w:r>
+      <w:r>
+        <w:t xml:space="preserve"> nodes.  This one-time configuration will handle many deployment scenarios.</w:t>
       </w:r>
     </w:p>
     <w:p>
@@ -3762,7 +3787,13 @@
     </w:p>
     <w:p>
       <w:r>
-        <w:t xml:space="preserve">As mentioned above, these services are designed to proxy traffic from cluster pet nodes to the same endpoints defined for </w:t>
+        <w:t xml:space="preserve">As mentioned above, these services are designed to proxy traffic from </w:t>
+      </w:r>
+      <w:r>
+        <w:t>hive</w:t>
+      </w:r>
+      <w:r>
+        <w:t xml:space="preserve"> pet nodes to the same endpoints defined for </w:t>
       </w:r>
       <w:r>
         <w:rPr>
@@ -4996,7 +5027,7 @@
 </file>
 
 <file path=customXml/itemProps1.xml><?xml version="1.0" encoding="utf-8"?>
-<ds:datastoreItem xmlns:ds="http://schemas.openxmlformats.org/officeDocument/2006/customXml" ds:itemID="{220C1A7A-51AC-451B-9FA2-13FB3BAEA8BD}">
+<ds:datastoreItem xmlns:ds="http://schemas.openxmlformats.org/officeDocument/2006/customXml" ds:itemID="{F6052D26-A120-4BA3-8641-23E103E4D053}">
   <ds:schemaRefs>
     <ds:schemaRef ds:uri="http://schemas.openxmlformats.org/officeDocument/2006/bibliography"/>
   </ds:schemaRefs>

</xml_diff>

<commit_message>
[doc]: [cluster] --> [hive] rebranding
</commit_message>
<xml_diff>
--- a/Doc/Hive Load Balancers.docx
+++ b/Doc/Hive Load Balancers.docx
@@ -60,7 +60,15 @@
         <w:t>Load balancers</w:t>
       </w:r>
       <w:r>
-        <w:t xml:space="preserve"> are also required for other situations, typically to provide load balancing and fail-over for a group of stateful containers that combine to offer a stateful service (e.g. an Elasticsearch or Couchbase database cluster).</w:t>
+        <w:t xml:space="preserve"> are also required for other situations, typically to provide load balancing and fail-over for a group of stateful containers that combine to offer a stateful service (e.g. an Elasticsearch or Couchbase database </w:t>
+      </w:r>
+      <w:bookmarkStart w:id="0" w:name="_GoBack"/>
+      <w:r>
+        <w:t>cluster</w:t>
+      </w:r>
+      <w:bookmarkEnd w:id="0"/>
+      <w:r>
+        <w:t>).</w:t>
       </w:r>
       <w:r>
         <w:t xml:space="preserve">  Basic load balancing is based on the HAProxy open source project: </w:t>
@@ -342,25 +350,17 @@
           <w:rStyle w:val="EmphasizeChar"/>
         </w:rPr>
         <w:lastRenderedPageBreak/>
-        <w:t>neon-</w:t>
-      </w:r>
-      <w:bookmarkStart w:id="0" w:name="_GoBack"/>
-      <w:r>
-        <w:rPr>
-          <w:rStyle w:val="EmphasizeChar"/>
-        </w:rPr>
-        <w:t>proxy</w:t>
-      </w:r>
-      <w:bookmarkEnd w:id="0"/>
-      <w:r>
-        <w:rPr>
-          <w:rStyle w:val="EmphasizeChar"/>
-        </w:rPr>
-        <w:t>-vault</w:t>
+        <w:t>neon-proxy-vault</w:t>
       </w:r>
       <w:r>
         <w:tab/>
-        <w:t xml:space="preserve">Handles load balancing and fail-over for the Vault servers running on the cluster managers.  This is published to </w:t>
+        <w:t xml:space="preserve">Handles load balancing and fail-over for the Vault servers running on the </w:t>
+      </w:r>
+      <w:r>
+        <w:t>hive</w:t>
+      </w:r>
+      <w:r>
+        <w:t xml:space="preserve"> managers.  This is published to </w:t>
       </w:r>
       <w:r>
         <w:rPr>
@@ -395,11 +395,19 @@
       <w:r>
         <w:t xml:space="preserve"> the </w:t>
       </w:r>
+      <w:proofErr w:type="spellStart"/>
       <w:r>
         <w:rPr>
           <w:rStyle w:val="CodeChar"/>
         </w:rPr>
-        <w:t>neoncluster/</w:t>
+        <w:t>nhive</w:t>
+      </w:r>
+      <w:proofErr w:type="spellEnd"/>
+      <w:r>
+        <w:rPr>
+          <w:rStyle w:val="CodeChar"/>
+        </w:rPr>
+        <w:t>/</w:t>
       </w:r>
       <w:proofErr w:type="spellStart"/>
       <w:r>
@@ -622,11 +630,19 @@
         <w:br/>
         <w:t xml:space="preserve">This deploys as the </w:t>
       </w:r>
+      <w:proofErr w:type="spellStart"/>
       <w:r>
         <w:rPr>
           <w:rStyle w:val="CodeChar"/>
         </w:rPr>
-        <w:t>neoncluster/neon-proxy</w:t>
+        <w:t>nhive</w:t>
+      </w:r>
+      <w:proofErr w:type="spellEnd"/>
+      <w:r>
+        <w:rPr>
+          <w:rStyle w:val="CodeChar"/>
+        </w:rPr>
+        <w:t>/neon-proxy</w:t>
       </w:r>
       <w:r>
         <w:t xml:space="preserve"> image that dynamically loads its configuration from Consul and Vault.  This proxy will be reconfigured as services are deployed or removed, as TLS certificates are updated and as routing options are changed.</w:t>
@@ -837,11 +853,19 @@
       <w:r>
         <w:t xml:space="preserve"> routing is insufficient.  A typical situation is when a stateful service needs to be deployed as individual containers for manageability and clients require a single URL to the containers as a group that will load balance and fail-over properly.  This deploys as the </w:t>
       </w:r>
+      <w:proofErr w:type="spellStart"/>
       <w:r>
         <w:rPr>
           <w:rStyle w:val="CodeChar"/>
         </w:rPr>
-        <w:t>neoncluster/neon-proxy</w:t>
+        <w:t>nhive</w:t>
+      </w:r>
+      <w:proofErr w:type="spellEnd"/>
+      <w:r>
+        <w:rPr>
+          <w:rStyle w:val="CodeChar"/>
+        </w:rPr>
+        <w:t>/neon-proxy</w:t>
       </w:r>
       <w:r>
         <w:t xml:space="preserve"> image that dynamically loads its configuration from Consul and Vault.  This proxy will be reconfigured as services are deployed or removed, as TLS certificates are updated and as routing options are changed.</w:t>
@@ -938,11 +962,19 @@
         <w:br/>
         <w:t xml:space="preserve">This is also deployed using the </w:t>
       </w:r>
+      <w:proofErr w:type="spellStart"/>
       <w:r>
         <w:rPr>
           <w:rStyle w:val="CodeChar"/>
         </w:rPr>
-        <w:t>neoncluster/neon-proxy</w:t>
+        <w:t>nhive</w:t>
+      </w:r>
+      <w:proofErr w:type="spellEnd"/>
+      <w:r>
+        <w:rPr>
+          <w:rStyle w:val="CodeChar"/>
+        </w:rPr>
+        <w:t>/neon-proxy</w:t>
       </w:r>
       <w:r>
         <w:t xml:space="preserve"> image.</w:t>
@@ -1063,11 +1095,19 @@
         <w:br/>
         <w:t xml:space="preserve">This is also deployed using the </w:t>
       </w:r>
+      <w:proofErr w:type="spellStart"/>
       <w:r>
         <w:rPr>
           <w:rStyle w:val="CodeChar"/>
         </w:rPr>
-        <w:t>neoncluster/neon-proxy</w:t>
+        <w:t>nhive</w:t>
+      </w:r>
+      <w:proofErr w:type="spellEnd"/>
+      <w:r>
+        <w:rPr>
+          <w:rStyle w:val="CodeChar"/>
+        </w:rPr>
+        <w:t>/neon-proxy</w:t>
       </w:r>
       <w:r>
         <w:t xml:space="preserve"> image.</w:t>
@@ -1092,11 +1132,19 @@
       <w:r>
         <w:t xml:space="preserve">Implements HTTP caching for public services.  This is deployed using the </w:t>
       </w:r>
+      <w:proofErr w:type="spellStart"/>
       <w:r>
         <w:rPr>
           <w:rStyle w:val="CodeChar"/>
         </w:rPr>
-        <w:t>neoncluster/neon-proxy-cache</w:t>
+        <w:t>nhive</w:t>
+      </w:r>
+      <w:proofErr w:type="spellEnd"/>
+      <w:r>
+        <w:rPr>
+          <w:rStyle w:val="CodeChar"/>
+        </w:rPr>
+        <w:t>/neon-proxy-cache</w:t>
       </w:r>
       <w:r>
         <w:t xml:space="preserve"> image.</w:t>
@@ -1121,11 +1169,19 @@
       <w:r>
         <w:t xml:space="preserve">Implements HTTP caching for private services.  This is deployed using the </w:t>
       </w:r>
+      <w:proofErr w:type="spellStart"/>
       <w:r>
         <w:rPr>
           <w:rStyle w:val="CodeChar"/>
         </w:rPr>
-        <w:t>neoncluster/neon-proxy-cache</w:t>
+        <w:t>nhive</w:t>
+      </w:r>
+      <w:proofErr w:type="spellEnd"/>
+      <w:r>
+        <w:rPr>
+          <w:rStyle w:val="CodeChar"/>
+        </w:rPr>
+        <w:t>/neon-proxy-cache</w:t>
       </w:r>
       <w:r>
         <w:t xml:space="preserve"> image.</w:t>
@@ -1321,439 +1377,529 @@
       </w:r>
       <w:proofErr w:type="spellEnd"/>
       <w:r>
+        <w:t xml:space="preserve"> </w:t>
+      </w:r>
+      <w:proofErr w:type="spellStart"/>
+      <w:r>
+        <w:t>json</w:t>
+      </w:r>
+      <w:proofErr w:type="spellEnd"/>
+      <w:r>
+        <w:t>&gt;</w:t>
+      </w:r>
+      <w:r>
+        <w:br/>
+        <w:t xml:space="preserve">            private: &lt;</w:t>
+      </w:r>
+      <w:proofErr w:type="spellStart"/>
+      <w:r>
+        <w:t>ProxyStatus</w:t>
+      </w:r>
+      <w:proofErr w:type="spellEnd"/>
+      <w:r>
+        <w:t xml:space="preserve"> </w:t>
+      </w:r>
+      <w:proofErr w:type="spellStart"/>
+      <w:r>
+        <w:t>json</w:t>
+      </w:r>
+      <w:proofErr w:type="spellEnd"/>
+      <w:r>
+        <w:t>&gt;</w:t>
+      </w:r>
+      <w:r>
+        <w:br/>
+        <w:t xml:space="preserve">            public-bridge: &lt;</w:t>
+      </w:r>
+      <w:proofErr w:type="spellStart"/>
+      <w:r>
+        <w:t>ProxyStatus</w:t>
+      </w:r>
+      <w:proofErr w:type="spellEnd"/>
+      <w:r>
+        <w:t xml:space="preserve"> </w:t>
+      </w:r>
+      <w:proofErr w:type="spellStart"/>
+      <w:r>
+        <w:t>json</w:t>
+      </w:r>
+      <w:proofErr w:type="spellEnd"/>
+      <w:r>
+        <w:t>&gt;</w:t>
+      </w:r>
+      <w:r>
+        <w:br/>
+        <w:t xml:space="preserve">            private-bridge: &lt;</w:t>
+      </w:r>
+      <w:proofErr w:type="spellStart"/>
+      <w:r>
+        <w:t>ProxyStatus</w:t>
+      </w:r>
+      <w:proofErr w:type="spellEnd"/>
+      <w:r>
         <w:t xml:space="preserve"> json&gt;</w:t>
       </w:r>
       <w:r>
         <w:br/>
-        <w:t xml:space="preserve">            private: &lt;</w:t>
+        <w:t xml:space="preserve">        </w:t>
+      </w:r>
+      <w:r>
+        <w:br/>
+        <w:t xml:space="preserve">        proxies:</w:t>
+      </w:r>
+      <w:r>
+        <w:br/>
+        <w:t xml:space="preserve">            public:</w:t>
+      </w:r>
+      <w:r>
+        <w:br/>
+        <w:t xml:space="preserve">                cache-</w:t>
       </w:r>
       <w:proofErr w:type="spellStart"/>
       <w:r>
-        <w:t>ProxyStatus</w:t>
+        <w:t>conf</w:t>
       </w:r>
       <w:proofErr w:type="spellEnd"/>
       <w:r>
+        <w:t xml:space="preserve">: </w:t>
+      </w:r>
+      <w:proofErr w:type="spellStart"/>
+      <w:r>
+        <w:t>varnish.vcl</w:t>
+      </w:r>
+      <w:proofErr w:type="spellEnd"/>
+      <w:r>
+        <w:br/>
+        <w:t xml:space="preserve">                cache-hash: &lt;MD5 hash of cache-conf&gt;</w:t>
+      </w:r>
+      <w:r>
+        <w:br/>
+      </w:r>
+      <w:r>
+        <w:t xml:space="preserve">                </w:t>
+      </w:r>
+      <w:r>
+        <w:t>proxy-</w:t>
+      </w:r>
+      <w:r>
+        <w:t xml:space="preserve">conf: </w:t>
+      </w:r>
+      <w:r>
+        <w:t>haproxy.zip</w:t>
+      </w:r>
+      <w:r>
+        <w:br/>
+        <w:t xml:space="preserve">        </w:t>
+      </w:r>
+      <w:r>
+        <w:t xml:space="preserve">        </w:t>
+      </w:r>
+      <w:r>
+        <w:t>proxy-</w:t>
+      </w:r>
+      <w:r>
+        <w:t xml:space="preserve">hash: &lt;MD5 hash of </w:t>
+      </w:r>
+      <w:r>
+        <w:t>proxy-</w:t>
+      </w:r>
+      <w:r>
+        <w:t>conf</w:t>
+      </w:r>
+      <w:r>
+        <w:t xml:space="preserve"> </w:t>
+      </w:r>
+      <w:r>
+        <w:t>+</w:t>
+      </w:r>
+      <w:r>
+        <w:t xml:space="preserve"> </w:t>
+      </w:r>
+      <w:r>
+        <w:t>certs&gt;</w:t>
+      </w:r>
+      <w:r>
+        <w:br/>
+      </w:r>
+      <w:r>
+        <w:t xml:space="preserve">            public-bridge:</w:t>
+      </w:r>
+      <w:r>
+        <w:br/>
+      </w:r>
+      <w:r>
+        <w:t xml:space="preserve">                cache-</w:t>
+      </w:r>
+      <w:proofErr w:type="spellStart"/>
+      <w:r>
+        <w:t>conf</w:t>
+      </w:r>
+      <w:proofErr w:type="spellEnd"/>
+      <w:r>
+        <w:t xml:space="preserve">: </w:t>
+      </w:r>
+      <w:proofErr w:type="spellStart"/>
+      <w:r>
+        <w:t>varnish.vcl</w:t>
+      </w:r>
+      <w:proofErr w:type="spellEnd"/>
+      <w:r>
+        <w:br/>
+        <w:t xml:space="preserve">                cache-hash: &lt;MD5 hash of cach</w:t>
+      </w:r>
+      <w:r>
+        <w:t>e</w:t>
+      </w:r>
+      <w:r>
+        <w:t>-conf&gt;</w:t>
+      </w:r>
+      <w:r>
+        <w:br/>
+      </w:r>
+      <w:r>
+        <w:t xml:space="preserve">                </w:t>
+      </w:r>
+      <w:r>
+        <w:t>proxy-</w:t>
+      </w:r>
+      <w:r>
+        <w:t>conf: haproxy.zip</w:t>
+      </w:r>
+      <w:r>
+        <w:br/>
+        <w:t xml:space="preserve">                </w:t>
+      </w:r>
+      <w:r>
+        <w:t>proxy-</w:t>
+      </w:r>
+      <w:r>
+        <w:t xml:space="preserve">hash: &lt;MD5 hash of </w:t>
+      </w:r>
+      <w:r>
+        <w:t>proxy-</w:t>
+      </w:r>
+      <w:r>
+        <w:t>conf&gt;</w:t>
+      </w:r>
+      <w:r>
+        <w:br/>
+      </w:r>
+      <w:r>
+        <w:t xml:space="preserve">            private:</w:t>
+      </w:r>
+      <w:r>
+        <w:br/>
+      </w:r>
+      <w:r>
+        <w:t xml:space="preserve">                cache-</w:t>
+      </w:r>
+      <w:proofErr w:type="spellStart"/>
+      <w:r>
+        <w:t>conf</w:t>
+      </w:r>
+      <w:proofErr w:type="spellEnd"/>
+      <w:r>
+        <w:t xml:space="preserve">: </w:t>
+      </w:r>
+      <w:proofErr w:type="spellStart"/>
+      <w:r>
+        <w:t>varnish.vcl</w:t>
+      </w:r>
+      <w:proofErr w:type="spellEnd"/>
+      <w:r>
+        <w:br/>
+        <w:t xml:space="preserve">                cache-hash: &lt;MD5 hash of cach</w:t>
+      </w:r>
+      <w:r>
+        <w:t>e</w:t>
+      </w:r>
+      <w:r>
+        <w:t>-conf&gt;</w:t>
+      </w:r>
+      <w:r>
+        <w:br/>
+      </w:r>
+      <w:r>
+        <w:t xml:space="preserve">        </w:t>
+      </w:r>
+      <w:r>
+        <w:t xml:space="preserve">        </w:t>
+      </w:r>
+      <w:r>
+        <w:t>proxy-</w:t>
+      </w:r>
+      <w:r>
+        <w:t>conf: haproxy.zip</w:t>
+      </w:r>
+      <w:r>
+        <w:br/>
+        <w:t xml:space="preserve">        </w:t>
+      </w:r>
+      <w:r>
+        <w:t xml:space="preserve">        </w:t>
+      </w:r>
+      <w:r>
+        <w:t>proxy-</w:t>
+      </w:r>
+      <w:r>
+        <w:t xml:space="preserve">hash: &lt;MD5 hash of </w:t>
+      </w:r>
+      <w:r>
+        <w:t>proxy-</w:t>
+      </w:r>
+      <w:r>
+        <w:t>conf</w:t>
+      </w:r>
+      <w:r>
+        <w:t xml:space="preserve"> </w:t>
+      </w:r>
+      <w:r>
+        <w:t>+</w:t>
+      </w:r>
+      <w:r>
+        <w:t xml:space="preserve"> </w:t>
+      </w:r>
+      <w:r>
+        <w:t>certs&gt;</w:t>
+      </w:r>
+      <w:r>
+        <w:br/>
+      </w:r>
+      <w:r>
+        <w:t xml:space="preserve">            public-bridge:</w:t>
+      </w:r>
+      <w:r>
+        <w:br/>
+        <w:t xml:space="preserve">                cache-</w:t>
+      </w:r>
+      <w:proofErr w:type="spellStart"/>
+      <w:r>
+        <w:t>conf</w:t>
+      </w:r>
+      <w:proofErr w:type="spellEnd"/>
+      <w:r>
+        <w:t xml:space="preserve">: </w:t>
+      </w:r>
+      <w:proofErr w:type="spellStart"/>
+      <w:r>
+        <w:t>varnish.vcl</w:t>
+      </w:r>
+      <w:proofErr w:type="spellEnd"/>
+      <w:r>
+        <w:br/>
+        <w:t xml:space="preserve">                cache-hash: &lt;MD5 hash of cach</w:t>
+      </w:r>
+      <w:r>
+        <w:t>e</w:t>
+      </w:r>
+      <w:r>
+        <w:t>-conf&gt;</w:t>
+      </w:r>
+      <w:r>
+        <w:br/>
+        <w:t xml:space="preserve">                proxy-conf: haproxy.zip</w:t>
+      </w:r>
+      <w:r>
+        <w:br/>
+        <w:t xml:space="preserve">                proxy-hash: &lt;MD5 hash of proxy-conf&gt;</w:t>
+      </w:r>
+      <w:r>
+        <w:br/>
+        <w:t xml:space="preserve">            private-bridge:</w:t>
+      </w:r>
+      <w:r>
+        <w:br/>
+        <w:t xml:space="preserve">                cache-</w:t>
+      </w:r>
+      <w:proofErr w:type="spellStart"/>
+      <w:r>
+        <w:t>conf</w:t>
+      </w:r>
+      <w:proofErr w:type="spellEnd"/>
+      <w:r>
+        <w:t xml:space="preserve">: </w:t>
+      </w:r>
+      <w:proofErr w:type="spellStart"/>
+      <w:r>
+        <w:t>varnish.vcl</w:t>
+      </w:r>
+      <w:proofErr w:type="spellEnd"/>
+      <w:r>
+        <w:br/>
+        <w:t xml:space="preserve">                cache-hash: &lt;MD5 hash of cach</w:t>
+      </w:r>
+      <w:r>
+        <w:t>e</w:t>
+      </w:r>
+      <w:r>
+        <w:t>-conf&gt;</w:t>
+      </w:r>
+      <w:r>
+        <w:br/>
+        <w:t xml:space="preserve">                proxy-conf: haproxy.zip</w:t>
+      </w:r>
+      <w:r>
+        <w:br/>
+        <w:t xml:space="preserve">                proxy-hash: &lt;MD5 hash of proxy-conf&gt;</w:t>
+      </w:r>
+      <w:r>
+        <w:br/>
+      </w:r>
+      <w:r>
+        <w:br/>
+      </w:r>
+      <w:r>
+        <w:t xml:space="preserve">        </w:t>
+      </w:r>
+      <w:proofErr w:type="spellStart"/>
+      <w:r>
+        <w:t>conf</w:t>
+      </w:r>
+      <w:proofErr w:type="spellEnd"/>
+      <w:r>
+        <w:t>:</w:t>
+      </w:r>
+      <w:r>
+        <w:br/>
+        <w:t xml:space="preserve">            </w:t>
+      </w:r>
+      <w:r>
+        <w:t>reload</w:t>
+      </w:r>
+      <w:r>
+        <w:t>: &lt;</w:t>
+      </w:r>
+      <w:proofErr w:type="spellStart"/>
+      <w:r>
+        <w:t>uuid</w:t>
+      </w:r>
+      <w:proofErr w:type="spellEnd"/>
+      <w:r>
+        <w:t>&gt;</w:t>
+      </w:r>
+      <w:r>
+        <w:br/>
+      </w:r>
+      <w:r>
+        <w:br/>
+        <w:t xml:space="preserve">            public:</w:t>
+      </w:r>
+      <w:r>
+        <w:br/>
+        <w:t xml:space="preserve">                settings: &lt;</w:t>
+      </w:r>
+      <w:proofErr w:type="spellStart"/>
+      <w:r>
+        <w:t>ProxySettings</w:t>
+      </w:r>
+      <w:proofErr w:type="spellEnd"/>
+      <w:r>
         <w:t xml:space="preserve"> json&gt;</w:t>
       </w:r>
       <w:r>
         <w:br/>
-        <w:t xml:space="preserve">            public-bridge: &lt;</w:t>
+        <w:t xml:space="preserve">               </w:t>
+      </w:r>
+      <w:r>
+        <w:t xml:space="preserve"> </w:t>
+      </w:r>
+      <w:r>
+        <w:t>rules</w:t>
+      </w:r>
+      <w:r>
+        <w:t>:</w:t>
+      </w:r>
+      <w:r>
+        <w:br/>
+        <w:t xml:space="preserve">                    name1: &lt;</w:t>
       </w:r>
       <w:proofErr w:type="spellStart"/>
       <w:r>
-        <w:t>ProxyStatus</w:t>
+        <w:t>ProxyRoute</w:t>
       </w:r>
       <w:proofErr w:type="spellEnd"/>
       <w:r>
+        <w:t xml:space="preserve"> </w:t>
+      </w:r>
+      <w:proofErr w:type="spellStart"/>
+      <w:r>
+        <w:t>json</w:t>
+      </w:r>
+      <w:proofErr w:type="spellEnd"/>
+      <w:r>
+        <w:t>&gt;</w:t>
+      </w:r>
+      <w:r>
+        <w:br/>
+        <w:t xml:space="preserve">                    name2: &lt;</w:t>
+      </w:r>
+      <w:proofErr w:type="spellStart"/>
+      <w:r>
+        <w:t>ProxyRoute</w:t>
+      </w:r>
+      <w:proofErr w:type="spellEnd"/>
+      <w:r>
         <w:t xml:space="preserve"> json&gt;</w:t>
       </w:r>
       <w:r>
         <w:br/>
-        <w:t xml:space="preserve">            private-bridge: &lt;</w:t>
+        <w:t xml:space="preserve">                    ...</w:t>
+      </w:r>
+      <w:r>
+        <w:br/>
+        <w:t xml:space="preserve">            private:</w:t>
+      </w:r>
+      <w:r>
+        <w:br/>
+      </w:r>
+      <w:r>
+        <w:t xml:space="preserve">                settings: &lt;</w:t>
       </w:r>
       <w:proofErr w:type="spellStart"/>
       <w:r>
-        <w:t>ProxyStatus</w:t>
+        <w:t>ProxySettings</w:t>
       </w:r>
       <w:proofErr w:type="spellEnd"/>
       <w:r>
-        <w:t xml:space="preserve"> json&gt;</w:t>
-      </w:r>
-      <w:r>
-        <w:br/>
-        <w:t xml:space="preserve">        </w:t>
-      </w:r>
-      <w:r>
-        <w:br/>
-        <w:t xml:space="preserve">        proxies:</w:t>
-      </w:r>
-      <w:r>
-        <w:br/>
-        <w:t xml:space="preserve">            public:</w:t>
-      </w:r>
-      <w:r>
-        <w:br/>
-        <w:t xml:space="preserve">                cache-conf: </w:t>
+        <w:t xml:space="preserve"> </w:t>
       </w:r>
       <w:proofErr w:type="spellStart"/>
       <w:r>
-        <w:t>varnish.vcl</w:t>
+        <w:t>json</w:t>
       </w:r>
       <w:proofErr w:type="spellEnd"/>
       <w:r>
-        <w:br/>
-        <w:t xml:space="preserve">                cache-hash: &lt;MD5 hash of cache-conf&gt;</w:t>
-      </w:r>
-      <w:r>
-        <w:br/>
-      </w:r>
-      <w:r>
+        <w:t>&gt;</w:t>
+      </w:r>
+      <w:r>
+        <w:br/>
         <w:t xml:space="preserve">                </w:t>
       </w:r>
       <w:r>
-        <w:t>proxy-</w:t>
-      </w:r>
-      <w:r>
-        <w:t xml:space="preserve">conf: </w:t>
-      </w:r>
-      <w:r>
-        <w:t>haproxy.zip</w:t>
-      </w:r>
-      <w:r>
-        <w:br/>
-        <w:t xml:space="preserve">        </w:t>
-      </w:r>
-      <w:r>
-        <w:t xml:space="preserve">        </w:t>
-      </w:r>
-      <w:r>
-        <w:t>proxy-</w:t>
-      </w:r>
-      <w:r>
-        <w:t xml:space="preserve">hash: &lt;MD5 hash of </w:t>
-      </w:r>
-      <w:r>
-        <w:t>proxy-</w:t>
-      </w:r>
-      <w:r>
-        <w:t>conf</w:t>
-      </w:r>
-      <w:r>
-        <w:t xml:space="preserve"> </w:t>
-      </w:r>
-      <w:r>
-        <w:t>+</w:t>
-      </w:r>
-      <w:r>
-        <w:t xml:space="preserve"> </w:t>
-      </w:r>
-      <w:r>
-        <w:t>certs&gt;</w:t>
-      </w:r>
-      <w:r>
-        <w:br/>
-      </w:r>
-      <w:r>
-        <w:t xml:space="preserve">            public-bridge:</w:t>
-      </w:r>
-      <w:r>
-        <w:br/>
-      </w:r>
-      <w:r>
-        <w:t xml:space="preserve">                cache-conf: </w:t>
+        <w:t>rules</w:t>
+      </w:r>
+      <w:r>
+        <w:t>:</w:t>
+      </w:r>
+      <w:r>
+        <w:br/>
+        <w:t xml:space="preserve">                    name1: &lt;</w:t>
       </w:r>
       <w:proofErr w:type="spellStart"/>
       <w:r>
-        <w:t>varnish.vcl</w:t>
+        <w:t>ProxyRoute</w:t>
       </w:r>
       <w:proofErr w:type="spellEnd"/>
       <w:r>
-        <w:br/>
-        <w:t xml:space="preserve">                cache-hash: &lt;MD5 hash of cach</w:t>
-      </w:r>
-      <w:r>
-        <w:t>e</w:t>
-      </w:r>
-      <w:r>
-        <w:t>-conf&gt;</w:t>
-      </w:r>
-      <w:r>
-        <w:br/>
-      </w:r>
-      <w:r>
-        <w:t xml:space="preserve">                </w:t>
-      </w:r>
-      <w:r>
-        <w:t>proxy-</w:t>
-      </w:r>
-      <w:r>
-        <w:t>conf: haproxy.zip</w:t>
-      </w:r>
-      <w:r>
-        <w:br/>
-        <w:t xml:space="preserve">                </w:t>
-      </w:r>
-      <w:r>
-        <w:t>proxy-</w:t>
-      </w:r>
-      <w:r>
-        <w:t xml:space="preserve">hash: &lt;MD5 hash of </w:t>
-      </w:r>
-      <w:r>
-        <w:t>proxy-</w:t>
-      </w:r>
-      <w:r>
-        <w:t>conf&gt;</w:t>
-      </w:r>
-      <w:r>
-        <w:br/>
-      </w:r>
-      <w:r>
-        <w:t xml:space="preserve">            private:</w:t>
-      </w:r>
-      <w:r>
-        <w:br/>
-      </w:r>
-      <w:r>
-        <w:t xml:space="preserve">                cache-conf: </w:t>
+        <w:t xml:space="preserve"> </w:t>
       </w:r>
       <w:proofErr w:type="spellStart"/>
       <w:r>
-        <w:t>varnish.vcl</w:t>
+        <w:t>json</w:t>
       </w:r>
       <w:proofErr w:type="spellEnd"/>
       <w:r>
-        <w:br/>
-        <w:t xml:space="preserve">                cache-hash: &lt;MD5 hash of cach</w:t>
-      </w:r>
-      <w:r>
-        <w:t>e</w:t>
-      </w:r>
-      <w:r>
-        <w:t>-conf&gt;</w:t>
-      </w:r>
-      <w:r>
-        <w:br/>
-      </w:r>
-      <w:r>
-        <w:t xml:space="preserve">        </w:t>
-      </w:r>
-      <w:r>
-        <w:t xml:space="preserve">        </w:t>
-      </w:r>
-      <w:r>
-        <w:t>proxy-</w:t>
-      </w:r>
-      <w:r>
-        <w:t>conf: haproxy.zip</w:t>
-      </w:r>
-      <w:r>
-        <w:br/>
-        <w:t xml:space="preserve">        </w:t>
-      </w:r>
-      <w:r>
-        <w:t xml:space="preserve">        </w:t>
-      </w:r>
-      <w:r>
-        <w:t>proxy-</w:t>
-      </w:r>
-      <w:r>
-        <w:t xml:space="preserve">hash: &lt;MD5 hash of </w:t>
-      </w:r>
-      <w:r>
-        <w:t>proxy-</w:t>
-      </w:r>
-      <w:r>
-        <w:t>conf</w:t>
-      </w:r>
-      <w:r>
-        <w:t xml:space="preserve"> </w:t>
-      </w:r>
-      <w:r>
-        <w:t>+</w:t>
-      </w:r>
-      <w:r>
-        <w:t xml:space="preserve"> </w:t>
-      </w:r>
-      <w:r>
-        <w:t>certs&gt;</w:t>
-      </w:r>
-      <w:r>
-        <w:br/>
-      </w:r>
-      <w:r>
-        <w:t xml:space="preserve">            public-bridge:</w:t>
-      </w:r>
-      <w:r>
-        <w:br/>
-        <w:t xml:space="preserve">                cache-conf: </w:t>
-      </w:r>
-      <w:proofErr w:type="spellStart"/>
-      <w:r>
-        <w:t>varnish.vcl</w:t>
-      </w:r>
-      <w:proofErr w:type="spellEnd"/>
-      <w:r>
-        <w:br/>
-        <w:t xml:space="preserve">                cache-hash: &lt;MD5 hash of cach</w:t>
-      </w:r>
-      <w:r>
-        <w:t>e</w:t>
-      </w:r>
-      <w:r>
-        <w:t>-conf&gt;</w:t>
-      </w:r>
-      <w:r>
-        <w:br/>
-        <w:t xml:space="preserve">                proxy-conf: haproxy.zip</w:t>
-      </w:r>
-      <w:r>
-        <w:br/>
-        <w:t xml:space="preserve">                proxy-hash: &lt;MD5 hash of proxy-conf&gt;</w:t>
-      </w:r>
-      <w:r>
-        <w:br/>
-        <w:t xml:space="preserve">            private-bridge:</w:t>
-      </w:r>
-      <w:r>
-        <w:br/>
-        <w:t xml:space="preserve">                cache-conf: </w:t>
-      </w:r>
-      <w:proofErr w:type="spellStart"/>
-      <w:r>
-        <w:t>varnish.vcl</w:t>
-      </w:r>
-      <w:proofErr w:type="spellEnd"/>
-      <w:r>
-        <w:br/>
-        <w:t xml:space="preserve">                cache-hash: &lt;MD5 hash of cach</w:t>
-      </w:r>
-      <w:r>
-        <w:t>e</w:t>
-      </w:r>
-      <w:r>
-        <w:t>-conf&gt;</w:t>
-      </w:r>
-      <w:r>
-        <w:br/>
-        <w:t xml:space="preserve">                proxy-conf: haproxy.zip</w:t>
-      </w:r>
-      <w:r>
-        <w:br/>
-        <w:t xml:space="preserve">                proxy-hash: &lt;MD5 hash of proxy-conf&gt;</w:t>
-      </w:r>
-      <w:r>
-        <w:br/>
-      </w:r>
-      <w:r>
-        <w:br/>
-      </w:r>
-      <w:r>
-        <w:t xml:space="preserve">        </w:t>
-      </w:r>
-      <w:r>
-        <w:t>conf</w:t>
-      </w:r>
-      <w:r>
-        <w:t>:</w:t>
-      </w:r>
-      <w:r>
-        <w:br/>
-        <w:t xml:space="preserve">            </w:t>
-      </w:r>
-      <w:r>
-        <w:t>reload</w:t>
-      </w:r>
-      <w:r>
-        <w:t>: &lt;</w:t>
-      </w:r>
-      <w:proofErr w:type="spellStart"/>
-      <w:r>
-        <w:t>uuid</w:t>
-      </w:r>
-      <w:proofErr w:type="spellEnd"/>
-      <w:r>
         <w:t>&gt;</w:t>
-      </w:r>
-      <w:r>
-        <w:br/>
-      </w:r>
-      <w:r>
-        <w:br/>
-        <w:t xml:space="preserve">            public:</w:t>
-      </w:r>
-      <w:r>
-        <w:br/>
-        <w:t xml:space="preserve">                settings: &lt;</w:t>
-      </w:r>
-      <w:proofErr w:type="spellStart"/>
-      <w:r>
-        <w:t>ProxySettings</w:t>
-      </w:r>
-      <w:proofErr w:type="spellEnd"/>
-      <w:r>
-        <w:t xml:space="preserve"> json&gt;</w:t>
-      </w:r>
-      <w:r>
-        <w:br/>
-        <w:t xml:space="preserve">               </w:t>
-      </w:r>
-      <w:r>
-        <w:t xml:space="preserve"> </w:t>
-      </w:r>
-      <w:r>
-        <w:t>rules</w:t>
-      </w:r>
-      <w:r>
-        <w:t>:</w:t>
-      </w:r>
-      <w:r>
-        <w:br/>
-        <w:t xml:space="preserve">                    name1: &lt;</w:t>
-      </w:r>
-      <w:proofErr w:type="spellStart"/>
-      <w:r>
-        <w:t>ProxyRoute</w:t>
-      </w:r>
-      <w:proofErr w:type="spellEnd"/>
-      <w:r>
-        <w:t xml:space="preserve"> json&gt;</w:t>
-      </w:r>
-      <w:r>
-        <w:br/>
-        <w:t xml:space="preserve">                    name2: &lt;</w:t>
-      </w:r>
-      <w:proofErr w:type="spellStart"/>
-      <w:r>
-        <w:t>ProxyRoute</w:t>
-      </w:r>
-      <w:proofErr w:type="spellEnd"/>
-      <w:r>
-        <w:t xml:space="preserve"> json&gt;</w:t>
-      </w:r>
-      <w:r>
-        <w:br/>
-        <w:t xml:space="preserve">                    ...</w:t>
-      </w:r>
-      <w:r>
-        <w:br/>
-        <w:t xml:space="preserve">            private:</w:t>
-      </w:r>
-      <w:r>
-        <w:br/>
-      </w:r>
-      <w:r>
-        <w:t xml:space="preserve">                settings: &lt;</w:t>
-      </w:r>
-      <w:proofErr w:type="spellStart"/>
-      <w:r>
-        <w:t>ProxySettings</w:t>
-      </w:r>
-      <w:proofErr w:type="spellEnd"/>
-      <w:r>
-        <w:t xml:space="preserve"> json&gt;</w:t>
-      </w:r>
-      <w:r>
-        <w:br/>
-        <w:t xml:space="preserve">                </w:t>
-      </w:r>
-      <w:r>
-        <w:t>rules</w:t>
-      </w:r>
-      <w:r>
-        <w:t>:</w:t>
-      </w:r>
-      <w:r>
-        <w:br/>
-        <w:t xml:space="preserve">                    name1: &lt;</w:t>
-      </w:r>
-      <w:proofErr w:type="spellStart"/>
-      <w:r>
-        <w:t>ProxyRoute</w:t>
-      </w:r>
-      <w:proofErr w:type="spellEnd"/>
-      <w:r>
-        <w:t xml:space="preserve"> json&gt;</w:t>
       </w:r>
       <w:r>
         <w:br/>
@@ -2655,11 +2801,19 @@
       <w:r>
         <w:t xml:space="preserve"> based on the </w:t>
       </w:r>
+      <w:proofErr w:type="spellStart"/>
       <w:r>
         <w:rPr>
           <w:rStyle w:val="CodeChar"/>
         </w:rPr>
-        <w:t>neoncluster/neon-proxy</w:t>
+        <w:t>nhive</w:t>
+      </w:r>
+      <w:proofErr w:type="spellEnd"/>
+      <w:r>
+        <w:rPr>
+          <w:rStyle w:val="CodeChar"/>
+        </w:rPr>
+        <w:t>/neon-proxy</w:t>
       </w:r>
       <w:r>
         <w:t xml:space="preserve"> image.  This image is designed to download a ZIP archive from a Consul key.  This ZIP file includes the HAProxy configuration as well as other configuration artifacts.  The services then continue to mon</w:t>
@@ -5027,7 +5181,7 @@
 </file>
 
 <file path=customXml/itemProps1.xml><?xml version="1.0" encoding="utf-8"?>
-<ds:datastoreItem xmlns:ds="http://schemas.openxmlformats.org/officeDocument/2006/customXml" ds:itemID="{F6052D26-A120-4BA3-8641-23E103E4D053}">
+<ds:datastoreItem xmlns:ds="http://schemas.openxmlformats.org/officeDocument/2006/customXml" ds:itemID="{24D42639-2317-42D5-AF2D-C33B3E29351B}">
   <ds:schemaRefs>
     <ds:schemaRef ds:uri="http://schemas.openxmlformats.org/officeDocument/2006/bibliography"/>
   </ds:schemaRefs>

</xml_diff>

<commit_message>
[hive]: Direct proxy of ports 80/443 in progress.
</commit_message>
<xml_diff>
--- a/Doc/Hive Load Balancers.docx
+++ b/Doc/Hive Load Balancers.docx
@@ -6,11 +6,9 @@
       <w:pPr>
         <w:pStyle w:val="Title"/>
       </w:pPr>
-      <w:proofErr w:type="spellStart"/>
       <w:r>
         <w:t>neonHIVE</w:t>
       </w:r>
-      <w:proofErr w:type="spellEnd"/>
       <w:r>
         <w:t xml:space="preserve"> </w:t>
       </w:r>
@@ -60,15 +58,7 @@
         <w:t>Load balancers</w:t>
       </w:r>
       <w:r>
-        <w:t xml:space="preserve"> are also required for other situations, typically to provide load balancing and fail-over for a group of stateful containers that combine to offer a stateful service (e.g. an Elasticsearch or Couchbase database </w:t>
-      </w:r>
-      <w:bookmarkStart w:id="0" w:name="_GoBack"/>
-      <w:r>
-        <w:t>cluster</w:t>
-      </w:r>
-      <w:bookmarkEnd w:id="0"/>
-      <w:r>
-        <w:t>).</w:t>
+        <w:t xml:space="preserve"> are also required for other situations, typically to provide load balancing and fail-over for a group of stateful containers that combine to offer a stateful service (e.g. an Elasticsearch or Couchbase database cluster).</w:t>
       </w:r>
       <w:r>
         <w:t xml:space="preserve">  Basic load balancing is based on the HAProxy open source project: </w:t>
@@ -86,13 +76,8 @@
       </w:r>
     </w:p>
     <w:p>
-      <w:proofErr w:type="spellStart"/>
-      <w:r>
-        <w:t>neonHIVE</w:t>
-      </w:r>
-      <w:proofErr w:type="spellEnd"/>
-      <w:r>
-        <w:t xml:space="preserve"> load balancing also supports more advanced features such as HTTP caching and API Gateway using </w:t>
+      <w:r>
+        <w:t xml:space="preserve">neonHIVE load balancing also supports more advanced features such as HTTP caching and API Gateway using </w:t>
       </w:r>
       <w:hyperlink r:id="rId9" w:history="1">
         <w:r>
@@ -131,11 +116,9 @@
       </w:r>
     </w:p>
     <w:p>
-      <w:proofErr w:type="spellStart"/>
       <w:r>
         <w:t>neonHIVE</w:t>
       </w:r>
-      <w:proofErr w:type="spellEnd"/>
       <w:r>
         <w:t xml:space="preserve"> provides </w:t>
       </w:r>
@@ -154,21 +137,18 @@
         <w:ind w:left="3240" w:hanging="2880"/>
       </w:pPr>
       <w:hyperlink r:id="rId11" w:history="1">
-        <w:proofErr w:type="spellStart"/>
         <w:r>
           <w:rPr>
             <w:rStyle w:val="Hyperlink"/>
           </w:rPr>
           <w:t>haproxy</w:t>
         </w:r>
-        <w:proofErr w:type="spellEnd"/>
       </w:hyperlink>
       <w:r>
         <w:tab/>
         <w:t xml:space="preserve">A simple image based on the </w:t>
       </w:r>
       <w:hyperlink r:id="rId12" w:history="1">
-        <w:proofErr w:type="spellStart"/>
         <w:r>
           <w:rPr>
             <w:rStyle w:val="Hyperlink"/>
@@ -181,7 +161,6 @@
           </w:rPr>
           <w:t>roxy</w:t>
         </w:r>
-        <w:proofErr w:type="spellEnd"/>
       </w:hyperlink>
       <w:r>
         <w:t>/alpine series of official Docker images.  This image gets its configuration from an internal or mounted file and it also monitors the file for changes to dynamically reconfigure itself.  This image is intended to be used to deploy relatively static proxies.</w:t>
@@ -204,7 +183,6 @@
         <w:t xml:space="preserve">A more sophisticated image also based on the </w:t>
       </w:r>
       <w:hyperlink r:id="rId14" w:history="1">
-        <w:proofErr w:type="spellStart"/>
         <w:r>
           <w:rPr>
             <w:rStyle w:val="Hyperlink"/>
@@ -217,7 +195,6 @@
           </w:rPr>
           <w:t>roxy</w:t>
         </w:r>
-        <w:proofErr w:type="spellEnd"/>
       </w:hyperlink>
       <w:r>
         <w:t xml:space="preserve">/alpine series of official Docker images.  This image </w:t>
@@ -312,31 +289,21 @@
         <w:t xml:space="preserve"> to </w:t>
       </w:r>
       <w:r>
-        <w:t xml:space="preserve">implement </w:t>
-      </w:r>
-      <w:proofErr w:type="spellStart"/>
+        <w:t>implement neonHIVE service caching.</w:t>
+      </w:r>
+    </w:p>
+    <w:p>
+      <w:pPr>
+        <w:pStyle w:val="Heading1"/>
+      </w:pPr>
+      <w:r>
+        <w:t>Proxy Services</w:t>
+      </w:r>
+    </w:p>
+    <w:p>
       <w:r>
         <w:t>neonHIVE</w:t>
       </w:r>
-      <w:proofErr w:type="spellEnd"/>
-      <w:r>
-        <w:t xml:space="preserve"> service caching.</w:t>
-      </w:r>
-    </w:p>
-    <w:p>
-      <w:pPr>
-        <w:pStyle w:val="Heading1"/>
-      </w:pPr>
-      <w:r>
-        <w:t>Proxy Services</w:t>
-      </w:r>
-    </w:p>
-    <w:p>
-      <w:proofErr w:type="spellStart"/>
-      <w:r>
-        <w:t>neonHIVE</w:t>
-      </w:r>
-      <w:proofErr w:type="spellEnd"/>
       <w:r>
         <w:t xml:space="preserve"> currently deploys three built-in proxy services:</w:t>
       </w:r>
@@ -360,7 +327,12 @@
         <w:t>hive</w:t>
       </w:r>
       <w:r>
-        <w:t xml:space="preserve"> managers.  This is published to </w:t>
+        <w:t xml:space="preserve"> managers.  This is published to</w:t>
+      </w:r>
+      <w:bookmarkStart w:id="0" w:name="_GoBack"/>
+      <w:bookmarkEnd w:id="0"/>
+      <w:r>
+        <w:t xml:space="preserve"> </w:t>
       </w:r>
       <w:r>
         <w:rPr>
@@ -395,36 +367,306 @@
       <w:r>
         <w:t xml:space="preserve"> the </w:t>
       </w:r>
-      <w:proofErr w:type="spellStart"/>
       <w:r>
         <w:rPr>
           <w:rStyle w:val="CodeChar"/>
         </w:rPr>
         <w:t>nhive</w:t>
       </w:r>
-      <w:proofErr w:type="spellEnd"/>
       <w:r>
         <w:rPr>
           <w:rStyle w:val="CodeChar"/>
         </w:rPr>
+        <w:t>/haproxy</w:t>
+      </w:r>
+      <w:r>
+        <w:rPr>
+          <w:color w:val="538135" w:themeColor="accent6" w:themeShade="BF"/>
+        </w:rPr>
+        <w:t xml:space="preserve"> </w:t>
+      </w:r>
+      <w:r>
+        <w:t>image.</w:t>
+      </w:r>
+    </w:p>
+    <w:p>
+      <w:pPr>
+        <w:ind w:left="3240" w:hanging="2880"/>
+      </w:pPr>
+      <w:r>
+        <w:rPr>
+          <w:rStyle w:val="EmphasizeChar"/>
+        </w:rPr>
+        <w:t>neon-proxy-public</w:t>
+      </w:r>
+      <w:r>
+        <w:tab/>
+      </w:r>
+      <w:r>
+        <w:t xml:space="preserve">Handles routing of external HTTP and TCP traffic (e.g. from the Internet) to </w:t>
+      </w:r>
+      <w:r>
+        <w:t>hive</w:t>
+      </w:r>
+      <w:r>
+        <w:t xml:space="preserve"> services</w:t>
+      </w:r>
+      <w:r>
+        <w:t xml:space="preserve"> and containers attached to the </w:t>
+      </w:r>
+      <w:r>
+        <w:rPr>
+          <w:rStyle w:val="EmphasizeChar"/>
+        </w:rPr>
+        <w:t>neon</w:t>
+      </w:r>
+      <w:r>
+        <w:rPr>
+          <w:rStyle w:val="EmphasizeChar"/>
+        </w:rPr>
+        <w:t>-public</w:t>
+      </w:r>
+      <w:r>
+        <w:t xml:space="preserve"> network</w:t>
+      </w:r>
+      <w:r>
+        <w:t>.</w:t>
+      </w:r>
+      <w:r>
+        <w:t xml:space="preserve">  This is published to </w:t>
+      </w:r>
+      <w:r>
+        <w:t>port</w:t>
+      </w:r>
+      <w:r>
+        <w:t>s</w:t>
+      </w:r>
+      <w:r>
+        <w:t xml:space="preserve"> </w:t>
+      </w:r>
+      <w:r>
+        <w:rPr>
+          <w:rStyle w:val="EmphasizeChar"/>
+        </w:rPr>
+        <w:t>80</w:t>
+      </w:r>
+      <w:r>
+        <w:rPr>
+          <w:rStyle w:val="EmphasizeChar"/>
+        </w:rPr>
         <w:t>/</w:t>
       </w:r>
-      <w:proofErr w:type="spellStart"/>
+      <w:r>
+        <w:rPr>
+          <w:rStyle w:val="EmphasizeChar"/>
+        </w:rPr>
+        <w:t>443</w:t>
+      </w:r>
+      <w:r>
+        <w:t xml:space="preserve"> and</w:t>
+      </w:r>
+      <w:r>
+        <w:rPr>
+          <w:rStyle w:val="EmphasizeChar"/>
+        </w:rPr>
+        <w:t xml:space="preserve"> </w:t>
+      </w:r>
+      <w:r>
+        <w:rPr>
+          <w:rStyle w:val="EmphasizeChar"/>
+        </w:rPr>
+        <w:t>5100</w:t>
+      </w:r>
+      <w:r>
+        <w:rPr>
+          <w:rStyle w:val="EmphasizeChar"/>
+        </w:rPr>
+        <w:t>-</w:t>
+      </w:r>
+      <w:r>
+        <w:rPr>
+          <w:rStyle w:val="EmphasizeChar"/>
+        </w:rPr>
+        <w:t>5299</w:t>
+      </w:r>
+      <w:r>
+        <w:t xml:space="preserve"> on the Docker </w:t>
+      </w:r>
+      <w:r>
+        <w:t>ingress</w:t>
+      </w:r>
+      <w:r>
+        <w:t xml:space="preserve"> network.</w:t>
+      </w:r>
+      <w:r>
+        <w:t xml:space="preserve">  Port </w:t>
+      </w:r>
+      <w:r>
+        <w:rPr>
+          <w:b/>
+          <w:color w:val="C45911" w:themeColor="accent2" w:themeShade="BF"/>
+        </w:rPr>
+        <w:t>80</w:t>
+      </w:r>
+      <w:r>
+        <w:rPr>
+          <w:color w:val="C45911" w:themeColor="accent2" w:themeShade="BF"/>
+        </w:rPr>
+        <w:t xml:space="preserve"> </w:t>
+      </w:r>
+      <w:r>
+        <w:t xml:space="preserve">handles </w:t>
+      </w:r>
+      <w:r>
+        <w:rPr>
+          <w:b/>
+          <w:color w:val="C45911" w:themeColor="accent2" w:themeShade="BF"/>
+        </w:rPr>
+        <w:t>HTTP</w:t>
+      </w:r>
+      <w:r>
+        <w:rPr>
+          <w:color w:val="C45911" w:themeColor="accent2" w:themeShade="BF"/>
+        </w:rPr>
+        <w:t xml:space="preserve"> </w:t>
+      </w:r>
+      <w:r>
+        <w:t xml:space="preserve">traffic, </w:t>
+      </w:r>
+      <w:r>
+        <w:rPr>
+          <w:b/>
+          <w:color w:val="C45911" w:themeColor="accent2" w:themeShade="BF"/>
+        </w:rPr>
+        <w:t>443</w:t>
+      </w:r>
+      <w:r>
+        <w:rPr>
+          <w:color w:val="C45911" w:themeColor="accent2" w:themeShade="BF"/>
+        </w:rPr>
+        <w:t xml:space="preserve"> </w:t>
+      </w:r>
+      <w:r>
+        <w:t xml:space="preserve">handles </w:t>
+      </w:r>
+      <w:r>
+        <w:rPr>
+          <w:b/>
+          <w:color w:val="C45911" w:themeColor="accent2" w:themeShade="BF"/>
+        </w:rPr>
+        <w:t>HTTPS</w:t>
+      </w:r>
+      <w:r>
+        <w:t xml:space="preserve">, with the </w:t>
+      </w:r>
+      <w:r>
+        <w:rPr>
+          <w:b/>
+          <w:color w:val="C45911" w:themeColor="accent2" w:themeShade="BF"/>
+        </w:rPr>
+        <w:t>port</w:t>
+      </w:r>
+      <w:r>
+        <w:rPr>
+          <w:b/>
+          <w:color w:val="C45911" w:themeColor="accent2" w:themeShade="BF"/>
+        </w:rPr>
+        <w:t xml:space="preserve"> range</w:t>
+      </w:r>
+      <w:r>
+        <w:rPr>
+          <w:color w:val="C45911" w:themeColor="accent2" w:themeShade="BF"/>
+        </w:rPr>
+        <w:t xml:space="preserve"> </w:t>
+      </w:r>
+      <w:r>
+        <w:t>to be dedicated</w:t>
+      </w:r>
+      <w:r>
+        <w:t xml:space="preserve"> for </w:t>
+      </w:r>
+      <w:r>
+        <w:rPr>
+          <w:b/>
+          <w:color w:val="C45911" w:themeColor="accent2" w:themeShade="BF"/>
+        </w:rPr>
+        <w:t>TCP</w:t>
+      </w:r>
+      <w:r>
+        <w:rPr>
+          <w:color w:val="C45911" w:themeColor="accent2" w:themeShade="BF"/>
+        </w:rPr>
+        <w:t xml:space="preserve"> </w:t>
+      </w:r>
+      <w:r>
+        <w:t>traffic</w:t>
+      </w:r>
+      <w:r>
+        <w:t xml:space="preserve"> or specialized HTTP endpoints</w:t>
+      </w:r>
+      <w:r>
+        <w:t xml:space="preserve">. </w:t>
+      </w:r>
+      <w:r>
+        <w:t xml:space="preserve">  External routers or load balancers </w:t>
+      </w:r>
+      <w:r>
+        <w:t>will typically</w:t>
+      </w:r>
+      <w:r>
+        <w:t xml:space="preserve"> be configured to direct </w:t>
+      </w:r>
+      <w:r>
+        <w:t>hive</w:t>
+      </w:r>
+      <w:r>
+        <w:t xml:space="preserve"> </w:t>
+      </w:r>
+      <w:r>
+        <w:t xml:space="preserve">traffic </w:t>
+      </w:r>
+      <w:r>
+        <w:t xml:space="preserve">to ports </w:t>
+      </w:r>
+      <w:r>
+        <w:rPr>
+          <w:rStyle w:val="EmphasizeChar"/>
+        </w:rPr>
+        <w:t>80</w:t>
+      </w:r>
+      <w:r>
+        <w:t xml:space="preserve"> and </w:t>
+      </w:r>
+      <w:r>
+        <w:rPr>
+          <w:rStyle w:val="EmphasizeChar"/>
+        </w:rPr>
+        <w:t>443</w:t>
+      </w:r>
+      <w:r>
+        <w:t xml:space="preserve"> and to direct other inbound traffic say POP port 101 to one of the ports in the range.</w:t>
+      </w:r>
+      <w:r>
+        <w:br/>
+      </w:r>
+      <w:r>
+        <w:br/>
+        <w:t xml:space="preserve">This deploys as the </w:t>
+      </w:r>
       <w:r>
         <w:rPr>
           <w:rStyle w:val="CodeChar"/>
         </w:rPr>
-        <w:t>haproxy</w:t>
-      </w:r>
-      <w:proofErr w:type="spellEnd"/>
-      <w:r>
-        <w:rPr>
-          <w:color w:val="538135" w:themeColor="accent6" w:themeShade="BF"/>
-        </w:rPr>
-        <w:t xml:space="preserve"> </w:t>
-      </w:r>
-      <w:r>
-        <w:t>image.</w:t>
+        <w:t>nhive</w:t>
+      </w:r>
+      <w:r>
+        <w:rPr>
+          <w:rStyle w:val="CodeChar"/>
+        </w:rPr>
+        <w:t>/neon-proxy</w:t>
+      </w:r>
+      <w:r>
+        <w:t xml:space="preserve"> image that dynamically loads its configuration from Consul and Vault.  This proxy will be reconfigured as services are deployed or removed, as TLS certificates are updated and as routing options are changed.</w:t>
       </w:r>
     </w:p>
     <w:p>
@@ -435,22 +677,22 @@
         <w:rPr>
           <w:rStyle w:val="EmphasizeChar"/>
         </w:rPr>
-        <w:t>neon-proxy-public</w:t>
+        <w:t>neon-proxy-private</w:t>
       </w:r>
       <w:r>
         <w:tab/>
       </w:r>
       <w:r>
-        <w:t xml:space="preserve">Handles routing of external HTTP and TCP traffic (e.g. from the Internet) to </w:t>
+        <w:t xml:space="preserve">Handles the routing of internal </w:t>
       </w:r>
       <w:r>
         <w:t>hive</w:t>
       </w:r>
       <w:r>
-        <w:t xml:space="preserve"> services</w:t>
-      </w:r>
-      <w:r>
-        <w:t xml:space="preserve"> and containers attached to the </w:t>
+        <w:t xml:space="preserve"> HTTP and TCP traffic</w:t>
+      </w:r>
+      <w:r>
+        <w:t xml:space="preserve"> to services and containers on the </w:t>
       </w:r>
       <w:r>
         <w:rPr>
@@ -462,7 +704,13 @@
         <w:rPr>
           <w:rStyle w:val="EmphasizeChar"/>
         </w:rPr>
-        <w:t>-public</w:t>
+        <w:t xml:space="preserve"> </w:t>
+      </w:r>
+      <w:r>
+        <w:rPr>
+          <w:rStyle w:val="EmphasizeChar"/>
+        </w:rPr>
+        <w:t>-private</w:t>
       </w:r>
       <w:r>
         <w:t xml:space="preserve"> network</w:t>
@@ -495,7 +743,7 @@
         <w:rPr>
           <w:rStyle w:val="EmphasizeChar"/>
         </w:rPr>
-        <w:t>5100</w:t>
+        <w:t>5300</w:t>
       </w:r>
       <w:r>
         <w:rPr>
@@ -507,7 +755,7 @@
         <w:rPr>
           <w:rStyle w:val="EmphasizeChar"/>
         </w:rPr>
-        <w:t>5299</w:t>
+        <w:t>5499</w:t>
       </w:r>
       <w:r>
         <w:t xml:space="preserve"> on the Docker </w:t>
@@ -516,17 +764,17 @@
         <w:t>ingress</w:t>
       </w:r>
       <w:r>
-        <w:t xml:space="preserve"> network.</w:t>
-      </w:r>
-      <w:r>
-        <w:t xml:space="preserve">  Port </w:t>
+        <w:t xml:space="preserve"> network.  </w:t>
+      </w:r>
+      <w:r>
+        <w:t xml:space="preserve">Port </w:t>
       </w:r>
       <w:r>
         <w:rPr>
           <w:b/>
           <w:color w:val="C45911" w:themeColor="accent2" w:themeShade="BF"/>
         </w:rPr>
-        <w:t>5100</w:t>
+        <w:t>5300</w:t>
       </w:r>
       <w:r>
         <w:rPr>
@@ -558,7 +806,7 @@
           <w:b/>
           <w:color w:val="C45911" w:themeColor="accent2" w:themeShade="BF"/>
         </w:rPr>
-        <w:t>5101</w:t>
+        <w:t>5301</w:t>
       </w:r>
       <w:r>
         <w:rPr>
@@ -609,35 +857,29 @@
         <w:t xml:space="preserve"> </w:t>
       </w:r>
       <w:r>
-        <w:t xml:space="preserve">traffic. </w:t>
-      </w:r>
-      <w:r>
-        <w:t xml:space="preserve">  External routers or load balancers should be configured to direct </w:t>
-      </w:r>
-      <w:r>
-        <w:t>hive</w:t>
-      </w:r>
-      <w:r>
-        <w:t xml:space="preserve"> </w:t>
-      </w:r>
-      <w:r>
-        <w:t>traffic here.</w:t>
-      </w:r>
-      <w:r>
-        <w:br/>
-      </w:r>
-      <w:r>
-        <w:br/>
-        <w:t xml:space="preserve">This deploys as the </w:t>
-      </w:r>
-      <w:proofErr w:type="spellStart"/>
+        <w:t>traffic.</w:t>
+      </w:r>
+      <w:r>
+        <w:br/>
+      </w:r>
+      <w:r>
+        <w:br/>
+      </w:r>
+      <w:r>
+        <w:t xml:space="preserve">This is intended for situations where standard Docker </w:t>
+      </w:r>
+      <w:r>
+        <w:t>ingress</w:t>
+      </w:r>
+      <w:r>
+        <w:t xml:space="preserve"> routing is insufficient.  A typical situation is when a stateful service needs to be deployed as individual containers for manageability and clients require a single URL to the containers as a group that will load balance and fail-over properly.  This deploys as the </w:t>
+      </w:r>
       <w:r>
         <w:rPr>
           <w:rStyle w:val="CodeChar"/>
         </w:rPr>
         <w:t>nhive</w:t>
       </w:r>
-      <w:proofErr w:type="spellEnd"/>
       <w:r>
         <w:rPr>
           <w:rStyle w:val="CodeChar"/>
@@ -647,6 +889,9 @@
       <w:r>
         <w:t xml:space="preserve"> image that dynamically loads its configuration from Consul and Vault.  This proxy will be reconfigured as services are deployed or removed, as TLS certificates are updated and as routing options are changed.</w:t>
       </w:r>
+      <w:r>
+        <w:br/>
+      </w:r>
     </w:p>
     <w:p>
       <w:pPr>
@@ -656,222 +901,266 @@
         <w:rPr>
           <w:rStyle w:val="EmphasizeChar"/>
         </w:rPr>
+        <w:t>neon-proxy-public-bridge</w:t>
+      </w:r>
+      <w:r>
+        <w:rPr>
+          <w:rStyle w:val="EmphasizeChar"/>
+        </w:rPr>
+        <w:tab/>
+      </w:r>
+      <w:r>
+        <w:rPr>
+          <w:rStyle w:val="EmphasizeChar"/>
+          <w:b w:val="0"/>
+          <w:color w:val="auto"/>
+        </w:rPr>
+        <w:t xml:space="preserve">Handles the routing of traffic from pet nodes to </w:t>
+      </w:r>
+      <w:r>
+        <w:rPr>
+          <w:rStyle w:val="EmphasizeChar"/>
+        </w:rPr>
+        <w:t>the neon-proxy-</w:t>
+      </w:r>
+      <w:r>
+        <w:rPr>
+          <w:rStyle w:val="EmphasizeChar"/>
+        </w:rPr>
+        <w:t>public</w:t>
+      </w:r>
+      <w:r>
+        <w:rPr>
+          <w:rStyle w:val="EmphasizeChar"/>
+          <w:b w:val="0"/>
+        </w:rPr>
+        <w:t xml:space="preserve"> </w:t>
+      </w:r>
+      <w:r>
+        <w:rPr>
+          <w:rStyle w:val="EmphasizeChar"/>
+          <w:b w:val="0"/>
+          <w:color w:val="auto"/>
+        </w:rPr>
+        <w:t xml:space="preserve">service running on the Swarm.  This is deployed as a container on each pet and works by forwarding TCP traffic from the standard public proxy ports on the pet to the same ports on any of the swarm nodes.  The routes will all be configured as TCP pass-thru and any HTTPS decryption will still be terminated by </w:t>
+      </w:r>
+      <w:r>
+        <w:rPr>
+          <w:rStyle w:val="EmphasizeChar"/>
+        </w:rPr>
+        <w:t>neon-proxy-</w:t>
+      </w:r>
+      <w:r>
+        <w:rPr>
+          <w:rStyle w:val="EmphasizeChar"/>
+        </w:rPr>
+        <w:t>public</w:t>
+      </w:r>
+      <w:r>
+        <w:rPr>
+          <w:rStyle w:val="EmphasizeChar"/>
+          <w:b w:val="0"/>
+          <w:color w:val="auto"/>
+        </w:rPr>
+        <w:t>.</w:t>
+      </w:r>
+      <w:r>
+        <w:rPr>
+          <w:rStyle w:val="EmphasizeChar"/>
+          <w:b w:val="0"/>
+          <w:color w:val="auto"/>
+        </w:rPr>
+        <w:br/>
+      </w:r>
+      <w:r>
+        <w:rPr>
+          <w:rStyle w:val="EmphasizeChar"/>
+          <w:b w:val="0"/>
+          <w:color w:val="auto"/>
+        </w:rPr>
+        <w:lastRenderedPageBreak/>
+        <w:br/>
+        <w:t xml:space="preserve">This is also deployed using the </w:t>
+      </w:r>
+      <w:r>
+        <w:rPr>
+          <w:rStyle w:val="CodeChar"/>
+        </w:rPr>
+        <w:t>nhive</w:t>
+      </w:r>
+      <w:r>
+        <w:rPr>
+          <w:rStyle w:val="CodeChar"/>
+        </w:rPr>
+        <w:t>/neon-proxy</w:t>
+      </w:r>
+      <w:r>
+        <w:t xml:space="preserve"> image.</w:t>
+      </w:r>
+    </w:p>
+    <w:p>
+      <w:pPr>
+        <w:ind w:left="3240" w:hanging="2880"/>
+      </w:pPr>
+      <w:r>
+        <w:rPr>
+          <w:rStyle w:val="EmphasizeChar"/>
+        </w:rPr>
+        <w:t>neon-proxy-private-bridge</w:t>
+      </w:r>
+      <w:r>
+        <w:rPr>
+          <w:rStyle w:val="EmphasizeChar"/>
+        </w:rPr>
+        <w:tab/>
+      </w:r>
+      <w:r>
+        <w:rPr>
+          <w:rStyle w:val="EmphasizeChar"/>
+          <w:b w:val="0"/>
+          <w:color w:val="auto"/>
+        </w:rPr>
+        <w:t xml:space="preserve">Handles the routing of traffic from pet nodes to </w:t>
+      </w:r>
+      <w:r>
+        <w:rPr>
+          <w:rStyle w:val="EmphasizeChar"/>
+        </w:rPr>
+        <w:t xml:space="preserve">the </w:t>
+      </w:r>
+      <w:r>
+        <w:rPr>
+          <w:rStyle w:val="EmphasizeChar"/>
+        </w:rPr>
         <w:t>neon-proxy-private</w:t>
       </w:r>
       <w:r>
+        <w:rPr>
+          <w:rStyle w:val="EmphasizeChar"/>
+          <w:b w:val="0"/>
+        </w:rPr>
+        <w:t xml:space="preserve"> </w:t>
+      </w:r>
+      <w:r>
+        <w:rPr>
+          <w:rStyle w:val="EmphasizeChar"/>
+          <w:b w:val="0"/>
+          <w:color w:val="auto"/>
+        </w:rPr>
+        <w:t>service running on the</w:t>
+      </w:r>
+      <w:r>
+        <w:rPr>
+          <w:rStyle w:val="EmphasizeChar"/>
+          <w:b w:val="0"/>
+          <w:color w:val="auto"/>
+        </w:rPr>
+        <w:t xml:space="preserve"> Swarm.  This is deployed as a container on each pet and works by forwarding TCP traffic from the standard </w:t>
+      </w:r>
+      <w:r>
+        <w:rPr>
+          <w:rStyle w:val="EmphasizeChar"/>
+          <w:b w:val="0"/>
+          <w:color w:val="auto"/>
+        </w:rPr>
+        <w:t xml:space="preserve">private proxy </w:t>
+      </w:r>
+      <w:r>
+        <w:rPr>
+          <w:rStyle w:val="EmphasizeChar"/>
+          <w:b w:val="0"/>
+          <w:color w:val="auto"/>
+        </w:rPr>
+        <w:t xml:space="preserve">ports on the pet to the same ports on </w:t>
+      </w:r>
+      <w:r>
+        <w:rPr>
+          <w:rStyle w:val="EmphasizeChar"/>
+          <w:b w:val="0"/>
+          <w:color w:val="auto"/>
+        </w:rPr>
+        <w:t xml:space="preserve">any of the swarm nodes.  The routes will all be configured as TCP pass-thru and any HTTPS decryption will still be terminated by </w:t>
+      </w:r>
+      <w:r>
+        <w:rPr>
+          <w:rStyle w:val="EmphasizeChar"/>
+        </w:rPr>
+        <w:t>neon-proxy-private</w:t>
+      </w:r>
+      <w:r>
+        <w:rPr>
+          <w:rStyle w:val="EmphasizeChar"/>
+          <w:b w:val="0"/>
+          <w:color w:val="auto"/>
+        </w:rPr>
+        <w:t>.</w:t>
+      </w:r>
+      <w:r>
+        <w:rPr>
+          <w:rStyle w:val="EmphasizeChar"/>
+          <w:b w:val="0"/>
+          <w:color w:val="auto"/>
+        </w:rPr>
+        <w:br/>
+      </w:r>
+      <w:r>
+        <w:rPr>
+          <w:rStyle w:val="EmphasizeChar"/>
+          <w:b w:val="0"/>
+          <w:color w:val="auto"/>
+        </w:rPr>
+        <w:br/>
+        <w:t xml:space="preserve">This is also deployed using the </w:t>
+      </w:r>
+      <w:r>
+        <w:rPr>
+          <w:rStyle w:val="CodeChar"/>
+        </w:rPr>
+        <w:t>nhive</w:t>
+      </w:r>
+      <w:r>
+        <w:rPr>
+          <w:rStyle w:val="CodeChar"/>
+        </w:rPr>
+        <w:t>/neon-proxy</w:t>
+      </w:r>
+      <w:r>
+        <w:t xml:space="preserve"> image.</w:t>
+      </w:r>
+    </w:p>
+    <w:p>
+      <w:pPr>
+        <w:ind w:left="3240" w:hanging="2880"/>
+      </w:pPr>
+      <w:r>
+        <w:rPr>
+          <w:rStyle w:val="EmphasizeChar"/>
+        </w:rPr>
+        <w:t>neon-proxy-public-cache</w:t>
+      </w:r>
+      <w:r>
+        <w:rPr>
+          <w:rStyle w:val="EmphasizeChar"/>
+        </w:rPr>
         <w:tab/>
       </w:r>
       <w:r>
-        <w:t xml:space="preserve">Handles the routing of internal </w:t>
-      </w:r>
-      <w:r>
-        <w:t>hive</w:t>
-      </w:r>
-      <w:r>
-        <w:t xml:space="preserve"> HTTP and TCP traffic</w:t>
-      </w:r>
-      <w:r>
-        <w:t xml:space="preserve"> to services and containers on the </w:t>
-      </w:r>
-      <w:r>
-        <w:rPr>
-          <w:rStyle w:val="EmphasizeChar"/>
-        </w:rPr>
-        <w:t>neon</w:t>
-      </w:r>
-      <w:r>
-        <w:rPr>
-          <w:rStyle w:val="EmphasizeChar"/>
-        </w:rPr>
-        <w:t xml:space="preserve"> </w:t>
-      </w:r>
-      <w:r>
-        <w:rPr>
-          <w:rStyle w:val="EmphasizeChar"/>
-        </w:rPr>
-        <w:t>-private</w:t>
-      </w:r>
-      <w:r>
-        <w:t xml:space="preserve"> network</w:t>
-      </w:r>
-      <w:r>
-        <w:t>.</w:t>
-      </w:r>
-      <w:r>
-        <w:t xml:space="preserve">  This is published to </w:t>
-      </w:r>
-      <w:r>
-        <w:rPr>
-          <w:rStyle w:val="EmphasizeChar"/>
-        </w:rPr>
-        <w:t>port</w:t>
-      </w:r>
-      <w:r>
-        <w:rPr>
-          <w:rStyle w:val="EmphasizeChar"/>
-        </w:rPr>
-        <w:t>s</w:t>
-      </w:r>
-      <w:r>
-        <w:rPr>
-          <w:rStyle w:val="EmphasizeChar"/>
-        </w:rPr>
-        <w:t xml:space="preserve"> </w:t>
-      </w:r>
-      <w:r>
-        <w:rPr>
-          <w:rStyle w:val="EmphasizeChar"/>
-        </w:rPr>
-        <w:t>5300</w:t>
-      </w:r>
-      <w:r>
-        <w:rPr>
-          <w:rStyle w:val="EmphasizeChar"/>
-        </w:rPr>
-        <w:t>-</w:t>
-      </w:r>
-      <w:r>
-        <w:rPr>
-          <w:rStyle w:val="EmphasizeChar"/>
-        </w:rPr>
-        <w:t>5499</w:t>
-      </w:r>
-      <w:r>
-        <w:t xml:space="preserve"> on the Docker </w:t>
-      </w:r>
-      <w:r>
-        <w:t>ingress</w:t>
-      </w:r>
-      <w:r>
-        <w:t xml:space="preserve"> network.  </w:t>
-      </w:r>
-      <w:r>
-        <w:t xml:space="preserve">Port </w:t>
-      </w:r>
-      <w:r>
-        <w:rPr>
-          <w:b/>
-          <w:color w:val="C45911" w:themeColor="accent2" w:themeShade="BF"/>
-        </w:rPr>
-        <w:t>5300</w:t>
-      </w:r>
-      <w:r>
-        <w:rPr>
-          <w:color w:val="C45911" w:themeColor="accent2" w:themeShade="BF"/>
-        </w:rPr>
-        <w:t xml:space="preserve"> </w:t>
-      </w:r>
-      <w:r>
-        <w:t xml:space="preserve">handles </w:t>
-      </w:r>
-      <w:r>
-        <w:rPr>
-          <w:b/>
-          <w:color w:val="C45911" w:themeColor="accent2" w:themeShade="BF"/>
-        </w:rPr>
-        <w:t>HTTP</w:t>
-      </w:r>
-      <w:r>
-        <w:rPr>
-          <w:color w:val="C45911" w:themeColor="accent2" w:themeShade="BF"/>
-        </w:rPr>
-        <w:t xml:space="preserve"> </w:t>
-      </w:r>
-      <w:r>
-        <w:t xml:space="preserve">traffic, </w:t>
-      </w:r>
-      <w:r>
-        <w:rPr>
-          <w:b/>
-          <w:color w:val="C45911" w:themeColor="accent2" w:themeShade="BF"/>
-        </w:rPr>
-        <w:t>5301</w:t>
-      </w:r>
-      <w:r>
-        <w:rPr>
-          <w:color w:val="C45911" w:themeColor="accent2" w:themeShade="BF"/>
-        </w:rPr>
-        <w:t xml:space="preserve"> </w:t>
-      </w:r>
-      <w:r>
-        <w:t xml:space="preserve">handles </w:t>
-      </w:r>
-      <w:r>
-        <w:rPr>
-          <w:b/>
-          <w:color w:val="C45911" w:themeColor="accent2" w:themeShade="BF"/>
-        </w:rPr>
-        <w:t>HTTPS</w:t>
-      </w:r>
-      <w:r>
-        <w:t xml:space="preserve">, with the </w:t>
-      </w:r>
-      <w:r>
-        <w:rPr>
-          <w:b/>
-          <w:color w:val="C45911" w:themeColor="accent2" w:themeShade="BF"/>
-        </w:rPr>
-        <w:t>remaining ports</w:t>
-      </w:r>
-      <w:r>
-        <w:rPr>
-          <w:color w:val="C45911" w:themeColor="accent2" w:themeShade="BF"/>
-        </w:rPr>
-        <w:t xml:space="preserve"> </w:t>
-      </w:r>
-      <w:r>
-        <w:t xml:space="preserve">are dedicated for </w:t>
-      </w:r>
-      <w:r>
-        <w:rPr>
-          <w:b/>
-          <w:color w:val="C45911" w:themeColor="accent2" w:themeShade="BF"/>
-        </w:rPr>
-        <w:t>TCP</w:t>
-      </w:r>
-      <w:r>
-        <w:rPr>
-          <w:color w:val="C45911" w:themeColor="accent2" w:themeShade="BF"/>
-        </w:rPr>
-        <w:t xml:space="preserve"> </w:t>
-      </w:r>
-      <w:r>
-        <w:t>traffic.</w:t>
-      </w:r>
-      <w:r>
-        <w:br/>
-      </w:r>
-      <w:r>
-        <w:br/>
-      </w:r>
-      <w:r>
-        <w:t xml:space="preserve">This is intended for situations where standard Docker </w:t>
-      </w:r>
-      <w:r>
-        <w:t>ingress</w:t>
-      </w:r>
-      <w:r>
-        <w:t xml:space="preserve"> routing is insufficient.  A typical situation is when a stateful service needs to be deployed as individual containers for manageability and clients require a single URL to the containers as a group that will load balance and fail-over properly.  This deploys as the </w:t>
-      </w:r>
-      <w:proofErr w:type="spellStart"/>
+        <w:t xml:space="preserve">Implements HTTP caching for public services.  This is deployed using the </w:t>
+      </w:r>
       <w:r>
         <w:rPr>
           <w:rStyle w:val="CodeChar"/>
         </w:rPr>
         <w:t>nhive</w:t>
       </w:r>
-      <w:proofErr w:type="spellEnd"/>
       <w:r>
         <w:rPr>
           <w:rStyle w:val="CodeChar"/>
         </w:rPr>
-        <w:t>/neon-proxy</w:t>
-      </w:r>
-      <w:r>
-        <w:t xml:space="preserve"> image that dynamically loads its configuration from Consul and Vault.  This proxy will be reconfigured as services are deployed or removed, as TLS certificates are updated and as routing options are changed.</w:t>
-      </w:r>
-      <w:r>
-        <w:br/>
+        <w:t>/neon-proxy-cache</w:t>
+      </w:r>
+      <w:r>
+        <w:t xml:space="preserve"> image.</w:t>
       </w:r>
     </w:p>
     <w:p>
@@ -882,7 +1171,7 @@
         <w:rPr>
           <w:rStyle w:val="EmphasizeChar"/>
         </w:rPr>
-        <w:t>neon-proxy-public-bridge</w:t>
+        <w:t>neon-proxy-private-cache</w:t>
       </w:r>
       <w:r>
         <w:rPr>
@@ -891,292 +1180,14 @@
         <w:tab/>
       </w:r>
       <w:r>
-        <w:rPr>
-          <w:rStyle w:val="EmphasizeChar"/>
-          <w:b w:val="0"/>
-          <w:color w:val="auto"/>
-        </w:rPr>
-        <w:t xml:space="preserve">Handles the routing of traffic from pet nodes to </w:t>
-      </w:r>
-      <w:r>
-        <w:rPr>
-          <w:rStyle w:val="EmphasizeChar"/>
-        </w:rPr>
-        <w:t>the neon-proxy-</w:t>
-      </w:r>
-      <w:r>
-        <w:rPr>
-          <w:rStyle w:val="EmphasizeChar"/>
-        </w:rPr>
-        <w:t>public</w:t>
-      </w:r>
-      <w:r>
-        <w:rPr>
-          <w:rStyle w:val="EmphasizeChar"/>
-          <w:b w:val="0"/>
-        </w:rPr>
-        <w:t xml:space="preserve"> </w:t>
-      </w:r>
-      <w:r>
-        <w:rPr>
-          <w:rStyle w:val="EmphasizeChar"/>
-          <w:b w:val="0"/>
-          <w:color w:val="auto"/>
-        </w:rPr>
-        <w:t xml:space="preserve">service running on the Swarm.  This is deployed as a container on each pet and works by forwarding TCP traffic from the standard public proxy ports on the pet to the same ports on any of the swarm nodes.  The routes will all be configured as TCP pass-thru and any HTTPS decryption will still be terminated by </w:t>
-      </w:r>
-      <w:r>
-        <w:rPr>
-          <w:rStyle w:val="EmphasizeChar"/>
-        </w:rPr>
-        <w:t>neon-proxy-</w:t>
-      </w:r>
-      <w:r>
-        <w:rPr>
-          <w:rStyle w:val="EmphasizeChar"/>
-        </w:rPr>
-        <w:t>public</w:t>
-      </w:r>
-      <w:r>
-        <w:rPr>
-          <w:rStyle w:val="EmphasizeChar"/>
-          <w:b w:val="0"/>
-          <w:color w:val="auto"/>
-        </w:rPr>
-        <w:t>.</w:t>
-      </w:r>
-      <w:r>
-        <w:rPr>
-          <w:rStyle w:val="EmphasizeChar"/>
-          <w:b w:val="0"/>
-          <w:color w:val="auto"/>
-        </w:rPr>
-        <w:br/>
-      </w:r>
-      <w:r>
-        <w:rPr>
-          <w:rStyle w:val="EmphasizeChar"/>
-          <w:b w:val="0"/>
-          <w:color w:val="auto"/>
-        </w:rPr>
-        <w:br/>
-        <w:t xml:space="preserve">This is also deployed using the </w:t>
-      </w:r>
-      <w:proofErr w:type="spellStart"/>
+        <w:t xml:space="preserve">Implements HTTP caching for private services.  This is deployed using the </w:t>
+      </w:r>
       <w:r>
         <w:rPr>
           <w:rStyle w:val="CodeChar"/>
         </w:rPr>
         <w:t>nhive</w:t>
       </w:r>
-      <w:proofErr w:type="spellEnd"/>
-      <w:r>
-        <w:rPr>
-          <w:rStyle w:val="CodeChar"/>
-        </w:rPr>
-        <w:t>/neon-proxy</w:t>
-      </w:r>
-      <w:r>
-        <w:t xml:space="preserve"> image.</w:t>
-      </w:r>
-    </w:p>
-    <w:p>
-      <w:pPr>
-        <w:ind w:left="3240" w:hanging="2880"/>
-      </w:pPr>
-      <w:r>
-        <w:rPr>
-          <w:rStyle w:val="EmphasizeChar"/>
-        </w:rPr>
-        <w:lastRenderedPageBreak/>
-        <w:t>neon-proxy-private-bridge</w:t>
-      </w:r>
-      <w:r>
-        <w:rPr>
-          <w:rStyle w:val="EmphasizeChar"/>
-        </w:rPr>
-        <w:tab/>
-      </w:r>
-      <w:r>
-        <w:rPr>
-          <w:rStyle w:val="EmphasizeChar"/>
-          <w:b w:val="0"/>
-          <w:color w:val="auto"/>
-        </w:rPr>
-        <w:t xml:space="preserve">Handles the routing of traffic from pet nodes to </w:t>
-      </w:r>
-      <w:r>
-        <w:rPr>
-          <w:rStyle w:val="EmphasizeChar"/>
-        </w:rPr>
-        <w:t xml:space="preserve">the </w:t>
-      </w:r>
-      <w:r>
-        <w:rPr>
-          <w:rStyle w:val="EmphasizeChar"/>
-        </w:rPr>
-        <w:t>neon-proxy-private</w:t>
-      </w:r>
-      <w:r>
-        <w:rPr>
-          <w:rStyle w:val="EmphasizeChar"/>
-          <w:b w:val="0"/>
-        </w:rPr>
-        <w:t xml:space="preserve"> </w:t>
-      </w:r>
-      <w:r>
-        <w:rPr>
-          <w:rStyle w:val="EmphasizeChar"/>
-          <w:b w:val="0"/>
-          <w:color w:val="auto"/>
-        </w:rPr>
-        <w:t>service running on the</w:t>
-      </w:r>
-      <w:r>
-        <w:rPr>
-          <w:rStyle w:val="EmphasizeChar"/>
-          <w:b w:val="0"/>
-          <w:color w:val="auto"/>
-        </w:rPr>
-        <w:t xml:space="preserve"> Swarm.  This is deployed as a container on each pet and works by forwarding TCP traffic from the standard </w:t>
-      </w:r>
-      <w:r>
-        <w:rPr>
-          <w:rStyle w:val="EmphasizeChar"/>
-          <w:b w:val="0"/>
-          <w:color w:val="auto"/>
-        </w:rPr>
-        <w:t xml:space="preserve">private proxy </w:t>
-      </w:r>
-      <w:r>
-        <w:rPr>
-          <w:rStyle w:val="EmphasizeChar"/>
-          <w:b w:val="0"/>
-          <w:color w:val="auto"/>
-        </w:rPr>
-        <w:t xml:space="preserve">ports on the pet to the same ports on </w:t>
-      </w:r>
-      <w:r>
-        <w:rPr>
-          <w:rStyle w:val="EmphasizeChar"/>
-          <w:b w:val="0"/>
-          <w:color w:val="auto"/>
-        </w:rPr>
-        <w:t xml:space="preserve">any of the swarm nodes.  The routes will all be configured as TCP pass-thru and any HTTPS decryption will still be terminated by </w:t>
-      </w:r>
-      <w:r>
-        <w:rPr>
-          <w:rStyle w:val="EmphasizeChar"/>
-        </w:rPr>
-        <w:t>neon-proxy-private</w:t>
-      </w:r>
-      <w:r>
-        <w:rPr>
-          <w:rStyle w:val="EmphasizeChar"/>
-          <w:b w:val="0"/>
-          <w:color w:val="auto"/>
-        </w:rPr>
-        <w:t>.</w:t>
-      </w:r>
-      <w:r>
-        <w:rPr>
-          <w:rStyle w:val="EmphasizeChar"/>
-          <w:b w:val="0"/>
-          <w:color w:val="auto"/>
-        </w:rPr>
-        <w:br/>
-      </w:r>
-      <w:r>
-        <w:rPr>
-          <w:rStyle w:val="EmphasizeChar"/>
-          <w:b w:val="0"/>
-          <w:color w:val="auto"/>
-        </w:rPr>
-        <w:br/>
-        <w:t xml:space="preserve">This is also deployed using the </w:t>
-      </w:r>
-      <w:proofErr w:type="spellStart"/>
-      <w:r>
-        <w:rPr>
-          <w:rStyle w:val="CodeChar"/>
-        </w:rPr>
-        <w:t>nhive</w:t>
-      </w:r>
-      <w:proofErr w:type="spellEnd"/>
-      <w:r>
-        <w:rPr>
-          <w:rStyle w:val="CodeChar"/>
-        </w:rPr>
-        <w:t>/neon-proxy</w:t>
-      </w:r>
-      <w:r>
-        <w:t xml:space="preserve"> image.</w:t>
-      </w:r>
-    </w:p>
-    <w:p>
-      <w:pPr>
-        <w:ind w:left="3240" w:hanging="2880"/>
-      </w:pPr>
-      <w:r>
-        <w:rPr>
-          <w:rStyle w:val="EmphasizeChar"/>
-        </w:rPr>
-        <w:t>neon-proxy-public-cache</w:t>
-      </w:r>
-      <w:r>
-        <w:rPr>
-          <w:rStyle w:val="EmphasizeChar"/>
-        </w:rPr>
-        <w:tab/>
-      </w:r>
-      <w:r>
-        <w:t xml:space="preserve">Implements HTTP caching for public services.  This is deployed using the </w:t>
-      </w:r>
-      <w:proofErr w:type="spellStart"/>
-      <w:r>
-        <w:rPr>
-          <w:rStyle w:val="CodeChar"/>
-        </w:rPr>
-        <w:t>nhive</w:t>
-      </w:r>
-      <w:proofErr w:type="spellEnd"/>
-      <w:r>
-        <w:rPr>
-          <w:rStyle w:val="CodeChar"/>
-        </w:rPr>
-        <w:t>/neon-proxy-cache</w:t>
-      </w:r>
-      <w:r>
-        <w:t xml:space="preserve"> image.</w:t>
-      </w:r>
-    </w:p>
-    <w:p>
-      <w:pPr>
-        <w:ind w:left="3240" w:hanging="2880"/>
-      </w:pPr>
-      <w:r>
-        <w:rPr>
-          <w:rStyle w:val="EmphasizeChar"/>
-        </w:rPr>
-        <w:t>neon-proxy-private-cache</w:t>
-      </w:r>
-      <w:r>
-        <w:rPr>
-          <w:rStyle w:val="EmphasizeChar"/>
-        </w:rPr>
-        <w:tab/>
-      </w:r>
-      <w:r>
-        <w:t xml:space="preserve">Implements HTTP caching for private services.  This is deployed using the </w:t>
-      </w:r>
-      <w:proofErr w:type="spellStart"/>
-      <w:r>
-        <w:rPr>
-          <w:rStyle w:val="CodeChar"/>
-        </w:rPr>
-        <w:t>nhive</w:t>
-      </w:r>
-      <w:proofErr w:type="spellEnd"/>
       <w:r>
         <w:rPr>
           <w:rStyle w:val="CodeChar"/>
@@ -1371,76 +1382,32 @@
         <w:br/>
         <w:t xml:space="preserve">            public: &lt;</w:t>
       </w:r>
-      <w:proofErr w:type="spellStart"/>
       <w:r>
         <w:t>ProxyStatus</w:t>
       </w:r>
-      <w:proofErr w:type="spellEnd"/>
-      <w:r>
-        <w:t xml:space="preserve"> </w:t>
-      </w:r>
-      <w:proofErr w:type="spellStart"/>
-      <w:r>
-        <w:t>json</w:t>
-      </w:r>
-      <w:proofErr w:type="spellEnd"/>
-      <w:r>
-        <w:t>&gt;</w:t>
+      <w:r>
+        <w:t xml:space="preserve"> json&gt;</w:t>
       </w:r>
       <w:r>
         <w:br/>
         <w:t xml:space="preserve">            private: &lt;</w:t>
       </w:r>
-      <w:proofErr w:type="spellStart"/>
       <w:r>
         <w:t>ProxyStatus</w:t>
       </w:r>
-      <w:proofErr w:type="spellEnd"/>
-      <w:r>
-        <w:t xml:space="preserve"> </w:t>
-      </w:r>
-      <w:proofErr w:type="spellStart"/>
-      <w:r>
-        <w:t>json</w:t>
-      </w:r>
-      <w:proofErr w:type="spellEnd"/>
-      <w:r>
-        <w:t>&gt;</w:t>
-      </w:r>
-      <w:r>
-        <w:br/>
-        <w:t xml:space="preserve">            public-bridge: &lt;</w:t>
-      </w:r>
-      <w:proofErr w:type="spellStart"/>
-      <w:r>
-        <w:t>ProxyStatus</w:t>
-      </w:r>
-      <w:proofErr w:type="spellEnd"/>
-      <w:r>
-        <w:t xml:space="preserve"> </w:t>
-      </w:r>
-      <w:proofErr w:type="spellStart"/>
-      <w:r>
-        <w:t>json</w:t>
-      </w:r>
-      <w:proofErr w:type="spellEnd"/>
-      <w:r>
-        <w:t>&gt;</w:t>
-      </w:r>
-      <w:r>
-        <w:br/>
-        <w:t xml:space="preserve">            private-bridge: &lt;</w:t>
-      </w:r>
-      <w:proofErr w:type="spellStart"/>
-      <w:r>
-        <w:t>ProxyStatus</w:t>
-      </w:r>
-      <w:proofErr w:type="spellEnd"/>
       <w:r>
         <w:t xml:space="preserve"> json&gt;</w:t>
       </w:r>
       <w:r>
         <w:br/>
+        <w:t xml:space="preserve">            public-bridge: &lt;ProxyStatus json&gt;</w:t>
+      </w:r>
+      <w:r>
+        <w:br/>
+        <w:t xml:space="preserve">            private-bridge: &lt;ProxyStatus json&gt;</w:t>
+      </w:r>
+      <w:r>
+        <w:br/>
         <w:t xml:space="preserve">        </w:t>
       </w:r>
       <w:r>
@@ -1453,24 +1420,79 @@
       </w:r>
       <w:r>
         <w:br/>
-        <w:t xml:space="preserve">                cache-</w:t>
-      </w:r>
-      <w:proofErr w:type="spellStart"/>
+        <w:t xml:space="preserve">                cache-conf: varnish.vcl</w:t>
+      </w:r>
+      <w:r>
+        <w:br/>
+        <w:t xml:space="preserve">                cache-hash: &lt;MD5 hash of cache-conf&gt;</w:t>
+      </w:r>
+      <w:r>
+        <w:br/>
+      </w:r>
+      <w:r>
+        <w:t xml:space="preserve">                </w:t>
+      </w:r>
+      <w:r>
+        <w:t>proxy-</w:t>
+      </w:r>
+      <w:r>
+        <w:t xml:space="preserve">conf: </w:t>
+      </w:r>
+      <w:r>
+        <w:t>haproxy.zip</w:t>
+      </w:r>
+      <w:r>
+        <w:br/>
+        <w:t xml:space="preserve">        </w:t>
+      </w:r>
+      <w:r>
+        <w:t xml:space="preserve">        </w:t>
+      </w:r>
+      <w:r>
+        <w:t>proxy-</w:t>
+      </w:r>
+      <w:r>
+        <w:t xml:space="preserve">hash: &lt;MD5 hash of </w:t>
+      </w:r>
+      <w:r>
+        <w:t>proxy-</w:t>
+      </w:r>
       <w:r>
         <w:t>conf</w:t>
       </w:r>
-      <w:proofErr w:type="spellEnd"/>
-      <w:r>
-        <w:t xml:space="preserve">: </w:t>
-      </w:r>
-      <w:proofErr w:type="spellStart"/>
-      <w:r>
-        <w:t>varnish.vcl</w:t>
-      </w:r>
-      <w:proofErr w:type="spellEnd"/>
-      <w:r>
-        <w:br/>
-        <w:t xml:space="preserve">                cache-hash: &lt;MD5 hash of cache-conf&gt;</w:t>
+      <w:r>
+        <w:t xml:space="preserve"> </w:t>
+      </w:r>
+      <w:r>
+        <w:t>+</w:t>
+      </w:r>
+      <w:r>
+        <w:t xml:space="preserve"> </w:t>
+      </w:r>
+      <w:r>
+        <w:t>certs&gt;</w:t>
+      </w:r>
+      <w:r>
+        <w:br/>
+      </w:r>
+      <w:r>
+        <w:t xml:space="preserve">            public-bridge:</w:t>
+      </w:r>
+      <w:r>
+        <w:br/>
+      </w:r>
+      <w:r>
+        <w:t xml:space="preserve">                cache-conf: varnish.vcl</w:t>
+      </w:r>
+      <w:r>
+        <w:br/>
+        <w:t xml:space="preserve">                cache-hash: &lt;MD5 hash of cach</w:t>
+      </w:r>
+      <w:r>
+        <w:t>e</w:t>
+      </w:r>
+      <w:r>
+        <w:t>-conf&gt;</w:t>
       </w:r>
       <w:r>
         <w:br/>
@@ -1482,13 +1504,50 @@
         <w:t>proxy-</w:t>
       </w:r>
       <w:r>
-        <w:t xml:space="preserve">conf: </w:t>
-      </w:r>
-      <w:r>
-        <w:t>haproxy.zip</w:t>
-      </w:r>
-      <w:r>
-        <w:br/>
+        <w:t>conf: haproxy.zip</w:t>
+      </w:r>
+      <w:r>
+        <w:br/>
+        <w:t xml:space="preserve">                </w:t>
+      </w:r>
+      <w:r>
+        <w:t>proxy-</w:t>
+      </w:r>
+      <w:r>
+        <w:t xml:space="preserve">hash: &lt;MD5 hash of </w:t>
+      </w:r>
+      <w:r>
+        <w:t>proxy-</w:t>
+      </w:r>
+      <w:r>
+        <w:t>conf&gt;</w:t>
+      </w:r>
+      <w:r>
+        <w:br/>
+      </w:r>
+      <w:r>
+        <w:t xml:space="preserve">            private:</w:t>
+      </w:r>
+      <w:r>
+        <w:br/>
+      </w:r>
+      <w:r>
+        <w:t xml:space="preserve">                cache-conf: varnish.vcl</w:t>
+      </w:r>
+      <w:r>
+        <w:br/>
+        <w:t xml:space="preserve">                cache-hash: &lt;MD5 hash of cach</w:t>
+      </w:r>
+      <w:r>
+        <w:t>e</w:t>
+      </w:r>
+      <w:r>
+        <w:t>-conf&gt;</w:t>
+      </w:r>
+      <w:r>
+        <w:br/>
+      </w:r>
+      <w:r>
         <w:t xml:space="preserve">        </w:t>
       </w:r>
       <w:r>
@@ -1498,6 +1557,19 @@
         <w:t>proxy-</w:t>
       </w:r>
       <w:r>
+        <w:t>conf: haproxy.zip</w:t>
+      </w:r>
+      <w:r>
+        <w:br/>
+        <w:t xml:space="preserve">        </w:t>
+      </w:r>
+      <w:r>
+        <w:t xml:space="preserve">        </w:t>
+      </w:r>
+      <w:r>
+        <w:t>proxy-</w:t>
+      </w:r>
+      <w:r>
         <w:t xml:space="preserve">hash: &lt;MD5 hash of </w:t>
       </w:r>
       <w:r>
@@ -1526,392 +1598,140 @@
       </w:r>
       <w:r>
         <w:br/>
-      </w:r>
-      <w:r>
-        <w:t xml:space="preserve">                cache-</w:t>
-      </w:r>
-      <w:proofErr w:type="spellStart"/>
+        <w:t xml:space="preserve">                cache-conf: varnish.vcl</w:t>
+      </w:r>
+      <w:r>
+        <w:br/>
+        <w:t xml:space="preserve">                cache-hash: &lt;MD5 hash of cach</w:t>
+      </w:r>
+      <w:r>
+        <w:t>e</w:t>
+      </w:r>
+      <w:r>
+        <w:t>-conf&gt;</w:t>
+      </w:r>
+      <w:r>
+        <w:br/>
+        <w:t xml:space="preserve">                proxy-conf: haproxy.zip</w:t>
+      </w:r>
+      <w:r>
+        <w:br/>
+        <w:t xml:space="preserve">                proxy-hash: &lt;MD5 hash of proxy-conf&gt;</w:t>
+      </w:r>
+      <w:r>
+        <w:br/>
+        <w:t xml:space="preserve">            private-bridge:</w:t>
+      </w:r>
+      <w:r>
+        <w:br/>
+        <w:t xml:space="preserve">                cache-conf: varnish.vcl</w:t>
+      </w:r>
+      <w:r>
+        <w:br/>
+        <w:t xml:space="preserve">                cache-hash: &lt;MD5 hash of cach</w:t>
+      </w:r>
+      <w:r>
+        <w:t>e</w:t>
+      </w:r>
+      <w:r>
+        <w:t>-conf&gt;</w:t>
+      </w:r>
+      <w:r>
+        <w:br/>
+        <w:t xml:space="preserve">                proxy-conf: haproxy.zip</w:t>
+      </w:r>
+      <w:r>
+        <w:br/>
+        <w:t xml:space="preserve">                proxy-hash: &lt;MD5 hash of proxy-conf&gt;</w:t>
+      </w:r>
+      <w:r>
+        <w:br/>
+      </w:r>
+      <w:r>
+        <w:br/>
+      </w:r>
+      <w:r>
+        <w:t xml:space="preserve">        </w:t>
+      </w:r>
       <w:r>
         <w:t>conf</w:t>
       </w:r>
-      <w:proofErr w:type="spellEnd"/>
-      <w:r>
-        <w:t xml:space="preserve">: </w:t>
-      </w:r>
-      <w:proofErr w:type="spellStart"/>
-      <w:r>
-        <w:t>varnish.vcl</w:t>
-      </w:r>
-      <w:proofErr w:type="spellEnd"/>
-      <w:r>
-        <w:br/>
-        <w:t xml:space="preserve">                cache-hash: &lt;MD5 hash of cach</w:t>
-      </w:r>
-      <w:r>
-        <w:t>e</w:t>
-      </w:r>
-      <w:r>
-        <w:t>-conf&gt;</w:t>
-      </w:r>
-      <w:r>
-        <w:br/>
-      </w:r>
-      <w:r>
+      <w:r>
+        <w:t>:</w:t>
+      </w:r>
+      <w:r>
+        <w:br/>
+        <w:t xml:space="preserve">            </w:t>
+      </w:r>
+      <w:r>
+        <w:t>reload</w:t>
+      </w:r>
+      <w:r>
+        <w:t>: &lt;uuid&gt;</w:t>
+      </w:r>
+      <w:r>
+        <w:br/>
+      </w:r>
+      <w:r>
+        <w:br/>
+        <w:t xml:space="preserve">            public:</w:t>
+      </w:r>
+      <w:r>
+        <w:br/>
+        <w:t xml:space="preserve">                settings: &lt;ProxySettings json&gt;</w:t>
+      </w:r>
+      <w:r>
+        <w:br/>
+        <w:t xml:space="preserve">               </w:t>
+      </w:r>
+      <w:r>
+        <w:t xml:space="preserve"> </w:t>
+      </w:r>
+      <w:r>
+        <w:t>rules</w:t>
+      </w:r>
+      <w:r>
+        <w:t>:</w:t>
+      </w:r>
+      <w:r>
+        <w:br/>
+        <w:t xml:space="preserve">                    name1: &lt;ProxyRoute json&gt;</w:t>
+      </w:r>
+      <w:r>
+        <w:br/>
+        <w:t xml:space="preserve">                    name2: &lt;ProxyRoute json&gt;</w:t>
+      </w:r>
+      <w:r>
+        <w:br/>
+        <w:t xml:space="preserve">                    ...</w:t>
+      </w:r>
+      <w:r>
+        <w:br/>
+        <w:t xml:space="preserve">            private:</w:t>
+      </w:r>
+      <w:r>
+        <w:br/>
+      </w:r>
+      <w:r>
+        <w:t xml:space="preserve">                settings: &lt;ProxySettings json&gt;</w:t>
+      </w:r>
+      <w:r>
+        <w:br/>
         <w:t xml:space="preserve">                </w:t>
       </w:r>
       <w:r>
-        <w:t>proxy-</w:t>
-      </w:r>
-      <w:r>
-        <w:t>conf: haproxy.zip</w:t>
-      </w:r>
-      <w:r>
-        <w:br/>
-        <w:t xml:space="preserve">                </w:t>
-      </w:r>
-      <w:r>
-        <w:t>proxy-</w:t>
-      </w:r>
-      <w:r>
-        <w:t xml:space="preserve">hash: &lt;MD5 hash of </w:t>
-      </w:r>
-      <w:r>
-        <w:t>proxy-</w:t>
-      </w:r>
-      <w:r>
-        <w:t>conf&gt;</w:t>
-      </w:r>
-      <w:r>
-        <w:br/>
-      </w:r>
-      <w:r>
-        <w:t xml:space="preserve">            private:</w:t>
-      </w:r>
-      <w:r>
-        <w:br/>
-      </w:r>
-      <w:r>
-        <w:t xml:space="preserve">                cache-</w:t>
-      </w:r>
-      <w:proofErr w:type="spellStart"/>
-      <w:r>
-        <w:t>conf</w:t>
-      </w:r>
-      <w:proofErr w:type="spellEnd"/>
-      <w:r>
-        <w:t xml:space="preserve">: </w:t>
-      </w:r>
-      <w:proofErr w:type="spellStart"/>
-      <w:r>
-        <w:t>varnish.vcl</w:t>
-      </w:r>
-      <w:proofErr w:type="spellEnd"/>
-      <w:r>
-        <w:br/>
-        <w:t xml:space="preserve">                cache-hash: &lt;MD5 hash of cach</w:t>
-      </w:r>
-      <w:r>
-        <w:t>e</w:t>
-      </w:r>
-      <w:r>
-        <w:t>-conf&gt;</w:t>
-      </w:r>
-      <w:r>
-        <w:br/>
-      </w:r>
-      <w:r>
-        <w:t xml:space="preserve">        </w:t>
-      </w:r>
-      <w:r>
-        <w:t xml:space="preserve">        </w:t>
-      </w:r>
-      <w:r>
-        <w:t>proxy-</w:t>
-      </w:r>
-      <w:r>
-        <w:t>conf: haproxy.zip</w:t>
-      </w:r>
-      <w:r>
-        <w:br/>
-        <w:t xml:space="preserve">        </w:t>
-      </w:r>
-      <w:r>
-        <w:t xml:space="preserve">        </w:t>
-      </w:r>
-      <w:r>
-        <w:t>proxy-</w:t>
-      </w:r>
-      <w:r>
-        <w:t xml:space="preserve">hash: &lt;MD5 hash of </w:t>
-      </w:r>
-      <w:r>
-        <w:t>proxy-</w:t>
-      </w:r>
-      <w:r>
-        <w:t>conf</w:t>
-      </w:r>
-      <w:r>
-        <w:t xml:space="preserve"> </w:t>
-      </w:r>
-      <w:r>
-        <w:t>+</w:t>
-      </w:r>
-      <w:r>
-        <w:t xml:space="preserve"> </w:t>
-      </w:r>
-      <w:r>
-        <w:t>certs&gt;</w:t>
-      </w:r>
-      <w:r>
-        <w:br/>
-      </w:r>
-      <w:r>
-        <w:t xml:space="preserve">            public-bridge:</w:t>
-      </w:r>
-      <w:r>
-        <w:br/>
-        <w:t xml:space="preserve">                cache-</w:t>
-      </w:r>
-      <w:proofErr w:type="spellStart"/>
-      <w:r>
-        <w:t>conf</w:t>
-      </w:r>
-      <w:proofErr w:type="spellEnd"/>
-      <w:r>
-        <w:t xml:space="preserve">: </w:t>
-      </w:r>
-      <w:proofErr w:type="spellStart"/>
-      <w:r>
-        <w:t>varnish.vcl</w:t>
-      </w:r>
-      <w:proofErr w:type="spellEnd"/>
-      <w:r>
-        <w:br/>
-        <w:t xml:space="preserve">                cache-hash: &lt;MD5 hash of cach</w:t>
-      </w:r>
-      <w:r>
-        <w:t>e</w:t>
-      </w:r>
-      <w:r>
-        <w:t>-conf&gt;</w:t>
-      </w:r>
-      <w:r>
-        <w:br/>
-        <w:t xml:space="preserve">                proxy-conf: haproxy.zip</w:t>
-      </w:r>
-      <w:r>
-        <w:br/>
-        <w:t xml:space="preserve">                proxy-hash: &lt;MD5 hash of proxy-conf&gt;</w:t>
-      </w:r>
-      <w:r>
-        <w:br/>
-        <w:t xml:space="preserve">            private-bridge:</w:t>
-      </w:r>
-      <w:r>
-        <w:br/>
-        <w:t xml:space="preserve">                cache-</w:t>
-      </w:r>
-      <w:proofErr w:type="spellStart"/>
-      <w:r>
-        <w:t>conf</w:t>
-      </w:r>
-      <w:proofErr w:type="spellEnd"/>
-      <w:r>
-        <w:t xml:space="preserve">: </w:t>
-      </w:r>
-      <w:proofErr w:type="spellStart"/>
-      <w:r>
-        <w:t>varnish.vcl</w:t>
-      </w:r>
-      <w:proofErr w:type="spellEnd"/>
-      <w:r>
-        <w:br/>
-        <w:t xml:space="preserve">                cache-hash: &lt;MD5 hash of cach</w:t>
-      </w:r>
-      <w:r>
-        <w:t>e</w:t>
-      </w:r>
-      <w:r>
-        <w:t>-conf&gt;</w:t>
-      </w:r>
-      <w:r>
-        <w:br/>
-        <w:t xml:space="preserve">                proxy-conf: haproxy.zip</w:t>
-      </w:r>
-      <w:r>
-        <w:br/>
-        <w:t xml:space="preserve">                proxy-hash: &lt;MD5 hash of proxy-conf&gt;</w:t>
-      </w:r>
-      <w:r>
-        <w:br/>
-      </w:r>
-      <w:r>
-        <w:br/>
-      </w:r>
-      <w:r>
-        <w:t xml:space="preserve">        </w:t>
-      </w:r>
-      <w:proofErr w:type="spellStart"/>
-      <w:r>
-        <w:t>conf</w:t>
-      </w:r>
-      <w:proofErr w:type="spellEnd"/>
+        <w:t>rules</w:t>
+      </w:r>
       <w:r>
         <w:t>:</w:t>
       </w:r>
       <w:r>
         <w:br/>
-        <w:t xml:space="preserve">            </w:t>
-      </w:r>
-      <w:r>
-        <w:t>reload</w:t>
-      </w:r>
-      <w:r>
-        <w:t>: &lt;</w:t>
-      </w:r>
-      <w:proofErr w:type="spellStart"/>
-      <w:r>
-        <w:t>uuid</w:t>
-      </w:r>
-      <w:proofErr w:type="spellEnd"/>
-      <w:r>
-        <w:t>&gt;</w:t>
-      </w:r>
-      <w:r>
-        <w:br/>
-      </w:r>
-      <w:r>
-        <w:br/>
-        <w:t xml:space="preserve">            public:</w:t>
-      </w:r>
-      <w:r>
-        <w:br/>
-        <w:t xml:space="preserve">                settings: &lt;</w:t>
-      </w:r>
-      <w:proofErr w:type="spellStart"/>
-      <w:r>
-        <w:t>ProxySettings</w:t>
-      </w:r>
-      <w:proofErr w:type="spellEnd"/>
-      <w:r>
-        <w:t xml:space="preserve"> json&gt;</w:t>
-      </w:r>
-      <w:r>
-        <w:br/>
-        <w:t xml:space="preserve">               </w:t>
-      </w:r>
-      <w:r>
-        <w:t xml:space="preserve"> </w:t>
-      </w:r>
-      <w:r>
-        <w:t>rules</w:t>
-      </w:r>
-      <w:r>
-        <w:t>:</w:t>
-      </w:r>
-      <w:r>
-        <w:br/>
-        <w:t xml:space="preserve">                    name1: &lt;</w:t>
-      </w:r>
-      <w:proofErr w:type="spellStart"/>
-      <w:r>
-        <w:t>ProxyRoute</w:t>
-      </w:r>
-      <w:proofErr w:type="spellEnd"/>
-      <w:r>
-        <w:t xml:space="preserve"> </w:t>
-      </w:r>
-      <w:proofErr w:type="spellStart"/>
-      <w:r>
-        <w:t>json</w:t>
-      </w:r>
-      <w:proofErr w:type="spellEnd"/>
-      <w:r>
-        <w:t>&gt;</w:t>
-      </w:r>
-      <w:r>
-        <w:br/>
-        <w:t xml:space="preserve">                    name2: &lt;</w:t>
-      </w:r>
-      <w:proofErr w:type="spellStart"/>
-      <w:r>
-        <w:t>ProxyRoute</w:t>
-      </w:r>
-      <w:proofErr w:type="spellEnd"/>
-      <w:r>
-        <w:t xml:space="preserve"> json&gt;</w:t>
-      </w:r>
-      <w:r>
-        <w:br/>
-        <w:t xml:space="preserve">                    ...</w:t>
-      </w:r>
-      <w:r>
-        <w:br/>
-        <w:t xml:space="preserve">            private:</w:t>
-      </w:r>
-      <w:r>
-        <w:br/>
-      </w:r>
-      <w:r>
-        <w:t xml:space="preserve">                settings: &lt;</w:t>
-      </w:r>
-      <w:proofErr w:type="spellStart"/>
-      <w:r>
-        <w:t>ProxySettings</w:t>
-      </w:r>
-      <w:proofErr w:type="spellEnd"/>
-      <w:r>
-        <w:t xml:space="preserve"> </w:t>
-      </w:r>
-      <w:proofErr w:type="spellStart"/>
-      <w:r>
-        <w:t>json</w:t>
-      </w:r>
-      <w:proofErr w:type="spellEnd"/>
-      <w:r>
-        <w:t>&gt;</w:t>
-      </w:r>
-      <w:r>
-        <w:br/>
-        <w:t xml:space="preserve">                </w:t>
-      </w:r>
-      <w:r>
-        <w:t>rules</w:t>
-      </w:r>
-      <w:r>
-        <w:t>:</w:t>
-      </w:r>
-      <w:r>
-        <w:br/>
-        <w:t xml:space="preserve">                    name1: &lt;</w:t>
-      </w:r>
-      <w:proofErr w:type="spellStart"/>
-      <w:r>
-        <w:t>ProxyRoute</w:t>
-      </w:r>
-      <w:proofErr w:type="spellEnd"/>
-      <w:r>
-        <w:t xml:space="preserve"> </w:t>
-      </w:r>
-      <w:proofErr w:type="spellStart"/>
-      <w:r>
-        <w:t>json</w:t>
-      </w:r>
-      <w:proofErr w:type="spellEnd"/>
-      <w:r>
-        <w:t>&gt;</w:t>
-      </w:r>
-      <w:r>
-        <w:br/>
-        <w:t xml:space="preserve">                    name2: &lt;</w:t>
-      </w:r>
-      <w:proofErr w:type="spellStart"/>
-      <w:r>
-        <w:t>ProxyRoute</w:t>
-      </w:r>
-      <w:proofErr w:type="spellEnd"/>
-      <w:r>
-        <w:t xml:space="preserve"> json&gt;</w:t>
+        <w:t xml:space="preserve">                    name1: &lt;ProxyRoute json&gt;</w:t>
+      </w:r>
+      <w:r>
+        <w:br/>
+        <w:t xml:space="preserve">                    name2: &lt;ProxyRoute json&gt;</w:t>
       </w:r>
       <w:r>
         <w:br/>
@@ -2551,7 +2371,6 @@
         </w:rPr>
         <w:t xml:space="preserve"> (see the </w:t>
       </w:r>
-      <w:proofErr w:type="spellStart"/>
       <w:r>
         <w:rPr>
           <w:rStyle w:val="EmphasizeChar"/>
@@ -2564,7 +2383,6 @@
         </w:rPr>
         <w:t>Settings</w:t>
       </w:r>
-      <w:proofErr w:type="spellEnd"/>
       <w:r>
         <w:rPr>
           <w:rStyle w:val="EmphasizeChar"/>
@@ -2635,14 +2453,12 @@
         </w:rPr>
         <w:t xml:space="preserve">load balancer (see the </w:t>
       </w:r>
-      <w:proofErr w:type="spellStart"/>
       <w:r>
         <w:rPr>
           <w:rStyle w:val="EmphasizeChar"/>
         </w:rPr>
         <w:t>LoadBalancerRule</w:t>
       </w:r>
-      <w:proofErr w:type="spellEnd"/>
       <w:r>
         <w:rPr>
           <w:rStyle w:val="EmphasizeChar"/>
@@ -2801,14 +2617,12 @@
       <w:r>
         <w:t xml:space="preserve"> based on the </w:t>
       </w:r>
-      <w:proofErr w:type="spellStart"/>
       <w:r>
         <w:rPr>
           <w:rStyle w:val="CodeChar"/>
         </w:rPr>
         <w:t>nhive</w:t>
       </w:r>
-      <w:proofErr w:type="spellEnd"/>
       <w:r>
         <w:rPr>
           <w:rStyle w:val="CodeChar"/>
@@ -3106,23 +2920,7 @@
           <w:b/>
           <w:color w:val="C45911" w:themeColor="accent2" w:themeShade="BF"/>
         </w:rPr>
-        <w:t xml:space="preserve"> proxy </w:t>
-      </w:r>
-      <w:proofErr w:type="spellStart"/>
-      <w:r>
-        <w:rPr>
-          <w:b/>
-          <w:color w:val="C45911" w:themeColor="accent2" w:themeShade="BF"/>
-        </w:rPr>
-        <w:t>PROXY</w:t>
-      </w:r>
-      <w:proofErr w:type="spellEnd"/>
-      <w:r>
-        <w:rPr>
-          <w:b/>
-          <w:color w:val="C45911" w:themeColor="accent2" w:themeShade="BF"/>
-        </w:rPr>
-        <w:t xml:space="preserve"> reload</w:t>
+        <w:t xml:space="preserve"> proxy PROXY reload</w:t>
       </w:r>
       <w:r>
         <w:t xml:space="preserve"> is executed.  </w:t>
@@ -3531,11 +3329,9 @@
       <w:r>
         <w:t xml:space="preserve"> are reserved for </w:t>
       </w:r>
-      <w:proofErr w:type="spellStart"/>
       <w:r>
         <w:t>neonHIVE</w:t>
       </w:r>
-      <w:proofErr w:type="spellEnd"/>
       <w:r>
         <w:t xml:space="preserve"> services. </w:t>
       </w:r>
@@ -3590,15 +3386,7 @@
       </w:r>
       <w:r>
         <w:lastRenderedPageBreak/>
-        <w:t xml:space="preserve">Vault </w:t>
-      </w:r>
-      <w:proofErr w:type="spellStart"/>
-      <w:r>
-        <w:t>AppRoles</w:t>
-      </w:r>
-      <w:proofErr w:type="spellEnd"/>
-      <w:r>
-        <w:t xml:space="preserve">.  </w:t>
+        <w:t xml:space="preserve">Vault AppRoles.  </w:t>
       </w:r>
       <w:r>
         <w:t>The role credentials are persisted as the following Docker secrets and will be made available to the proxies when they are launched.</w:t>
@@ -3705,16 +3493,11 @@
       </w:r>
     </w:p>
     <w:p>
-      <w:proofErr w:type="spellStart"/>
       <w:r>
         <w:t>neonHIVE</w:t>
       </w:r>
       <w:r>
-        <w:t>s</w:t>
-      </w:r>
-      <w:proofErr w:type="spellEnd"/>
-      <w:r>
-        <w:t xml:space="preserve"> reserves a block of </w:t>
+        <w:t xml:space="preserve">s reserves a block of </w:t>
       </w:r>
       <w:r>
         <w:t>200</w:t>
@@ -3739,6 +3522,9 @@
       </w:r>
       <w:r>
         <w:t xml:space="preserve">: ports </w:t>
+      </w:r>
+      <w:r>
+        <w:t xml:space="preserve">80/443 + </w:t>
       </w:r>
       <w:r>
         <w:t>5100</w:t>
@@ -3760,7 +3546,9 @@
       </w:r>
       <w:r>
         <w:tab/>
-        <w:t>5100</w:t>
+      </w:r>
+      <w:r>
+        <w:t>80</w:t>
       </w:r>
       <w:r>
         <w:br/>
@@ -3774,7 +3562,9 @@
       </w:r>
       <w:r>
         <w:tab/>
-        <w:t>5101</w:t>
+      </w:r>
+      <w:r>
+        <w:t>443</w:t>
       </w:r>
       <w:r>
         <w:br/>
@@ -3793,13 +3583,48 @@
       </w:r>
       <w:r>
         <w:tab/>
-        <w:t>5102</w:t>
+        <w:t>510</w:t>
+      </w:r>
+      <w:r>
+        <w:t>-</w:t>
       </w:r>
       <w:r>
         <w:t xml:space="preserve"> - </w:t>
       </w:r>
       <w:r>
         <w:t>5299</w:t>
+      </w:r>
+    </w:p>
+    <w:p>
+      <w:r>
+        <w:t xml:space="preserve">Edge routers or load balancers will typically be configured to route external </w:t>
+      </w:r>
+      <w:r>
+        <w:rPr>
+          <w:rStyle w:val="EmphasizeChar"/>
+        </w:rPr>
+        <w:t>HTTP/HTTPS</w:t>
+      </w:r>
+      <w:r>
+        <w:t xml:space="preserve"> traffic to port </w:t>
+      </w:r>
+      <w:r>
+        <w:rPr>
+          <w:rStyle w:val="EmphasizeChar"/>
+        </w:rPr>
+        <w:t>80/443</w:t>
+      </w:r>
+      <w:r>
+        <w:t xml:space="preserve"> to any non-pet hive node.  This traffic will be directed to </w:t>
+      </w:r>
+      <w:r>
+        <w:rPr>
+          <w:rStyle w:val="EmphasizeChar"/>
+        </w:rPr>
+        <w:t>neon-proxy-public</w:t>
+      </w:r>
+      <w:r>
+        <w:t xml:space="preserve"> instances via the Docker ingress network where the traffic will be directed to the configured backend services.</w:t>
       </w:r>
     </w:p>
     <w:p>
@@ -3877,77 +3702,96 @@
     </w:p>
     <w:p>
       <w:r>
-        <w:t>The first two ports in each block are reserved for inbound HTTP and HTTPS traffic.  Most, if not all HTTP(S) requests should be directed to these ports and then the proxies should be configured with routes that use the HTTP host header to decide where to deliver traffic.</w:t>
-      </w:r>
-    </w:p>
-    <w:p>
-      <w:pPr>
-        <w:ind w:left="720" w:hanging="720"/>
-      </w:pPr>
-      <w:r>
-        <w:rPr>
-          <w:b/>
-          <w:color w:val="C45911" w:themeColor="accent2" w:themeShade="BF"/>
-        </w:rPr>
-        <w:t>Note</w:t>
-      </w:r>
-      <w:r>
-        <w:tab/>
-        <w:t xml:space="preserve">This convention makes it easy to configure edge routers or load balancers.  Simply have them direct traffic targeting external ports 80 and 443 to ports </w:t>
-      </w:r>
-      <w:r>
-        <w:t>80</w:t>
+        <w:t>The first two ports are reserved for inbound HTTP and HTTPS traffic.  Most, if not all HTTP(S) requests should be directed to these ports and then the proxies should be configured with routes that use the HTTP host header to decide where to deliver traffic.</w:t>
+      </w:r>
+    </w:p>
+    <w:p>
+      <w:r>
+        <w:t xml:space="preserve">The remaining </w:t>
+      </w:r>
+      <w:r>
+        <w:t>1</w:t>
+      </w:r>
+      <w:r>
+        <w:t xml:space="preserve">98 ports in </w:t>
+      </w:r>
+      <w:r>
+        <w:t>this</w:t>
+      </w:r>
+      <w:r>
+        <w:t xml:space="preserve"> block can be used for routing TCP connections, HTTPS pass-thru, or HTTPS endpoints for older clients that don’t support SNI (server name indication).  You’ll need to manually configure your edge router or load balancer to route inbound traffic to the correct port.</w:t>
+      </w:r>
+    </w:p>
+    <w:p>
+      <w:pPr>
+        <w:pStyle w:val="Heading1"/>
+      </w:pPr>
+      <w:r>
+        <w:t>Proxy Bridge Services</w:t>
+      </w:r>
+    </w:p>
+    <w:p>
+      <w:r>
+        <w:t xml:space="preserve">As mentioned above, these services are designed to proxy traffic from </w:t>
+      </w:r>
+      <w:r>
+        <w:t>hive</w:t>
+      </w:r>
+      <w:r>
+        <w:t xml:space="preserve"> pet nodes to the same endpoints defined for </w:t>
+      </w:r>
+      <w:r>
+        <w:rPr>
+          <w:rStyle w:val="EmphasizeChar"/>
+        </w:rPr>
+        <w:t>neon-proxy-</w:t>
+      </w:r>
+      <w:r>
+        <w:rPr>
+          <w:rStyle w:val="EmphasizeChar"/>
+        </w:rPr>
+        <w:t>public</w:t>
       </w:r>
       <w:r>
         <w:t xml:space="preserve"> and </w:t>
       </w:r>
       <w:r>
-        <w:t>443</w:t>
-      </w:r>
-      <w:r>
-        <w:rPr>
-          <w:rStyle w:val="FootnoteReference"/>
-        </w:rPr>
-        <w:footnoteReference w:id="1"/>
-      </w:r>
-      <w:r>
-        <w:t xml:space="preserve"> on one or more </w:t>
-      </w:r>
-      <w:r>
-        <w:t>hive</w:t>
-      </w:r>
-      <w:r>
-        <w:t xml:space="preserve"> nodes.  This one-time configuration will handle many deployment scenarios.</w:t>
-      </w:r>
-    </w:p>
-    <w:p>
-      <w:r>
-        <w:t xml:space="preserve">The remaining </w:t>
-      </w:r>
-      <w:r>
-        <w:t>1</w:t>
-      </w:r>
-      <w:r>
-        <w:t>98 ports in each block can be used for routing TCP connections, HTTPS pass-thru, or HTTPS endpoints for older clients that don’t support SNI (server name indication).  You’ll need to manually configure your edge router or load balancer to route inbound traffic to the correct port.</w:t>
-      </w:r>
-    </w:p>
-    <w:p>
-      <w:pPr>
-        <w:pStyle w:val="Heading1"/>
-      </w:pPr>
-      <w:r>
-        <w:t>Proxy Bridge Services</w:t>
-      </w:r>
-    </w:p>
-    <w:p>
-      <w:r>
-        <w:t xml:space="preserve">As mentioned above, these services are designed to proxy traffic from </w:t>
-      </w:r>
-      <w:r>
-        <w:t>hive</w:t>
-      </w:r>
-      <w:r>
-        <w:t xml:space="preserve"> pet nodes to the same endpoints defined for </w:t>
+        <w:rPr>
+          <w:rStyle w:val="EmphasizeChar"/>
+        </w:rPr>
+        <w:t>neon-proxy-private</w:t>
+      </w:r>
+      <w:r>
+        <w:t xml:space="preserve"> </w:t>
+      </w:r>
+      <w:r>
+        <w:t>services</w:t>
+      </w:r>
+      <w:r>
+        <w:t xml:space="preserve"> running in the Swarm.  This allows traffic to the standard local pet node public proxy ports (</w:t>
+      </w:r>
+      <w:r>
+        <w:t xml:space="preserve">80/443, </w:t>
+      </w:r>
+      <w:r>
+        <w:t>5100-5299) and private proxy ports (5300-5499) to be forwarded to the same ports on targeted Swarm nodes which will then be forwarded to the ultimate destination.</w:t>
+      </w:r>
+    </w:p>
+    <w:p>
+      <w:r>
+        <w:t xml:space="preserve">The neon-proxy-manager automatically generates the </w:t>
+      </w:r>
+      <w:r>
+        <w:t xml:space="preserve">bridge </w:t>
+      </w:r>
+      <w:r>
+        <w:t>HAProxy configuration</w:t>
+      </w:r>
+      <w:r>
+        <w:t>s</w:t>
+      </w:r>
+      <w:r>
+        <w:t xml:space="preserve"> from the current </w:t>
       </w:r>
       <w:r>
         <w:rPr>
@@ -3962,7 +3806,10 @@
         <w:t>public</w:t>
       </w:r>
       <w:r>
-        <w:t xml:space="preserve"> and </w:t>
+        <w:t xml:space="preserve"> </w:t>
+      </w:r>
+      <w:r>
+        <w:t xml:space="preserve">and </w:t>
       </w:r>
       <w:r>
         <w:rPr>
@@ -3974,67 +3821,13 @@
         <w:t xml:space="preserve"> </w:t>
       </w:r>
       <w:r>
-        <w:t>services</w:t>
-      </w:r>
-      <w:r>
-        <w:t xml:space="preserve"> running in the Swarm.  This allows traffic to the standard local pet node public proxy ports (5100-5299) and private proxy ports (5300-5499) to be forwarded to the same ports on targeted Swarm nodes which will then be forwarded to the ultimate destination.</w:t>
-      </w:r>
-    </w:p>
-    <w:p>
-      <w:r>
-        <w:t xml:space="preserve">The neon-proxy-manager automatically generates the </w:t>
-      </w:r>
-      <w:r>
-        <w:t xml:space="preserve">bridge </w:t>
-      </w:r>
-      <w:r>
-        <w:t>HAProxy configuration</w:t>
+        <w:t>configuration</w:t>
       </w:r>
       <w:r>
         <w:t>s</w:t>
       </w:r>
       <w:r>
-        <w:t xml:space="preserve"> from the current </w:t>
-      </w:r>
-      <w:r>
-        <w:rPr>
-          <w:rStyle w:val="EmphasizeChar"/>
-        </w:rPr>
-        <w:t>neon-proxy-</w:t>
-      </w:r>
-      <w:r>
-        <w:rPr>
-          <w:rStyle w:val="EmphasizeChar"/>
-        </w:rPr>
-        <w:t>public</w:t>
-      </w:r>
-      <w:r>
-        <w:t xml:space="preserve"> </w:t>
-      </w:r>
-      <w:r>
-        <w:t xml:space="preserve">and </w:t>
-      </w:r>
-      <w:r>
-        <w:rPr>
-          <w:rStyle w:val="EmphasizeChar"/>
-        </w:rPr>
-        <w:t>neon-proxy-private</w:t>
-      </w:r>
-      <w:r>
-        <w:t xml:space="preserve"> </w:t>
-      </w:r>
-      <w:r>
-        <w:t>configuration</w:t>
-      </w:r>
-      <w:r>
-        <w:t>s</w:t>
-      </w:r>
-      <w:r>
-        <w:t xml:space="preserve">, converting any HTTP/HTTPS proxies into </w:t>
-      </w:r>
-      <w:r>
-        <w:lastRenderedPageBreak/>
-        <w:t>pass-thru TCP proxies.</w:t>
+        <w:t>, converting any HTTP/HTTPS proxies into pass-thru TCP proxies.</w:t>
       </w:r>
       <w:r>
         <w:t xml:space="preserve">  The target swarm nodes are selected randomly by default or may be specified explicitly by IP address via the proxy settings.</w:t>
@@ -4099,54 +3892,6 @@
       </w:pPr>
       <w:r>
         <w:continuationSeparator/>
-      </w:r>
-    </w:p>
-  </w:footnote>
-  <w:footnote w:id="1">
-    <w:p>
-      <w:pPr>
-        <w:pStyle w:val="FootnoteText"/>
-      </w:pPr>
-      <w:r>
-        <w:rPr>
-          <w:rStyle w:val="FootnoteReference"/>
-        </w:rPr>
-        <w:footnoteRef/>
-      </w:r>
-      <w:r>
-        <w:t xml:space="preserve"> Note that </w:t>
-      </w:r>
-      <w:r>
-        <w:t xml:space="preserve">all </w:t>
-      </w:r>
-      <w:proofErr w:type="spellStart"/>
-      <w:r>
-        <w:t>neonHIVE</w:t>
-      </w:r>
-      <w:proofErr w:type="spellEnd"/>
-      <w:r>
-        <w:t xml:space="preserve"> </w:t>
-      </w:r>
-      <w:r>
-        <w:t>host nodes</w:t>
-      </w:r>
-      <w:r>
-        <w:t xml:space="preserve"> </w:t>
-      </w:r>
-      <w:r>
-        <w:t xml:space="preserve">(including pets) </w:t>
-      </w:r>
-      <w:r>
-        <w:t xml:space="preserve">have </w:t>
-      </w:r>
-      <w:r>
-        <w:t xml:space="preserve">iptables </w:t>
-      </w:r>
-      <w:r>
-        <w:t xml:space="preserve">configured </w:t>
-      </w:r>
-      <w:r>
-        <w:t>to forward packages received on protected ports 80 and 443 to the public proxy ports 5100 and 5101 to make this work.</w:t>
       </w:r>
     </w:p>
   </w:footnote>
@@ -4691,7 +4436,6 @@
   <w:style w:type="character" w:default="1" w:styleId="DefaultParagraphFont">
     <w:name w:val="Default Paragraph Font"/>
     <w:uiPriority w:val="1"/>
-    <w:semiHidden/>
     <w:unhideWhenUsed/>
   </w:style>
   <w:style w:type="table" w:default="1" w:styleId="TableNormal">
@@ -5181,7 +4925,7 @@
 </file>
 
 <file path=customXml/itemProps1.xml><?xml version="1.0" encoding="utf-8"?>
-<ds:datastoreItem xmlns:ds="http://schemas.openxmlformats.org/officeDocument/2006/customXml" ds:itemID="{24D42639-2317-42D5-AF2D-C33B3E29351B}">
+<ds:datastoreItem xmlns:ds="http://schemas.openxmlformats.org/officeDocument/2006/customXml" ds:itemID="{126EFC1C-CEEA-4DFA-B5FF-C31E0EBD7243}">
   <ds:schemaRefs>
     <ds:schemaRef ds:uri="http://schemas.openxmlformats.org/officeDocument/2006/bibliography"/>
   </ds:schemaRefs>

</xml_diff>

<commit_message>
[doc]: Varnish config to be published [proxy-conf] ZIP.
Dosing this will simplify the implementation over having a separate set of Consul keys for these and it makes logical sense too, because HAProxy and Varnish configs are generated at the same time.
</commit_message>
<xml_diff>
--- a/Doc/Hive Load Balancers.docx
+++ b/Doc/Hive Load Balancers.docx
@@ -137,18 +137,21 @@
         <w:ind w:left="3240" w:hanging="2880"/>
       </w:pPr>
       <w:hyperlink r:id="rId11" w:history="1">
+        <w:proofErr w:type="spellStart"/>
         <w:r>
           <w:rPr>
             <w:rStyle w:val="Hyperlink"/>
           </w:rPr>
           <w:t>haproxy</w:t>
         </w:r>
+        <w:proofErr w:type="spellEnd"/>
       </w:hyperlink>
       <w:r>
         <w:tab/>
         <w:t xml:space="preserve">A simple image based on the </w:t>
       </w:r>
       <w:hyperlink r:id="rId12" w:history="1">
+        <w:proofErr w:type="spellStart"/>
         <w:r>
           <w:rPr>
             <w:rStyle w:val="Hyperlink"/>
@@ -161,6 +164,7 @@
           </w:rPr>
           <w:t>roxy</w:t>
         </w:r>
+        <w:proofErr w:type="spellEnd"/>
       </w:hyperlink>
       <w:r>
         <w:t>/alpine series of official Docker images.  This image gets its configuration from an internal or mounted file and it also monitors the file for changes to dynamically reconfigure itself.  This image is intended to be used to deploy relatively static proxies.</w:t>
@@ -183,6 +187,7 @@
         <w:t xml:space="preserve">A more sophisticated image also based on the </w:t>
       </w:r>
       <w:hyperlink r:id="rId14" w:history="1">
+        <w:proofErr w:type="spellStart"/>
         <w:r>
           <w:rPr>
             <w:rStyle w:val="Hyperlink"/>
@@ -195,6 +200,7 @@
           </w:rPr>
           <w:t>roxy</w:t>
         </w:r>
+        <w:proofErr w:type="spellEnd"/>
       </w:hyperlink>
       <w:r>
         <w:t xml:space="preserve">/alpine series of official Docker images.  This image </w:t>
@@ -327,12 +333,7 @@
         <w:t>hive</w:t>
       </w:r>
       <w:r>
-        <w:t xml:space="preserve"> managers.  This is published to</w:t>
-      </w:r>
-      <w:bookmarkStart w:id="0" w:name="_GoBack"/>
-      <w:bookmarkEnd w:id="0"/>
-      <w:r>
-        <w:t xml:space="preserve"> </w:t>
+        <w:t xml:space="preserve"> managers.  This is published to </w:t>
       </w:r>
       <w:r>
         <w:rPr>
@@ -367,18 +368,28 @@
       <w:r>
         <w:t xml:space="preserve"> the </w:t>
       </w:r>
+      <w:proofErr w:type="spellStart"/>
       <w:r>
         <w:rPr>
           <w:rStyle w:val="CodeChar"/>
         </w:rPr>
         <w:t>nhive</w:t>
       </w:r>
+      <w:proofErr w:type="spellEnd"/>
       <w:r>
         <w:rPr>
           <w:rStyle w:val="CodeChar"/>
         </w:rPr>
-        <w:t>/haproxy</w:t>
-      </w:r>
+        <w:t>/</w:t>
+      </w:r>
+      <w:proofErr w:type="spellStart"/>
+      <w:r>
+        <w:rPr>
+          <w:rStyle w:val="CodeChar"/>
+        </w:rPr>
+        <w:t>haproxy</w:t>
+      </w:r>
+      <w:proofErr w:type="spellEnd"/>
       <w:r>
         <w:rPr>
           <w:color w:val="538135" w:themeColor="accent6" w:themeShade="BF"/>
@@ -653,12 +664,14 @@
         <w:br/>
         <w:t xml:space="preserve">This deploys as the </w:t>
       </w:r>
+      <w:proofErr w:type="spellStart"/>
       <w:r>
         <w:rPr>
           <w:rStyle w:val="CodeChar"/>
         </w:rPr>
         <w:t>nhive</w:t>
       </w:r>
+      <w:proofErr w:type="spellEnd"/>
       <w:r>
         <w:rPr>
           <w:rStyle w:val="CodeChar"/>
@@ -874,12 +887,14 @@
       <w:r>
         <w:t xml:space="preserve"> routing is insufficient.  A typical situation is when a stateful service needs to be deployed as individual containers for manageability and clients require a single URL to the containers as a group that will load balance and fail-over properly.  This deploys as the </w:t>
       </w:r>
+      <w:proofErr w:type="spellStart"/>
       <w:r>
         <w:rPr>
           <w:rStyle w:val="CodeChar"/>
         </w:rPr>
         <w:t>nhive</w:t>
       </w:r>
+      <w:proofErr w:type="spellEnd"/>
       <w:r>
         <w:rPr>
           <w:rStyle w:val="CodeChar"/>
@@ -982,12 +997,14 @@
         <w:br/>
         <w:t xml:space="preserve">This is also deployed using the </w:t>
       </w:r>
+      <w:proofErr w:type="spellStart"/>
       <w:r>
         <w:rPr>
           <w:rStyle w:val="CodeChar"/>
         </w:rPr>
         <w:t>nhive</w:t>
       </w:r>
+      <w:proofErr w:type="spellEnd"/>
       <w:r>
         <w:rPr>
           <w:rStyle w:val="CodeChar"/>
@@ -1112,12 +1129,14 @@
         <w:br/>
         <w:t xml:space="preserve">This is also deployed using the </w:t>
       </w:r>
+      <w:proofErr w:type="spellStart"/>
       <w:r>
         <w:rPr>
           <w:rStyle w:val="CodeChar"/>
         </w:rPr>
         <w:t>nhive</w:t>
       </w:r>
+      <w:proofErr w:type="spellEnd"/>
       <w:r>
         <w:rPr>
           <w:rStyle w:val="CodeChar"/>
@@ -1147,12 +1166,14 @@
       <w:r>
         <w:t xml:space="preserve">Implements HTTP caching for public services.  This is deployed using the </w:t>
       </w:r>
+      <w:proofErr w:type="spellStart"/>
       <w:r>
         <w:rPr>
           <w:rStyle w:val="CodeChar"/>
         </w:rPr>
         <w:t>nhive</w:t>
       </w:r>
+      <w:proofErr w:type="spellEnd"/>
       <w:r>
         <w:rPr>
           <w:rStyle w:val="CodeChar"/>
@@ -1182,12 +1203,14 @@
       <w:r>
         <w:t xml:space="preserve">Implements HTTP caching for private services.  This is deployed using the </w:t>
       </w:r>
+      <w:proofErr w:type="spellStart"/>
       <w:r>
         <w:rPr>
           <w:rStyle w:val="CodeChar"/>
         </w:rPr>
         <w:t>nhive</w:t>
       </w:r>
+      <w:proofErr w:type="spellEnd"/>
       <w:r>
         <w:rPr>
           <w:rStyle w:val="CodeChar"/>
@@ -1196,11 +1219,6 @@
       </w:r>
       <w:r>
         <w:t xml:space="preserve"> image.</w:t>
-      </w:r>
-    </w:p>
-    <w:p>
-      <w:r>
-        <w:t>These proxies should handle most scenarios, but it is possible to deploy additional custom proxy services.</w:t>
       </w:r>
     </w:p>
     <w:p>
@@ -1296,1656 +1314,1603 @@
         <w:keepLines/>
       </w:pPr>
       <w:r>
+        <w:t>n</w:t>
+      </w:r>
+      <w:r>
+        <w:t>eon</w:t>
+      </w:r>
+      <w:r>
+        <w:t>/</w:t>
+      </w:r>
+      <w:r>
+        <w:t>service</w:t>
+      </w:r>
+      <w:r>
+        <w:t>:</w:t>
+      </w:r>
+      <w:r>
+        <w:br/>
+        <w:t xml:space="preserve">    </w:t>
+      </w:r>
+      <w:r>
+        <w:t>neon-proxy-manager:</w:t>
+      </w:r>
+      <w:r>
+        <w:br/>
+        <w:t xml:space="preserve">        poll-seconds: 10</w:t>
+      </w:r>
+      <w:r>
+        <w:br/>
+      </w:r>
+      <w:r>
+        <w:t xml:space="preserve">   </w:t>
+      </w:r>
+      <w:r>
+        <w:t xml:space="preserve"> </w:t>
+      </w:r>
+      <w:r>
+        <w:t xml:space="preserve">    </w:t>
+      </w:r>
+      <w:r>
+        <w:t>fallback-</w:t>
+      </w:r>
+      <w:r>
+        <w:t>poll</w:t>
+      </w:r>
+      <w:r>
+        <w:t>-</w:t>
+      </w:r>
+      <w:r>
+        <w:t xml:space="preserve">seconds: </w:t>
+      </w:r>
+      <w:r>
+        <w:t>300</w:t>
+      </w:r>
+      <w:r>
+        <w:br/>
+        <w:t xml:space="preserve">    </w:t>
+      </w:r>
+      <w:r>
+        <w:t xml:space="preserve">    </w:t>
+      </w:r>
+      <w:r>
+        <w:t>cert</w:t>
+      </w:r>
+      <w:r>
+        <w:t>-</w:t>
+      </w:r>
+      <w:r>
+        <w:t>warn</w:t>
+      </w:r>
+      <w:r>
+        <w:t>-</w:t>
+      </w:r>
+      <w:r>
+        <w:t>days: 30</w:t>
+      </w:r>
+      <w:r>
+        <w:br/>
+      </w:r>
+      <w:r>
+        <w:br/>
+        <w:t xml:space="preserve">        status:</w:t>
+      </w:r>
+      <w:r>
+        <w:br/>
+        <w:t xml:space="preserve">            public: &lt;</w:t>
+      </w:r>
+      <w:proofErr w:type="spellStart"/>
+      <w:r>
+        <w:t>ProxyStatus</w:t>
+      </w:r>
+      <w:proofErr w:type="spellEnd"/>
+      <w:r>
+        <w:t xml:space="preserve"> json&gt;</w:t>
+      </w:r>
+      <w:r>
+        <w:br/>
+        <w:t xml:space="preserve">            private: &lt;</w:t>
+      </w:r>
+      <w:proofErr w:type="spellStart"/>
+      <w:r>
+        <w:t>ProxyStatus</w:t>
+      </w:r>
+      <w:proofErr w:type="spellEnd"/>
+      <w:r>
+        <w:t xml:space="preserve"> json&gt;</w:t>
+      </w:r>
+      <w:r>
+        <w:br/>
+        <w:t xml:space="preserve">            public-bridge: &lt;</w:t>
+      </w:r>
+      <w:proofErr w:type="spellStart"/>
+      <w:r>
+        <w:t>ProxyStatus</w:t>
+      </w:r>
+      <w:proofErr w:type="spellEnd"/>
+      <w:r>
+        <w:t xml:space="preserve"> json&gt;</w:t>
+      </w:r>
+      <w:r>
+        <w:br/>
+        <w:t xml:space="preserve">            private-bridge: &lt;</w:t>
+      </w:r>
+      <w:proofErr w:type="spellStart"/>
+      <w:r>
+        <w:t>ProxyStatus</w:t>
+      </w:r>
+      <w:proofErr w:type="spellEnd"/>
+      <w:r>
+        <w:t xml:space="preserve"> json&gt;</w:t>
+      </w:r>
+      <w:r>
+        <w:br/>
+        <w:t xml:space="preserve">        </w:t>
+      </w:r>
+      <w:r>
+        <w:br/>
+        <w:t xml:space="preserve">        proxies:</w:t>
+      </w:r>
+      <w:r>
+        <w:br/>
+        <w:t xml:space="preserve">            public:</w:t>
+      </w:r>
+      <w:r>
+        <w:br/>
+        <w:t xml:space="preserve">               </w:t>
+      </w:r>
+      <w:r>
+        <w:t xml:space="preserve"> </w:t>
+      </w:r>
+      <w:r>
+        <w:t>proxy-</w:t>
+      </w:r>
+      <w:r>
+        <w:t xml:space="preserve">conf: </w:t>
+      </w:r>
+      <w:r>
+        <w:t>haproxy.zip</w:t>
+      </w:r>
+      <w:r>
+        <w:br/>
+        <w:t xml:space="preserve">        </w:t>
+      </w:r>
+      <w:r>
+        <w:t xml:space="preserve">        </w:t>
+      </w:r>
+      <w:r>
+        <w:t>proxy-</w:t>
+      </w:r>
+      <w:r>
+        <w:t xml:space="preserve">hash: &lt;MD5 hash of </w:t>
+      </w:r>
+      <w:r>
+        <w:t>proxy-</w:t>
+      </w:r>
+      <w:r>
+        <w:t>conf</w:t>
+      </w:r>
+      <w:r>
+        <w:t xml:space="preserve"> </w:t>
+      </w:r>
+      <w:r>
+        <w:t>+</w:t>
+      </w:r>
+      <w:r>
+        <w:t xml:space="preserve"> </w:t>
+      </w:r>
+      <w:r>
+        <w:t>certs&gt;</w:t>
+      </w:r>
+      <w:r>
+        <w:br/>
+      </w:r>
+      <w:r>
+        <w:t xml:space="preserve">            public-bridge:</w:t>
+      </w:r>
+      <w:r>
+        <w:br/>
+        <w:t xml:space="preserve">                </w:t>
+      </w:r>
+      <w:r>
+        <w:t>proxy-</w:t>
+      </w:r>
+      <w:r>
+        <w:t>conf: haproxy.zip</w:t>
+      </w:r>
+      <w:r>
+        <w:br/>
+        <w:t xml:space="preserve">                </w:t>
+      </w:r>
+      <w:r>
+        <w:t>proxy-</w:t>
+      </w:r>
+      <w:r>
+        <w:t xml:space="preserve">hash: &lt;MD5 hash of </w:t>
+      </w:r>
+      <w:r>
+        <w:t>proxy-</w:t>
+      </w:r>
+      <w:r>
+        <w:t>conf&gt;</w:t>
+      </w:r>
+      <w:r>
+        <w:br/>
+      </w:r>
+      <w:r>
+        <w:t xml:space="preserve">            private:</w:t>
+      </w:r>
+      <w:r>
+        <w:br/>
+        <w:t xml:space="preserve">        </w:t>
+      </w:r>
+      <w:r>
+        <w:t xml:space="preserve">        </w:t>
+      </w:r>
+      <w:r>
+        <w:t>proxy-</w:t>
+      </w:r>
+      <w:r>
+        <w:t>conf: haproxy.zip</w:t>
+      </w:r>
+      <w:r>
+        <w:br/>
+        <w:t xml:space="preserve">        </w:t>
+      </w:r>
+      <w:r>
+        <w:t xml:space="preserve">        </w:t>
+      </w:r>
+      <w:r>
+        <w:t>proxy-</w:t>
+      </w:r>
+      <w:r>
+        <w:t xml:space="preserve">hash: &lt;MD5 hash of </w:t>
+      </w:r>
+      <w:r>
+        <w:t>proxy-</w:t>
+      </w:r>
+      <w:r>
+        <w:t>conf</w:t>
+      </w:r>
+      <w:r>
+        <w:t xml:space="preserve"> </w:t>
+      </w:r>
+      <w:r>
+        <w:t>+</w:t>
+      </w:r>
+      <w:r>
+        <w:t xml:space="preserve"> </w:t>
+      </w:r>
+      <w:r>
+        <w:t>certs&gt;</w:t>
+      </w:r>
+      <w:r>
+        <w:br/>
+      </w:r>
+      <w:r>
+        <w:t xml:space="preserve">            public-bridge:</w:t>
+      </w:r>
+      <w:r>
+        <w:br/>
+        <w:t xml:space="preserve">                proxy-conf: haproxy.zip</w:t>
+      </w:r>
+      <w:r>
+        <w:br/>
+        <w:t xml:space="preserve">                proxy-hash: &lt;MD5 hash of proxy-conf&gt;</w:t>
+      </w:r>
+      <w:r>
+        <w:br/>
+        <w:t xml:space="preserve">            private-bridge:</w:t>
+      </w:r>
+      <w:r>
+        <w:br/>
+        <w:t xml:space="preserve">                proxy-conf: haproxy.zip</w:t>
+      </w:r>
+      <w:r>
+        <w:br/>
+        <w:t xml:space="preserve">                proxy-hash: &lt;MD5 hash of proxy-conf&gt;</w:t>
+      </w:r>
+      <w:r>
+        <w:br/>
+      </w:r>
+      <w:r>
+        <w:br/>
+      </w:r>
+      <w:r>
+        <w:t xml:space="preserve">        </w:t>
+      </w:r>
+      <w:r>
+        <w:t>conf</w:t>
+      </w:r>
+      <w:r>
+        <w:t>:</w:t>
+      </w:r>
+      <w:r>
+        <w:br/>
+        <w:t xml:space="preserve">            </w:t>
+      </w:r>
+      <w:r>
+        <w:t>reload</w:t>
+      </w:r>
+      <w:r>
+        <w:t>: &lt;</w:t>
+      </w:r>
+      <w:proofErr w:type="spellStart"/>
+      <w:r>
+        <w:t>uuid</w:t>
+      </w:r>
+      <w:proofErr w:type="spellEnd"/>
+      <w:r>
+        <w:t>&gt;</w:t>
+      </w:r>
+      <w:r>
+        <w:br/>
+      </w:r>
+      <w:r>
+        <w:br/>
+        <w:t xml:space="preserve">            public:</w:t>
+      </w:r>
+      <w:r>
+        <w:br/>
+        <w:t xml:space="preserve">                settings: &lt;</w:t>
+      </w:r>
+      <w:proofErr w:type="spellStart"/>
+      <w:r>
+        <w:t>ProxySettings</w:t>
+      </w:r>
+      <w:proofErr w:type="spellEnd"/>
+      <w:r>
+        <w:t xml:space="preserve"> json&gt;</w:t>
+      </w:r>
+      <w:r>
+        <w:br/>
+        <w:t xml:space="preserve">               </w:t>
+      </w:r>
+      <w:r>
+        <w:t xml:space="preserve"> </w:t>
+      </w:r>
+      <w:r>
+        <w:t>rules</w:t>
+      </w:r>
+      <w:r>
+        <w:t>:</w:t>
+      </w:r>
+      <w:r>
+        <w:br/>
+        <w:t xml:space="preserve">                    name1: &lt;</w:t>
+      </w:r>
+      <w:proofErr w:type="spellStart"/>
+      <w:r>
+        <w:t>ProxyRoute</w:t>
+      </w:r>
+      <w:proofErr w:type="spellEnd"/>
+      <w:r>
+        <w:t xml:space="preserve"> json&gt;</w:t>
+      </w:r>
+      <w:r>
+        <w:br/>
+        <w:t xml:space="preserve">                    name2: &lt;</w:t>
+      </w:r>
+      <w:proofErr w:type="spellStart"/>
+      <w:r>
+        <w:t>ProxyRoute</w:t>
+      </w:r>
+      <w:proofErr w:type="spellEnd"/>
+      <w:r>
+        <w:t xml:space="preserve"> json&gt;</w:t>
+      </w:r>
+      <w:r>
+        <w:br/>
+        <w:t xml:space="preserve">                    ...</w:t>
+      </w:r>
+      <w:r>
+        <w:br/>
+        <w:t xml:space="preserve">            private:</w:t>
+      </w:r>
+      <w:r>
+        <w:br/>
+      </w:r>
+      <w:r>
+        <w:t xml:space="preserve">                settings: &lt;</w:t>
+      </w:r>
+      <w:proofErr w:type="spellStart"/>
+      <w:r>
+        <w:t>ProxySettings</w:t>
+      </w:r>
+      <w:proofErr w:type="spellEnd"/>
+      <w:r>
+        <w:t xml:space="preserve"> json&gt;</w:t>
+      </w:r>
+      <w:r>
+        <w:br/>
+        <w:t xml:space="preserve">                </w:t>
+      </w:r>
+      <w:r>
+        <w:t>rules</w:t>
+      </w:r>
+      <w:r>
+        <w:t>:</w:t>
+      </w:r>
+      <w:r>
+        <w:br/>
+        <w:t xml:space="preserve">                    name1: &lt;</w:t>
+      </w:r>
+      <w:proofErr w:type="spellStart"/>
+      <w:r>
+        <w:t>ProxyRoute</w:t>
+      </w:r>
+      <w:proofErr w:type="spellEnd"/>
+      <w:r>
+        <w:t xml:space="preserve"> json&gt;</w:t>
+      </w:r>
+      <w:r>
+        <w:br/>
+        <w:t xml:space="preserve">                    name2: &lt;</w:t>
+      </w:r>
+      <w:proofErr w:type="spellStart"/>
+      <w:r>
+        <w:t>ProxyRoute</w:t>
+      </w:r>
+      <w:proofErr w:type="spellEnd"/>
+      <w:r>
+        <w:t xml:space="preserve"> json&gt;</w:t>
+      </w:r>
+      <w:r>
+        <w:br/>
+        <w:t xml:space="preserve">                    ...</w:t>
+      </w:r>
+    </w:p>
+    <w:p>
+      <w:r>
+        <w:t>where</w:t>
+      </w:r>
+      <w:r>
+        <w:t>:</w:t>
+      </w:r>
+    </w:p>
+    <w:p>
+      <w:pPr>
+        <w:ind w:left="2520" w:hanging="2160"/>
+      </w:pPr>
+      <w:r>
+        <w:rPr>
+          <w:rStyle w:val="EmphasizeChar"/>
+        </w:rPr>
         <w:lastRenderedPageBreak/>
-        <w:t>n</w:t>
-      </w:r>
-      <w:r>
-        <w:t>eon</w:t>
-      </w:r>
-      <w:r>
-        <w:t>/</w:t>
-      </w:r>
-      <w:r>
-        <w:t>service</w:t>
-      </w:r>
-      <w:r>
-        <w:t>:</w:t>
-      </w:r>
-      <w:r>
-        <w:br/>
-        <w:t xml:space="preserve">    </w:t>
-      </w:r>
-      <w:r>
-        <w:t>neon-proxy-manager:</w:t>
-      </w:r>
-      <w:r>
-        <w:br/>
-        <w:t xml:space="preserve">        poll-seconds: 10</w:t>
-      </w:r>
-      <w:r>
-        <w:br/>
-      </w:r>
-      <w:r>
-        <w:t xml:space="preserve">   </w:t>
-      </w:r>
-      <w:r>
-        <w:t xml:space="preserve"> </w:t>
-      </w:r>
-      <w:r>
-        <w:t xml:space="preserve">    </w:t>
-      </w:r>
-      <w:r>
-        <w:t>fallback-</w:t>
-      </w:r>
-      <w:r>
-        <w:t>poll</w:t>
-      </w:r>
-      <w:r>
+        <w:t>poll-seconds</w:t>
+      </w:r>
+      <w:r>
+        <w:t xml:space="preserve"> </w:t>
+      </w:r>
+      <w:r>
+        <w:tab/>
+      </w:r>
+      <w:r>
+        <w:t>(</w:t>
+      </w:r>
+      <w:r>
+        <w:rPr>
+          <w:b/>
+          <w:color w:val="C45911" w:themeColor="accent2" w:themeShade="BF"/>
+        </w:rPr>
+        <w:t>double</w:t>
+      </w:r>
+      <w:r>
+        <w:t xml:space="preserve">) </w:t>
+      </w:r>
+      <w:r>
+        <w:t>S</w:t>
+      </w:r>
+      <w:r>
+        <w:t>pecifies how often the proxy manager should scan TLS certificates persisted in Vault for expiration checks and updates</w:t>
+      </w:r>
+      <w:r>
+        <w:t xml:space="preserve"> and also poll the individual proxy definitions for changes</w:t>
+      </w:r>
+      <w:r>
+        <w:t>.</w:t>
+      </w:r>
+    </w:p>
+    <w:p>
+      <w:pPr>
+        <w:ind w:left="2520" w:hanging="2160"/>
+        <w:rPr>
+          <w:rStyle w:val="EmphasizeChar"/>
+          <w:b w:val="0"/>
+          <w:color w:val="auto"/>
+        </w:rPr>
+      </w:pPr>
+      <w:r>
+        <w:rPr>
+          <w:rStyle w:val="EmphasizeChar"/>
+        </w:rPr>
+        <w:t>cert</w:t>
+      </w:r>
+      <w:r>
+        <w:rPr>
+          <w:rStyle w:val="EmphasizeChar"/>
+        </w:rPr>
         <w:t>-</w:t>
       </w:r>
       <w:r>
-        <w:t xml:space="preserve">seconds: </w:t>
-      </w:r>
-      <w:r>
-        <w:t>300</w:t>
-      </w:r>
-      <w:r>
-        <w:br/>
-        <w:t xml:space="preserve">    </w:t>
-      </w:r>
-      <w:r>
-        <w:t xml:space="preserve">    </w:t>
-      </w:r>
-      <w:r>
+        <w:rPr>
+          <w:rStyle w:val="EmphasizeChar"/>
+        </w:rPr>
+        <w:t>warn</w:t>
+      </w:r>
+      <w:r>
+        <w:rPr>
+          <w:rStyle w:val="EmphasizeChar"/>
+        </w:rPr>
+        <w:t>-</w:t>
+      </w:r>
+      <w:r>
+        <w:rPr>
+          <w:rStyle w:val="EmphasizeChar"/>
+        </w:rPr>
+        <w:t>days</w:t>
+      </w:r>
+      <w:r>
+        <w:rPr>
+          <w:rStyle w:val="EmphasizeChar"/>
+        </w:rPr>
+        <w:tab/>
+      </w:r>
+      <w:r>
+        <w:rPr>
+          <w:rStyle w:val="EmphasizeChar"/>
+          <w:b w:val="0"/>
+          <w:color w:val="auto"/>
+        </w:rPr>
+        <w:t>(</w:t>
+      </w:r>
+      <w:r>
+        <w:rPr>
+          <w:rStyle w:val="EmphasizeChar"/>
+        </w:rPr>
+        <w:t>double</w:t>
+      </w:r>
+      <w:r>
+        <w:rPr>
+          <w:rStyle w:val="EmphasizeChar"/>
+          <w:b w:val="0"/>
+          <w:color w:val="auto"/>
+        </w:rPr>
+        <w:t xml:space="preserve">) </w:t>
+      </w:r>
+      <w:r>
+        <w:rPr>
+          <w:rStyle w:val="EmphasizeChar"/>
+          <w:b w:val="0"/>
+          <w:color w:val="auto"/>
+        </w:rPr>
+        <w:t>S</w:t>
+      </w:r>
+      <w:r>
+        <w:rPr>
+          <w:rStyle w:val="EmphasizeChar"/>
+          <w:b w:val="0"/>
+          <w:color w:val="auto"/>
+        </w:rPr>
+        <w:t>pecifies the number of days in advance to begin warning of certificate expirations.</w:t>
+      </w:r>
+    </w:p>
+    <w:p>
+      <w:pPr>
+        <w:ind w:left="2520" w:hanging="2160"/>
+        <w:rPr>
+          <w:rStyle w:val="EmphasizeChar"/>
+          <w:b w:val="0"/>
+          <w:color w:val="auto"/>
+        </w:rPr>
+      </w:pPr>
+      <w:r>
+        <w:rPr>
+          <w:rStyle w:val="EmphasizeChar"/>
+        </w:rPr>
+        <w:t>proxies/*/proxy-conf</w:t>
+      </w:r>
+      <w:r>
+        <w:rPr>
+          <w:rStyle w:val="EmphasizeChar"/>
+        </w:rPr>
+        <w:tab/>
+      </w:r>
+      <w:r>
+        <w:rPr>
+          <w:rStyle w:val="EmphasizeChar"/>
+          <w:b w:val="0"/>
+          <w:color w:val="auto"/>
+        </w:rPr>
+        <w:t xml:space="preserve">Holds public or private proxy’s generated HAProxy </w:t>
+      </w:r>
+      <w:r>
+        <w:rPr>
+          <w:rStyle w:val="EmphasizeChar"/>
+          <w:b w:val="0"/>
+          <w:color w:val="auto"/>
+        </w:rPr>
+        <w:t xml:space="preserve">and Vault </w:t>
+      </w:r>
+      <w:r>
+        <w:rPr>
+          <w:rStyle w:val="EmphasizeChar"/>
+          <w:b w:val="0"/>
+          <w:color w:val="auto"/>
+        </w:rPr>
+        <w:t>configuration</w:t>
+      </w:r>
+      <w:r>
+        <w:rPr>
+          <w:rStyle w:val="EmphasizeChar"/>
+          <w:b w:val="0"/>
+          <w:color w:val="auto"/>
+        </w:rPr>
+        <w:t>s</w:t>
+      </w:r>
+      <w:bookmarkStart w:id="0" w:name="_GoBack"/>
+      <w:bookmarkEnd w:id="0"/>
+      <w:r>
+        <w:rPr>
+          <w:rStyle w:val="EmphasizeChar"/>
+          <w:b w:val="0"/>
+          <w:color w:val="auto"/>
+        </w:rPr>
+        <w:t xml:space="preserve"> as a ZIP archive.</w:t>
+      </w:r>
+    </w:p>
+    <w:p>
+      <w:pPr>
+        <w:ind w:left="2520" w:hanging="2160"/>
+        <w:rPr>
+          <w:rStyle w:val="EmphasizeChar"/>
+          <w:b w:val="0"/>
+          <w:color w:val="auto"/>
+        </w:rPr>
+      </w:pPr>
+      <w:r>
+        <w:rPr>
+          <w:rStyle w:val="EmphasizeChar"/>
+        </w:rPr>
+        <w:t>proxies/*/proxy-hash</w:t>
+      </w:r>
+      <w:r>
+        <w:rPr>
+          <w:rStyle w:val="EmphasizeChar"/>
+        </w:rPr>
+        <w:tab/>
+      </w:r>
+      <w:r>
+        <w:rPr>
+          <w:rStyle w:val="EmphasizeChar"/>
+          <w:b w:val="0"/>
+          <w:color w:val="auto"/>
+        </w:rPr>
+        <w:t xml:space="preserve">The MD5 hash of the public or private proxy’s </w:t>
+      </w:r>
+      <w:r>
+        <w:rPr>
+          <w:rStyle w:val="EmphasizeChar"/>
+        </w:rPr>
+        <w:t>proxy-conf</w:t>
+      </w:r>
+      <w:r>
+        <w:rPr>
+          <w:rStyle w:val="EmphasizeChar"/>
+          <w:b w:val="0"/>
+          <w:color w:val="auto"/>
+        </w:rPr>
+        <w:t xml:space="preserve"> archive combined with the hash of all of the referenced certificates.  This is used by </w:t>
+      </w:r>
+      <w:r>
+        <w:rPr>
+          <w:rStyle w:val="EmphasizeChar"/>
+        </w:rPr>
+        <w:t>neon-proxy</w:t>
+      </w:r>
+      <w:r>
+        <w:rPr>
+          <w:rStyle w:val="EmphasizeChar"/>
+          <w:b w:val="0"/>
+          <w:color w:val="auto"/>
+        </w:rPr>
+        <w:t xml:space="preserve"> </w:t>
+      </w:r>
+      <w:r>
+        <w:rPr>
+          <w:rStyle w:val="EmphasizeChar"/>
+          <w:b w:val="0"/>
+          <w:color w:val="auto"/>
+        </w:rPr>
+        <w:t xml:space="preserve">service </w:t>
+      </w:r>
+      <w:r>
+        <w:rPr>
+          <w:rStyle w:val="EmphasizeChar"/>
+          <w:b w:val="0"/>
+          <w:color w:val="auto"/>
+        </w:rPr>
+        <w:t>instances to detect when the proxy configuration has changed.</w:t>
+      </w:r>
+    </w:p>
+    <w:p>
+      <w:pPr>
+        <w:ind w:left="2520" w:hanging="2160"/>
+        <w:rPr>
+          <w:rStyle w:val="EmphasizeChar"/>
+          <w:b w:val="0"/>
+          <w:color w:val="auto"/>
+        </w:rPr>
+      </w:pPr>
+      <w:r>
+        <w:rPr>
+          <w:rStyle w:val="EmphasizeChar"/>
+        </w:rPr>
+        <w:t>status/*</w:t>
+      </w:r>
+      <w:r>
+        <w:rPr>
+          <w:rStyle w:val="EmphasizeChar"/>
+        </w:rPr>
+        <w:tab/>
+      </w:r>
+      <w:r>
+        <w:rPr>
+          <w:rStyle w:val="EmphasizeChar"/>
+          <w:b w:val="0"/>
+          <w:color w:val="auto"/>
+        </w:rPr>
+        <w:t>(</w:t>
+      </w:r>
+      <w:r>
+        <w:rPr>
+          <w:rStyle w:val="EmphasizeChar"/>
+        </w:rPr>
+        <w:t>json</w:t>
+      </w:r>
+      <w:r>
+        <w:rPr>
+          <w:rStyle w:val="EmphasizeChar"/>
+          <w:b w:val="0"/>
+          <w:color w:val="auto"/>
+        </w:rPr>
+        <w:t>) D</w:t>
+      </w:r>
+      <w:r>
+        <w:rPr>
+          <w:rStyle w:val="EmphasizeChar"/>
+          <w:b w:val="0"/>
+          <w:color w:val="auto"/>
+        </w:rPr>
+        <w:t xml:space="preserve">escribes the proxy route status at the time the </w:t>
+      </w:r>
+      <w:r>
+        <w:rPr>
+          <w:rStyle w:val="EmphasizeChar"/>
+        </w:rPr>
+        <w:t>neon-proxy-manager</w:t>
+      </w:r>
+      <w:r>
+        <w:rPr>
+          <w:rStyle w:val="EmphasizeChar"/>
+          <w:b w:val="0"/>
+        </w:rPr>
+        <w:t xml:space="preserve"> </w:t>
+      </w:r>
+      <w:r>
+        <w:rPr>
+          <w:rStyle w:val="EmphasizeChar"/>
+          <w:b w:val="0"/>
+          <w:color w:val="auto"/>
+        </w:rPr>
+        <w:t xml:space="preserve">last processed </w:t>
+      </w:r>
+      <w:r>
+        <w:rPr>
+          <w:rStyle w:val="EmphasizeChar"/>
+          <w:b w:val="0"/>
+          <w:color w:val="auto"/>
+        </w:rPr>
+        <w:t>hive</w:t>
+      </w:r>
+      <w:r>
+        <w:rPr>
+          <w:rStyle w:val="EmphasizeChar"/>
+          <w:b w:val="0"/>
+          <w:color w:val="auto"/>
+        </w:rPr>
+        <w:t xml:space="preserve"> </w:t>
+      </w:r>
+      <w:r>
+        <w:rPr>
+          <w:rStyle w:val="EmphasizeChar"/>
+          <w:b w:val="0"/>
+          <w:color w:val="auto"/>
+        </w:rPr>
+        <w:t>rules</w:t>
+      </w:r>
+      <w:r>
+        <w:rPr>
+          <w:rStyle w:val="EmphasizeChar"/>
+          <w:b w:val="0"/>
+          <w:color w:val="auto"/>
+        </w:rPr>
+        <w:t xml:space="preserve"> for the named </w:t>
+      </w:r>
+      <w:r>
+        <w:rPr>
+          <w:rStyle w:val="EmphasizeChar"/>
+          <w:b w:val="0"/>
+          <w:color w:val="auto"/>
+        </w:rPr>
+        <w:t>load balancer</w:t>
+      </w:r>
+      <w:r>
+        <w:rPr>
+          <w:rStyle w:val="EmphasizeChar"/>
+          <w:b w:val="0"/>
+          <w:color w:val="auto"/>
+        </w:rPr>
+        <w:t>.</w:t>
+      </w:r>
+    </w:p>
+    <w:p>
+      <w:pPr>
+        <w:ind w:left="2520" w:hanging="2160"/>
+        <w:rPr>
+          <w:rStyle w:val="EmphasizeChar"/>
+          <w:b w:val="0"/>
+          <w:color w:val="auto"/>
+        </w:rPr>
+      </w:pPr>
+      <w:r>
+        <w:rPr>
+          <w:rStyle w:val="EmphasizeChar"/>
+        </w:rPr>
+        <w:t>conf</w:t>
+      </w:r>
+      <w:r>
+        <w:rPr>
+          <w:rStyle w:val="EmphasizeChar"/>
+        </w:rPr>
+        <w:tab/>
+      </w:r>
+      <w:r>
+        <w:rPr>
+          <w:rStyle w:val="EmphasizeChar"/>
+          <w:b w:val="0"/>
+          <w:color w:val="auto"/>
+        </w:rPr>
+        <w:t>R</w:t>
+      </w:r>
+      <w:r>
+        <w:rPr>
+          <w:rStyle w:val="EmphasizeChar"/>
+          <w:b w:val="0"/>
+          <w:color w:val="auto"/>
+        </w:rPr>
+        <w:t xml:space="preserve">oot key for </w:t>
+      </w:r>
+      <w:r>
+        <w:rPr>
+          <w:rStyle w:val="EmphasizeChar"/>
+          <w:b w:val="0"/>
+          <w:color w:val="auto"/>
+        </w:rPr>
+        <w:t>load balancer settings and rules</w:t>
+      </w:r>
+      <w:r>
+        <w:rPr>
+          <w:rStyle w:val="EmphasizeChar"/>
+          <w:b w:val="0"/>
+          <w:color w:val="auto"/>
+        </w:rPr>
+        <w:t>.</w:t>
+      </w:r>
+    </w:p>
+    <w:p>
+      <w:pPr>
+        <w:ind w:left="2520" w:hanging="2160"/>
+        <w:rPr>
+          <w:rStyle w:val="EmphasizeChar"/>
+          <w:b w:val="0"/>
+          <w:color w:val="auto"/>
+        </w:rPr>
+      </w:pPr>
+      <w:r>
+        <w:rPr>
+          <w:rStyle w:val="EmphasizeChar"/>
+        </w:rPr>
+        <w:t>conf/reload</w:t>
+      </w:r>
+      <w:r>
+        <w:rPr>
+          <w:rStyle w:val="EmphasizeChar"/>
+        </w:rPr>
+        <w:tab/>
+      </w:r>
+      <w:r>
+        <w:rPr>
+          <w:rStyle w:val="EmphasizeChar"/>
+          <w:b w:val="0"/>
+          <w:color w:val="auto"/>
+        </w:rPr>
+        <w:t xml:space="preserve">UUID updated whenever any of the configuration properties are changed.  </w:t>
+      </w:r>
+      <w:r>
+        <w:rPr>
+          <w:rStyle w:val="EmphasizeChar"/>
+        </w:rPr>
+        <w:t>neon-proxy-manager</w:t>
+      </w:r>
+      <w:r>
+        <w:rPr>
+          <w:rStyle w:val="EmphasizeChar"/>
+          <w:b w:val="0"/>
+          <w:color w:val="auto"/>
+        </w:rPr>
+        <w:t xml:space="preserve"> polls this frequently and republishes the proxy configurations when a change is detected.</w:t>
+      </w:r>
+    </w:p>
+    <w:p>
+      <w:pPr>
+        <w:ind w:left="2520" w:hanging="2160"/>
+        <w:rPr>
+          <w:rStyle w:val="EmphasizeChar"/>
+          <w:b w:val="0"/>
+          <w:color w:val="auto"/>
+        </w:rPr>
+      </w:pPr>
+      <w:r>
+        <w:rPr>
+          <w:rStyle w:val="EmphasizeChar"/>
+        </w:rPr>
+        <w:t>conf/</w:t>
+      </w:r>
+      <w:r>
+        <w:rPr>
+          <w:rStyle w:val="EmphasizeChar"/>
+        </w:rPr>
+        <w:t>*/</w:t>
+      </w:r>
+      <w:r>
+        <w:rPr>
+          <w:rStyle w:val="EmphasizeChar"/>
+        </w:rPr>
+        <w:t>settings</w:t>
+      </w:r>
+      <w:r>
+        <w:rPr>
+          <w:rStyle w:val="EmphasizeChar"/>
+        </w:rPr>
+        <w:tab/>
+      </w:r>
+      <w:r>
+        <w:rPr>
+          <w:rStyle w:val="EmphasizeChar"/>
+          <w:b w:val="0"/>
+          <w:color w:val="auto"/>
+        </w:rPr>
+        <w:t>L</w:t>
+      </w:r>
+      <w:r>
+        <w:rPr>
+          <w:rStyle w:val="EmphasizeChar"/>
+          <w:b w:val="0"/>
+          <w:color w:val="auto"/>
+        </w:rPr>
+        <w:t>oad balancer</w:t>
+      </w:r>
+      <w:r>
+        <w:rPr>
+          <w:rStyle w:val="EmphasizeChar"/>
+          <w:b w:val="0"/>
+          <w:color w:val="auto"/>
+        </w:rPr>
+        <w:t xml:space="preserve"> settings</w:t>
+      </w:r>
+      <w:r>
+        <w:rPr>
+          <w:rStyle w:val="EmphasizeChar"/>
+          <w:b w:val="0"/>
+          <w:color w:val="auto"/>
+        </w:rPr>
+        <w:t xml:space="preserve"> (see the </w:t>
+      </w:r>
+      <w:proofErr w:type="spellStart"/>
+      <w:r>
+        <w:rPr>
+          <w:rStyle w:val="EmphasizeChar"/>
+        </w:rPr>
+        <w:t>LoadBalancer</w:t>
+      </w:r>
+      <w:r>
+        <w:rPr>
+          <w:rStyle w:val="EmphasizeChar"/>
+        </w:rPr>
+        <w:t>Settings</w:t>
+      </w:r>
+      <w:proofErr w:type="spellEnd"/>
+      <w:r>
+        <w:rPr>
+          <w:rStyle w:val="EmphasizeChar"/>
+          <w:b w:val="0"/>
+        </w:rPr>
+        <w:t xml:space="preserve"> </w:t>
+      </w:r>
+      <w:r>
+        <w:rPr>
+          <w:rStyle w:val="EmphasizeChar"/>
+          <w:b w:val="0"/>
+          <w:color w:val="auto"/>
+        </w:rPr>
+        <w:t>type)</w:t>
+      </w:r>
+      <w:r>
+        <w:rPr>
+          <w:rStyle w:val="EmphasizeChar"/>
+          <w:b w:val="0"/>
+          <w:color w:val="auto"/>
+        </w:rPr>
+        <w:t>.</w:t>
+      </w:r>
+    </w:p>
+    <w:p>
+      <w:pPr>
+        <w:ind w:left="2520" w:hanging="2160"/>
+        <w:rPr>
+          <w:rStyle w:val="EmphasizeChar"/>
+          <w:b w:val="0"/>
+          <w:color w:val="auto"/>
+        </w:rPr>
+      </w:pPr>
+      <w:r>
+        <w:rPr>
+          <w:rStyle w:val="EmphasizeChar"/>
+        </w:rPr>
+        <w:t>conf/</w:t>
+      </w:r>
+      <w:r>
+        <w:rPr>
+          <w:rStyle w:val="EmphasizeChar"/>
+        </w:rPr>
+        <w:t>*/rules</w:t>
+      </w:r>
+      <w:r>
+        <w:rPr>
+          <w:rStyle w:val="EmphasizeChar"/>
+        </w:rPr>
+        <w:tab/>
+      </w:r>
+      <w:r>
+        <w:t>L</w:t>
+      </w:r>
+      <w:r>
+        <w:rPr>
+          <w:rStyle w:val="EmphasizeChar"/>
+          <w:b w:val="0"/>
+          <w:color w:val="auto"/>
+        </w:rPr>
+        <w:t xml:space="preserve">oad balancer rules for the </w:t>
+      </w:r>
+      <w:r>
+        <w:rPr>
+          <w:rStyle w:val="EmphasizeChar"/>
+          <w:b w:val="0"/>
+          <w:color w:val="auto"/>
+        </w:rPr>
+        <w:t xml:space="preserve">load balancer (see the </w:t>
+      </w:r>
+      <w:proofErr w:type="spellStart"/>
+      <w:r>
+        <w:rPr>
+          <w:rStyle w:val="EmphasizeChar"/>
+        </w:rPr>
+        <w:t>LoadBalancerRule</w:t>
+      </w:r>
+      <w:proofErr w:type="spellEnd"/>
+      <w:r>
+        <w:rPr>
+          <w:rStyle w:val="EmphasizeChar"/>
+          <w:b w:val="0"/>
+        </w:rPr>
+        <w:t xml:space="preserve"> </w:t>
+      </w:r>
+      <w:r>
+        <w:rPr>
+          <w:rStyle w:val="EmphasizeChar"/>
+          <w:b w:val="0"/>
+          <w:color w:val="auto"/>
+        </w:rPr>
+        <w:t>type).</w:t>
+      </w:r>
+    </w:p>
+    <w:p>
+      <w:pPr>
+        <w:ind w:left="2520" w:hanging="2160"/>
+        <w:rPr>
+          <w:rStyle w:val="EmphasizeChar"/>
+          <w:b w:val="0"/>
+          <w:color w:val="auto"/>
+        </w:rPr>
+      </w:pPr>
+      <w:r>
+        <w:rPr>
+          <w:rStyle w:val="EmphasizeChar"/>
+        </w:rPr>
         <w:t>cert</w:t>
       </w:r>
       <w:r>
-        <w:t>-</w:t>
-      </w:r>
-      <w:r>
-        <w:t>warn</w:t>
-      </w:r>
-      <w:r>
-        <w:t>-</w:t>
-      </w:r>
-      <w:r>
-        <w:t>days: 30</w:t>
-      </w:r>
-      <w:r>
-        <w:br/>
-      </w:r>
-      <w:r>
-        <w:br/>
-        <w:t xml:space="preserve">        status:</w:t>
-      </w:r>
-      <w:r>
-        <w:br/>
-        <w:t xml:space="preserve">            public: &lt;</w:t>
-      </w:r>
-      <w:r>
-        <w:t>ProxyStatus</w:t>
-      </w:r>
-      <w:r>
-        <w:t xml:space="preserve"> json&gt;</w:t>
-      </w:r>
-      <w:r>
-        <w:br/>
-        <w:t xml:space="preserve">            private: &lt;</w:t>
-      </w:r>
-      <w:r>
-        <w:t>ProxyStatus</w:t>
-      </w:r>
-      <w:r>
-        <w:t xml:space="preserve"> json&gt;</w:t>
-      </w:r>
-      <w:r>
-        <w:br/>
-        <w:t xml:space="preserve">            public-bridge: &lt;ProxyStatus json&gt;</w:t>
-      </w:r>
-      <w:r>
-        <w:br/>
-        <w:t xml:space="preserve">            private-bridge: &lt;ProxyStatus json&gt;</w:t>
-      </w:r>
-      <w:r>
-        <w:br/>
-        <w:t xml:space="preserve">        </w:t>
-      </w:r>
-      <w:r>
-        <w:br/>
-        <w:t xml:space="preserve">        proxies:</w:t>
-      </w:r>
-      <w:r>
-        <w:br/>
-        <w:t xml:space="preserve">            public:</w:t>
-      </w:r>
-      <w:r>
-        <w:br/>
-        <w:t xml:space="preserve">                cache-conf: varnish.vcl</w:t>
-      </w:r>
-      <w:r>
-        <w:br/>
-        <w:t xml:space="preserve">                cache-hash: &lt;MD5 hash of cache-conf&gt;</w:t>
-      </w:r>
-      <w:r>
-        <w:br/>
-      </w:r>
-      <w:r>
-        <w:t xml:space="preserve">                </w:t>
-      </w:r>
-      <w:r>
-        <w:t>proxy-</w:t>
-      </w:r>
-      <w:r>
-        <w:t xml:space="preserve">conf: </w:t>
-      </w:r>
-      <w:r>
-        <w:t>haproxy.zip</w:t>
-      </w:r>
-      <w:r>
-        <w:br/>
-        <w:t xml:space="preserve">        </w:t>
-      </w:r>
-      <w:r>
-        <w:t xml:space="preserve">        </w:t>
-      </w:r>
-      <w:r>
-        <w:t>proxy-</w:t>
-      </w:r>
-      <w:r>
-        <w:t xml:space="preserve">hash: &lt;MD5 hash of </w:t>
-      </w:r>
-      <w:r>
-        <w:t>proxy-</w:t>
-      </w:r>
-      <w:r>
+        <w:rPr>
+          <w:rStyle w:val="EmphasizeChar"/>
+        </w:rPr>
+        <w:t>-update</w:t>
+      </w:r>
+      <w:r>
+        <w:rPr>
+          <w:rStyle w:val="EmphasizeChar"/>
+        </w:rPr>
+        <w:tab/>
+      </w:r>
+      <w:r>
+        <w:rPr>
+          <w:rStyle w:val="EmphasizeChar"/>
+          <w:b w:val="0"/>
+          <w:color w:val="auto"/>
+        </w:rPr>
+        <w:t>Updated with a new UUID</w:t>
+      </w:r>
+      <w:r>
+        <w:rPr>
+          <w:rStyle w:val="EmphasizeChar"/>
+          <w:b w:val="0"/>
+          <w:color w:val="auto"/>
+        </w:rPr>
+        <w:t xml:space="preserve"> by the </w:t>
+      </w:r>
+      <w:r>
+        <w:rPr>
+          <w:rStyle w:val="EmphasizeChar"/>
+        </w:rPr>
+        <w:t>neon-cli</w:t>
+      </w:r>
+      <w:r>
+        <w:rPr>
+          <w:rStyle w:val="EmphasizeChar"/>
+          <w:b w:val="0"/>
+        </w:rPr>
+        <w:t xml:space="preserve"> </w:t>
+      </w:r>
+      <w:r>
+        <w:rPr>
+          <w:rStyle w:val="EmphasizeChar"/>
+          <w:b w:val="0"/>
+          <w:color w:val="auto"/>
+        </w:rPr>
+        <w:t>whenever certificates are modified.</w:t>
+      </w:r>
+      <w:r>
+        <w:rPr>
+          <w:rStyle w:val="EmphasizeChar"/>
+          <w:b w:val="0"/>
+          <w:color w:val="auto"/>
+        </w:rPr>
+        <w:t xml:space="preserve">  </w:t>
+      </w:r>
+      <w:r>
+        <w:rPr>
+          <w:rStyle w:val="EmphasizeChar"/>
+        </w:rPr>
+        <w:t>neon-proxy-manager</w:t>
+      </w:r>
+      <w:r>
+        <w:rPr>
+          <w:rStyle w:val="EmphasizeChar"/>
+          <w:b w:val="0"/>
+          <w:color w:val="auto"/>
+        </w:rPr>
+        <w:t xml:space="preserve"> monitors this and republishes immediately on a change.</w:t>
+      </w:r>
+    </w:p>
+    <w:p>
+      <w:r>
+        <w:t xml:space="preserve">The </w:t>
+      </w:r>
+      <w:r>
+        <w:rPr>
+          <w:rStyle w:val="EmphasizeChar"/>
+        </w:rPr>
+        <w:t>neon-proxy-public</w:t>
+      </w:r>
+      <w:r>
+        <w:t xml:space="preserve"> and </w:t>
+      </w:r>
+      <w:r>
+        <w:rPr>
+          <w:rStyle w:val="EmphasizeChar"/>
+        </w:rPr>
+        <w:t>neon-proxy-private</w:t>
+      </w:r>
+      <w:r>
+        <w:t xml:space="preserve"> </w:t>
+      </w:r>
+      <w:r>
+        <w:t xml:space="preserve">services in the Swarm as well as the </w:t>
+      </w:r>
+      <w:r>
+        <w:rPr>
+          <w:rStyle w:val="EmphasizeChar"/>
+        </w:rPr>
+        <w:t>neon-proxy-</w:t>
+      </w:r>
+      <w:r>
+        <w:rPr>
+          <w:rStyle w:val="EmphasizeChar"/>
+        </w:rPr>
+        <w:t>private-</w:t>
+      </w:r>
+      <w:r>
+        <w:rPr>
+          <w:rStyle w:val="EmphasizeChar"/>
+        </w:rPr>
+        <w:t>bridge</w:t>
+      </w:r>
+      <w:r>
+        <w:t xml:space="preserve"> containers on the pet nodes</w:t>
+      </w:r>
+      <w:r>
+        <w:t xml:space="preserve"> are </w:t>
+      </w:r>
+      <w:r>
+        <w:t>all</w:t>
+      </w:r>
+      <w:r>
+        <w:t xml:space="preserve"> based on the </w:t>
+      </w:r>
+      <w:proofErr w:type="spellStart"/>
+      <w:r>
+        <w:rPr>
+          <w:rStyle w:val="CodeChar"/>
+        </w:rPr>
+        <w:t>nhive</w:t>
+      </w:r>
+      <w:proofErr w:type="spellEnd"/>
+      <w:r>
+        <w:rPr>
+          <w:rStyle w:val="CodeChar"/>
+        </w:rPr>
+        <w:t>/neon-proxy</w:t>
+      </w:r>
+      <w:r>
+        <w:t xml:space="preserve"> image.  This image is designed to download a ZIP archive from a Consul key.  This ZIP file includes the HAProxy configuration as well as other configuration artifacts.  The services then continue to mon</w:t>
+      </w:r>
+      <w:r>
+        <w:t>itor the Consul key for changes to dynamically reconfigure themselves.</w:t>
+      </w:r>
+    </w:p>
+    <w:p>
+      <w:r>
+        <w:t>Each</w:t>
+      </w:r>
+      <w:r>
+        <w:t xml:space="preserve"> proxy service </w:t>
+      </w:r>
+      <w:r>
+        <w:rPr>
+          <w:rStyle w:val="EmphasizeChar"/>
+        </w:rPr>
+        <w:t>setting</w:t>
+      </w:r>
+      <w:r>
+        <w:rPr>
+          <w:rStyle w:val="EmphasizeChar"/>
+        </w:rPr>
+        <w:t>s</w:t>
+      </w:r>
+      <w:r>
+        <w:t xml:space="preserve"> key holds </w:t>
+      </w:r>
+      <w:r>
+        <w:t>global definitions (JSON)</w:t>
+      </w:r>
+      <w:r>
+        <w:t>,</w:t>
+      </w:r>
+      <w:r>
+        <w:t xml:space="preserve"> and the </w:t>
+      </w:r>
+      <w:r>
+        <w:t>route</w:t>
+      </w:r>
+      <w:r>
+        <w:t xml:space="preserve"> keys </w:t>
+      </w:r>
+      <w:r>
+        <w:t>describe how traffic is to be routed</w:t>
+      </w:r>
+      <w:r>
+        <w:t xml:space="preserve"> (also JSON).  </w:t>
+      </w:r>
+      <w:r>
+        <w:t xml:space="preserve"> </w:t>
+      </w:r>
+      <w:r>
+        <w:t>T</w:t>
+      </w:r>
+      <w:r>
+        <w:t xml:space="preserve">he </w:t>
+      </w:r>
+      <w:r>
+        <w:rPr>
+          <w:rStyle w:val="EmphasizeChar"/>
+        </w:rPr>
         <w:t>conf</w:t>
       </w:r>
       <w:r>
-        <w:t xml:space="preserve"> </w:t>
-      </w:r>
-      <w:r>
-        <w:t>+</w:t>
-      </w:r>
-      <w:r>
-        <w:t xml:space="preserve"> </w:t>
-      </w:r>
-      <w:r>
-        <w:t>certs&gt;</w:t>
-      </w:r>
-      <w:r>
-        <w:br/>
-      </w:r>
-      <w:r>
-        <w:t xml:space="preserve">            public-bridge:</w:t>
-      </w:r>
-      <w:r>
-        <w:br/>
-      </w:r>
-      <w:r>
-        <w:t xml:space="preserve">                cache-conf: varnish.vcl</w:t>
-      </w:r>
-      <w:r>
-        <w:br/>
-        <w:t xml:space="preserve">                cache-hash: &lt;MD5 hash of cach</w:t>
-      </w:r>
-      <w:r>
-        <w:t>e</w:t>
-      </w:r>
-      <w:r>
-        <w:t>-conf&gt;</w:t>
-      </w:r>
-      <w:r>
-        <w:br/>
-      </w:r>
-      <w:r>
-        <w:t xml:space="preserve">                </w:t>
-      </w:r>
-      <w:r>
-        <w:t>proxy-</w:t>
-      </w:r>
-      <w:r>
-        <w:t>conf: haproxy.zip</w:t>
-      </w:r>
-      <w:r>
-        <w:br/>
-        <w:t xml:space="preserve">                </w:t>
-      </w:r>
-      <w:r>
-        <w:t>proxy-</w:t>
-      </w:r>
-      <w:r>
-        <w:t xml:space="preserve">hash: &lt;MD5 hash of </w:t>
-      </w:r>
-      <w:r>
-        <w:t>proxy-</w:t>
-      </w:r>
-      <w:r>
-        <w:t>conf&gt;</w:t>
-      </w:r>
-      <w:r>
-        <w:br/>
-      </w:r>
-      <w:r>
-        <w:t xml:space="preserve">            private:</w:t>
-      </w:r>
-      <w:r>
-        <w:br/>
-      </w:r>
-      <w:r>
-        <w:t xml:space="preserve">                cache-conf: varnish.vcl</w:t>
-      </w:r>
-      <w:r>
-        <w:br/>
-        <w:t xml:space="preserve">                cache-hash: &lt;MD5 hash of cach</w:t>
-      </w:r>
-      <w:r>
-        <w:t>e</w:t>
-      </w:r>
-      <w:r>
-        <w:t>-conf&gt;</w:t>
-      </w:r>
-      <w:r>
-        <w:br/>
-      </w:r>
-      <w:r>
-        <w:t xml:space="preserve">        </w:t>
-      </w:r>
-      <w:r>
-        <w:t xml:space="preserve">        </w:t>
-      </w:r>
-      <w:r>
-        <w:t>proxy-</w:t>
-      </w:r>
-      <w:r>
-        <w:t>conf: haproxy.zip</w:t>
-      </w:r>
-      <w:r>
-        <w:br/>
-        <w:t xml:space="preserve">        </w:t>
-      </w:r>
-      <w:r>
-        <w:t xml:space="preserve">        </w:t>
-      </w:r>
-      <w:r>
-        <w:t>proxy-</w:t>
-      </w:r>
-      <w:r>
-        <w:t xml:space="preserve">hash: &lt;MD5 hash of </w:t>
-      </w:r>
-      <w:r>
-        <w:t>proxy-</w:t>
-      </w:r>
-      <w:r>
+        <w:t xml:space="preserve"> key holds the </w:t>
+      </w:r>
+      <w:r>
+        <w:t>generated</w:t>
+      </w:r>
+      <w:r>
+        <w:t xml:space="preserve"> HAProxy configuration</w:t>
+      </w:r>
+      <w:r>
+        <w:t xml:space="preserve"> ZIP archive</w:t>
+      </w:r>
+      <w:r>
+        <w:t xml:space="preserve"> and </w:t>
+      </w:r>
+      <w:r>
+        <w:t>artifacts</w:t>
+      </w:r>
+      <w:r>
+        <w:t>.</w:t>
+      </w:r>
+      <w:r>
+        <w:t xml:space="preserve">  </w:t>
+      </w:r>
+      <w:r>
+        <w:rPr>
+          <w:b/>
+          <w:color w:val="C45911" w:themeColor="accent2" w:themeShade="BF"/>
+        </w:rPr>
+        <w:t>proxy-h</w:t>
+      </w:r>
+      <w:r>
+        <w:rPr>
+          <w:b/>
+          <w:color w:val="C45911" w:themeColor="accent2" w:themeShade="BF"/>
+        </w:rPr>
+        <w:t>ash</w:t>
+      </w:r>
+      <w:r>
+        <w:rPr>
+          <w:color w:val="C45911" w:themeColor="accent2" w:themeShade="BF"/>
+        </w:rPr>
+        <w:t xml:space="preserve"> </w:t>
+      </w:r>
+      <w:r>
+        <w:t xml:space="preserve">is the MD5 hash of the </w:t>
+      </w:r>
+      <w:r>
+        <w:rPr>
+          <w:b/>
+          <w:color w:val="C45911" w:themeColor="accent2" w:themeShade="BF"/>
+        </w:rPr>
+        <w:t>proxy-c</w:t>
+      </w:r>
+      <w:r>
+        <w:rPr>
+          <w:b/>
+          <w:color w:val="C45911" w:themeColor="accent2" w:themeShade="BF"/>
+        </w:rPr>
+        <w:t>onf</w:t>
+      </w:r>
+      <w:r>
+        <w:rPr>
+          <w:color w:val="C45911" w:themeColor="accent2" w:themeShade="BF"/>
+        </w:rPr>
+        <w:t xml:space="preserve"> </w:t>
+      </w:r>
+      <w:r>
+        <w:t>data plus the hashes of any referenced certificates.</w:t>
+      </w:r>
+      <w:r>
+        <w:t xml:space="preserve">  </w:t>
+      </w:r>
+      <w:r>
+        <w:rPr>
+          <w:rStyle w:val="EmphasizeChar"/>
+        </w:rPr>
+        <w:t>neon-</w:t>
+      </w:r>
+      <w:r>
+        <w:rPr>
+          <w:rStyle w:val="EmphasizeChar"/>
+        </w:rPr>
+        <w:t>proxy-private-bridge</w:t>
+      </w:r>
+      <w:r>
+        <w:t xml:space="preserve"> does not have settings or routes because these are derived from the </w:t>
+      </w:r>
+      <w:r>
+        <w:rPr>
+          <w:rStyle w:val="EmphasizeChar"/>
+        </w:rPr>
+        <w:t>neon-proxy-private</w:t>
+      </w:r>
+      <w:r>
+        <w:t xml:space="preserve"> configuration.</w:t>
+      </w:r>
+      <w:r>
+        <w:t xml:space="preserve"> </w:t>
+      </w:r>
+    </w:p>
+    <w:p>
+      <w:r>
+        <w:rPr>
+          <w:rStyle w:val="EmphasizeChar"/>
+        </w:rPr>
+        <w:t>neon-proxy-manager</w:t>
+      </w:r>
+      <w:r>
+        <w:t xml:space="preserve"> works by </w:t>
+      </w:r>
+      <w:r>
+        <w:t>polling</w:t>
+      </w:r>
+      <w:r>
+        <w:t xml:space="preserve"> </w:t>
+      </w:r>
+      <w:r>
+        <w:rPr>
+          <w:b/>
+          <w:color w:val="C45911" w:themeColor="accent2" w:themeShade="BF"/>
+        </w:rPr>
+        <w:t>neon/service/neon-proxy-manager/</w:t>
+      </w:r>
+      <w:r>
+        <w:rPr>
+          <w:b/>
+          <w:color w:val="C45911" w:themeColor="accent2" w:themeShade="BF"/>
+        </w:rPr>
         <w:t>conf</w:t>
       </w:r>
       <w:r>
-        <w:t xml:space="preserve"> </w:t>
-      </w:r>
-      <w:r>
-        <w:t>+</w:t>
-      </w:r>
-      <w:r>
-        <w:t xml:space="preserve"> </w:t>
-      </w:r>
-      <w:r>
-        <w:t>certs&gt;</w:t>
-      </w:r>
-      <w:r>
-        <w:br/>
-      </w:r>
-      <w:r>
-        <w:t xml:space="preserve">            public-bridge:</w:t>
-      </w:r>
-      <w:r>
-        <w:br/>
-        <w:t xml:space="preserve">                cache-conf: varnish.vcl</w:t>
-      </w:r>
-      <w:r>
-        <w:br/>
-        <w:t xml:space="preserve">                cache-hash: &lt;MD5 hash of cach</w:t>
-      </w:r>
-      <w:r>
-        <w:t>e</w:t>
-      </w:r>
-      <w:r>
-        <w:t>-conf&gt;</w:t>
-      </w:r>
-      <w:r>
-        <w:br/>
-        <w:t xml:space="preserve">                proxy-conf: haproxy.zip</w:t>
-      </w:r>
-      <w:r>
-        <w:br/>
-        <w:t xml:space="preserve">                proxy-hash: &lt;MD5 hash of proxy-conf&gt;</w:t>
-      </w:r>
-      <w:r>
-        <w:br/>
-        <w:t xml:space="preserve">            private-bridge:</w:t>
-      </w:r>
-      <w:r>
-        <w:br/>
-        <w:t xml:space="preserve">                cache-conf: varnish.vcl</w:t>
-      </w:r>
-      <w:r>
-        <w:br/>
-        <w:t xml:space="preserve">                cache-hash: &lt;MD5 hash of cach</w:t>
-      </w:r>
-      <w:r>
-        <w:t>e</w:t>
-      </w:r>
-      <w:r>
-        <w:t>-conf&gt;</w:t>
-      </w:r>
-      <w:r>
-        <w:br/>
-        <w:t xml:space="preserve">                proxy-conf: haproxy.zip</w:t>
-      </w:r>
-      <w:r>
-        <w:br/>
-        <w:t xml:space="preserve">                proxy-hash: &lt;MD5 hash of proxy-conf&gt;</w:t>
-      </w:r>
-      <w:r>
-        <w:br/>
-      </w:r>
-      <w:r>
-        <w:br/>
-      </w:r>
-      <w:r>
-        <w:t xml:space="preserve">        </w:t>
-      </w:r>
-      <w:r>
-        <w:t>conf</w:t>
-      </w:r>
-      <w:r>
-        <w:t>:</w:t>
-      </w:r>
-      <w:r>
-        <w:br/>
-        <w:t xml:space="preserve">            </w:t>
-      </w:r>
-      <w:r>
-        <w:t>reload</w:t>
-      </w:r>
-      <w:r>
-        <w:t>: &lt;uuid&gt;</w:t>
-      </w:r>
-      <w:r>
-        <w:br/>
-      </w:r>
-      <w:r>
-        <w:br/>
-        <w:t xml:space="preserve">            public:</w:t>
-      </w:r>
-      <w:r>
-        <w:br/>
-        <w:t xml:space="preserve">                settings: &lt;ProxySettings json&gt;</w:t>
-      </w:r>
-      <w:r>
-        <w:br/>
-        <w:t xml:space="preserve">               </w:t>
-      </w:r>
-      <w:r>
-        <w:t xml:space="preserve"> </w:t>
-      </w:r>
-      <w:r>
-        <w:t>rules</w:t>
-      </w:r>
-      <w:r>
-        <w:t>:</w:t>
-      </w:r>
-      <w:r>
-        <w:br/>
-        <w:t xml:space="preserve">                    name1: &lt;ProxyRoute json&gt;</w:t>
-      </w:r>
-      <w:r>
-        <w:br/>
-        <w:t xml:space="preserve">                    name2: &lt;ProxyRoute json&gt;</w:t>
-      </w:r>
-      <w:r>
-        <w:br/>
-        <w:t xml:space="preserve">                    ...</w:t>
-      </w:r>
-      <w:r>
-        <w:br/>
-        <w:t xml:space="preserve">            private:</w:t>
-      </w:r>
-      <w:r>
-        <w:br/>
-      </w:r>
-      <w:r>
-        <w:t xml:space="preserve">                settings: &lt;ProxySettings json&gt;</w:t>
-      </w:r>
-      <w:r>
-        <w:br/>
-        <w:t xml:space="preserve">                </w:t>
-      </w:r>
-      <w:r>
-        <w:t>rules</w:t>
-      </w:r>
-      <w:r>
-        <w:t>:</w:t>
-      </w:r>
-      <w:r>
-        <w:br/>
-        <w:t xml:space="preserve">                    name1: &lt;ProxyRoute json&gt;</w:t>
-      </w:r>
-      <w:r>
-        <w:br/>
-        <w:t xml:space="preserve">                    name2: &lt;ProxyRoute json&gt;</w:t>
-      </w:r>
-      <w:r>
-        <w:br/>
-        <w:t xml:space="preserve">                    ...</w:t>
+        <w:rPr>
+          <w:b/>
+          <w:color w:val="C45911" w:themeColor="accent2" w:themeShade="BF"/>
+        </w:rPr>
+        <w:t>/*</w:t>
+      </w:r>
+      <w:r>
+        <w:t xml:space="preserve"> </w:t>
+      </w:r>
+      <w:r>
+        <w:t>for changes.</w:t>
+      </w:r>
+      <w:r>
+        <w:t xml:space="preserve">  The</w:t>
+      </w:r>
+      <w:r>
+        <w:t xml:space="preserve"> </w:t>
+      </w:r>
+      <w:r>
+        <w:rPr>
+          <w:rStyle w:val="EmphasizeChar"/>
+        </w:rPr>
+        <w:t xml:space="preserve">settings </w:t>
+      </w:r>
+      <w:r>
+        <w:t xml:space="preserve">and/or </w:t>
+      </w:r>
+      <w:r>
+        <w:rPr>
+          <w:b/>
+          <w:color w:val="C45911" w:themeColor="accent2" w:themeShade="BF"/>
+        </w:rPr>
+        <w:t>route</w:t>
+      </w:r>
+      <w:r>
+        <w:rPr>
+          <w:b/>
+          <w:color w:val="C45911" w:themeColor="accent2" w:themeShade="BF"/>
+        </w:rPr>
+        <w:t>/*</w:t>
+      </w:r>
+      <w:r>
+        <w:rPr>
+          <w:b/>
+          <w:color w:val="C45911" w:themeColor="accent2" w:themeShade="BF"/>
+        </w:rPr>
+        <w:t xml:space="preserve"> </w:t>
+      </w:r>
+      <w:r>
+        <w:t xml:space="preserve">keys </w:t>
+      </w:r>
+      <w:r>
+        <w:t xml:space="preserve">will be </w:t>
+      </w:r>
+      <w:r>
+        <w:t>modified</w:t>
+      </w:r>
+      <w:r>
+        <w:t xml:space="preserve"> by </w:t>
+      </w:r>
+      <w:r>
+        <w:rPr>
+          <w:rStyle w:val="EmphasizeChar"/>
+        </w:rPr>
+        <w:t>neon</w:t>
+      </w:r>
+      <w:r>
+        <w:rPr>
+          <w:rStyle w:val="EmphasizeChar"/>
+        </w:rPr>
+        <w:t>-cli</w:t>
+      </w:r>
+      <w:r>
+        <w:t xml:space="preserve"> wheneve</w:t>
+      </w:r>
+      <w:r>
+        <w:t xml:space="preserve">r a proxy definition is changed.  reload will be touched whenever </w:t>
+      </w:r>
+      <w:r>
+        <w:rPr>
+          <w:b/>
+          <w:color w:val="C45911" w:themeColor="accent2" w:themeShade="BF"/>
+        </w:rPr>
+        <w:t>neon</w:t>
+      </w:r>
+      <w:r>
+        <w:rPr>
+          <w:b/>
+          <w:color w:val="C45911" w:themeColor="accent2" w:themeShade="BF"/>
+        </w:rPr>
+        <w:t xml:space="preserve"> proxy </w:t>
+      </w:r>
+      <w:proofErr w:type="spellStart"/>
+      <w:r>
+        <w:rPr>
+          <w:b/>
+          <w:color w:val="C45911" w:themeColor="accent2" w:themeShade="BF"/>
+        </w:rPr>
+        <w:t>PROXY</w:t>
+      </w:r>
+      <w:proofErr w:type="spellEnd"/>
+      <w:r>
+        <w:rPr>
+          <w:b/>
+          <w:color w:val="C45911" w:themeColor="accent2" w:themeShade="BF"/>
+        </w:rPr>
+        <w:t xml:space="preserve"> reload</w:t>
+      </w:r>
+      <w:r>
+        <w:t xml:space="preserve"> is executed.  </w:t>
+      </w:r>
+      <w:r>
+        <w:rPr>
+          <w:rStyle w:val="EmphasizeChar"/>
+        </w:rPr>
+        <w:t>cert</w:t>
+      </w:r>
+      <w:r>
+        <w:rPr>
+          <w:rStyle w:val="EmphasizeChar"/>
+        </w:rPr>
+        <w:t>-update</w:t>
+      </w:r>
+      <w:r>
+        <w:t xml:space="preserve"> will be touched whenever TLS certif</w:t>
+      </w:r>
+      <w:r>
+        <w:t>icates are uploaded or modified.</w:t>
       </w:r>
     </w:p>
     <w:p>
       <w:r>
         <w:lastRenderedPageBreak/>
-        <w:t>where</w:t>
-      </w:r>
-      <w:r>
-        <w:t>:</w:t>
-      </w:r>
-    </w:p>
-    <w:p>
-      <w:pPr>
-        <w:ind w:left="2520" w:hanging="2160"/>
-      </w:pPr>
-      <w:r>
-        <w:rPr>
-          <w:rStyle w:val="EmphasizeChar"/>
-        </w:rPr>
-        <w:t>poll-seconds</w:t>
-      </w:r>
-      <w:r>
-        <w:t xml:space="preserve"> </w:t>
-      </w:r>
-      <w:r>
-        <w:tab/>
-      </w:r>
-      <w:r>
-        <w:t>(</w:t>
-      </w:r>
-      <w:r>
-        <w:rPr>
-          <w:b/>
-          <w:color w:val="C45911" w:themeColor="accent2" w:themeShade="BF"/>
-        </w:rPr>
-        <w:t>double</w:t>
-      </w:r>
-      <w:r>
-        <w:t xml:space="preserve">) </w:t>
-      </w:r>
-      <w:r>
-        <w:t>S</w:t>
-      </w:r>
-      <w:r>
-        <w:t>pecifies how often the proxy manager should scan TLS certificates persisted in Vault for expiration checks and updates</w:t>
-      </w:r>
-      <w:r>
-        <w:t xml:space="preserve"> and also poll the individual proxy definitions for changes</w:t>
-      </w:r>
-      <w:r>
-        <w:t>.</w:t>
-      </w:r>
-    </w:p>
-    <w:p>
-      <w:pPr>
-        <w:ind w:left="2520" w:hanging="2160"/>
-        <w:rPr>
-          <w:rStyle w:val="EmphasizeChar"/>
-          <w:b w:val="0"/>
-          <w:color w:val="auto"/>
-        </w:rPr>
-      </w:pPr>
-      <w:r>
-        <w:rPr>
-          <w:rStyle w:val="EmphasizeChar"/>
-        </w:rPr>
-        <w:t>cert</w:t>
-      </w:r>
-      <w:r>
-        <w:rPr>
-          <w:rStyle w:val="EmphasizeChar"/>
-        </w:rPr>
-        <w:t>-</w:t>
-      </w:r>
-      <w:r>
-        <w:rPr>
-          <w:rStyle w:val="EmphasizeChar"/>
-        </w:rPr>
-        <w:t>warn</w:t>
-      </w:r>
-      <w:r>
-        <w:rPr>
-          <w:rStyle w:val="EmphasizeChar"/>
-        </w:rPr>
-        <w:t>-</w:t>
-      </w:r>
-      <w:r>
-        <w:rPr>
-          <w:rStyle w:val="EmphasizeChar"/>
-        </w:rPr>
-        <w:t>days</w:t>
-      </w:r>
-      <w:r>
-        <w:rPr>
-          <w:rStyle w:val="EmphasizeChar"/>
-        </w:rPr>
-        <w:tab/>
-      </w:r>
-      <w:r>
-        <w:rPr>
-          <w:rStyle w:val="EmphasizeChar"/>
-          <w:b w:val="0"/>
-          <w:color w:val="auto"/>
-        </w:rPr>
-        <w:t>(</w:t>
-      </w:r>
-      <w:r>
-        <w:rPr>
-          <w:rStyle w:val="EmphasizeChar"/>
-        </w:rPr>
-        <w:t>double</w:t>
-      </w:r>
-      <w:r>
-        <w:rPr>
-          <w:rStyle w:val="EmphasizeChar"/>
-          <w:b w:val="0"/>
-          <w:color w:val="auto"/>
-        </w:rPr>
-        <w:t xml:space="preserve">) </w:t>
-      </w:r>
-      <w:r>
-        <w:rPr>
-          <w:rStyle w:val="EmphasizeChar"/>
-          <w:b w:val="0"/>
-          <w:color w:val="auto"/>
-        </w:rPr>
-        <w:t>S</w:t>
-      </w:r>
-      <w:r>
-        <w:rPr>
-          <w:rStyle w:val="EmphasizeChar"/>
-          <w:b w:val="0"/>
-          <w:color w:val="auto"/>
-        </w:rPr>
-        <w:t>pecifies the number of days in advance to begin warning of certificate expirations.</w:t>
-      </w:r>
-    </w:p>
-    <w:p>
-      <w:pPr>
-        <w:ind w:left="2520" w:hanging="2160"/>
-        <w:rPr>
-          <w:rStyle w:val="EmphasizeChar"/>
-          <w:b w:val="0"/>
-          <w:color w:val="auto"/>
-        </w:rPr>
-      </w:pPr>
-      <w:r>
-        <w:rPr>
-          <w:rStyle w:val="EmphasizeChar"/>
-        </w:rPr>
-        <w:t>proxies/*/cache-conf</w:t>
-      </w:r>
-      <w:r>
-        <w:rPr>
-          <w:rStyle w:val="EmphasizeChar"/>
-        </w:rPr>
-        <w:tab/>
-      </w:r>
-      <w:r>
-        <w:rPr>
-          <w:rStyle w:val="EmphasizeChar"/>
-          <w:b w:val="0"/>
-          <w:color w:val="auto"/>
-        </w:rPr>
-        <w:t>Holds public or private proxy’s generated Varnish Cache VCL configuration file as plain text.</w:t>
-      </w:r>
-    </w:p>
-    <w:p>
-      <w:pPr>
-        <w:ind w:left="2520" w:hanging="2160"/>
-        <w:rPr>
-          <w:rStyle w:val="EmphasizeChar"/>
-          <w:b w:val="0"/>
-          <w:color w:val="auto"/>
-        </w:rPr>
-      </w:pPr>
-      <w:r>
-        <w:rPr>
-          <w:rStyle w:val="EmphasizeChar"/>
-        </w:rPr>
-        <w:t>proxies/*/cache-hash</w:t>
-      </w:r>
-      <w:r>
-        <w:rPr>
-          <w:rStyle w:val="EmphasizeChar"/>
-        </w:rPr>
-        <w:tab/>
-      </w:r>
-      <w:r>
-        <w:rPr>
-          <w:rStyle w:val="EmphasizeChar"/>
-          <w:b w:val="0"/>
-          <w:color w:val="auto"/>
-        </w:rPr>
-        <w:t xml:space="preserve">The MD5 hash of the public or private proxy’s </w:t>
-      </w:r>
-      <w:r>
-        <w:rPr>
-          <w:rStyle w:val="EmphasizeChar"/>
-        </w:rPr>
-        <w:t>cache-conf</w:t>
-      </w:r>
-      <w:r>
-        <w:rPr>
-          <w:rStyle w:val="EmphasizeChar"/>
-          <w:b w:val="0"/>
-          <w:color w:val="auto"/>
-        </w:rPr>
-        <w:t xml:space="preserve">.  This is used by </w:t>
-      </w:r>
-      <w:r>
-        <w:rPr>
-          <w:rStyle w:val="EmphasizeChar"/>
-        </w:rPr>
-        <w:t>neon-</w:t>
-      </w:r>
-      <w:r>
-        <w:rPr>
-          <w:rStyle w:val="EmphasizeChar"/>
-        </w:rPr>
-        <w:t>proxy-cache</w:t>
-      </w:r>
-      <w:r>
-        <w:rPr>
-          <w:rStyle w:val="EmphasizeChar"/>
-          <w:b w:val="0"/>
-          <w:color w:val="auto"/>
-        </w:rPr>
-        <w:t xml:space="preserve"> service instances to detect when the </w:t>
-      </w:r>
-      <w:r>
-        <w:rPr>
-          <w:rStyle w:val="EmphasizeChar"/>
-          <w:b w:val="0"/>
-          <w:color w:val="auto"/>
-        </w:rPr>
-        <w:t>caching</w:t>
-      </w:r>
-      <w:r>
-        <w:rPr>
-          <w:rStyle w:val="EmphasizeChar"/>
-          <w:b w:val="0"/>
-          <w:color w:val="auto"/>
-        </w:rPr>
-        <w:t xml:space="preserve"> configuration has changed.</w:t>
-      </w:r>
-    </w:p>
-    <w:p>
-      <w:pPr>
-        <w:ind w:left="2520" w:hanging="2160"/>
-        <w:rPr>
-          <w:rStyle w:val="EmphasizeChar"/>
-          <w:b w:val="0"/>
-          <w:color w:val="auto"/>
-        </w:rPr>
-      </w:pPr>
-      <w:r>
-        <w:rPr>
-          <w:rStyle w:val="EmphasizeChar"/>
-        </w:rPr>
-        <w:t>proxies/*/proxy-conf</w:t>
-      </w:r>
-      <w:r>
-        <w:rPr>
-          <w:rStyle w:val="EmphasizeChar"/>
-        </w:rPr>
-        <w:tab/>
-      </w:r>
-      <w:r>
-        <w:rPr>
-          <w:rStyle w:val="EmphasizeChar"/>
-          <w:b w:val="0"/>
-          <w:color w:val="auto"/>
-        </w:rPr>
-        <w:t>Holds public or private proxy’s generated HAProxy configuration as a ZIP archive.</w:t>
-      </w:r>
-    </w:p>
-    <w:p>
-      <w:pPr>
-        <w:ind w:left="2520" w:hanging="2160"/>
-        <w:rPr>
-          <w:rStyle w:val="EmphasizeChar"/>
-          <w:b w:val="0"/>
-          <w:color w:val="auto"/>
-        </w:rPr>
-      </w:pPr>
-      <w:r>
-        <w:rPr>
-          <w:rStyle w:val="EmphasizeChar"/>
-        </w:rPr>
-        <w:t>proxies/*/proxy-hash</w:t>
-      </w:r>
-      <w:r>
-        <w:rPr>
-          <w:rStyle w:val="EmphasizeChar"/>
-        </w:rPr>
-        <w:tab/>
-      </w:r>
-      <w:r>
-        <w:rPr>
-          <w:rStyle w:val="EmphasizeChar"/>
-          <w:b w:val="0"/>
-          <w:color w:val="auto"/>
-        </w:rPr>
-        <w:t xml:space="preserve">The MD5 hash of the public or private proxy’s </w:t>
-      </w:r>
-      <w:r>
-        <w:rPr>
-          <w:rStyle w:val="EmphasizeChar"/>
-        </w:rPr>
-        <w:t>proxy-conf</w:t>
-      </w:r>
-      <w:r>
-        <w:rPr>
-          <w:rStyle w:val="EmphasizeChar"/>
-          <w:b w:val="0"/>
-          <w:color w:val="auto"/>
-        </w:rPr>
-        <w:t xml:space="preserve"> archive combined with the hash of all of the referenced certificates.  This is used by </w:t>
-      </w:r>
-      <w:r>
-        <w:rPr>
-          <w:rStyle w:val="EmphasizeChar"/>
-        </w:rPr>
-        <w:t>neon-proxy</w:t>
-      </w:r>
-      <w:r>
-        <w:rPr>
-          <w:rStyle w:val="EmphasizeChar"/>
-          <w:b w:val="0"/>
-          <w:color w:val="auto"/>
-        </w:rPr>
-        <w:t xml:space="preserve"> </w:t>
-      </w:r>
-      <w:r>
-        <w:rPr>
-          <w:rStyle w:val="EmphasizeChar"/>
-          <w:b w:val="0"/>
-          <w:color w:val="auto"/>
-        </w:rPr>
-        <w:t xml:space="preserve">service </w:t>
-      </w:r>
-      <w:r>
-        <w:rPr>
-          <w:rStyle w:val="EmphasizeChar"/>
-          <w:b w:val="0"/>
-          <w:color w:val="auto"/>
-        </w:rPr>
-        <w:t>instances to detect when the proxy configuration has changed.</w:t>
-      </w:r>
-    </w:p>
-    <w:p>
-      <w:pPr>
-        <w:ind w:left="2520" w:hanging="2160"/>
-        <w:rPr>
-          <w:rStyle w:val="EmphasizeChar"/>
-          <w:b w:val="0"/>
-          <w:color w:val="auto"/>
-        </w:rPr>
-      </w:pPr>
-      <w:r>
-        <w:rPr>
-          <w:rStyle w:val="EmphasizeChar"/>
-        </w:rPr>
-        <w:t>status/*</w:t>
-      </w:r>
-      <w:r>
-        <w:rPr>
-          <w:rStyle w:val="EmphasizeChar"/>
-        </w:rPr>
-        <w:tab/>
-      </w:r>
-      <w:r>
-        <w:rPr>
-          <w:rStyle w:val="EmphasizeChar"/>
-          <w:b w:val="0"/>
-          <w:color w:val="auto"/>
-        </w:rPr>
-        <w:t>(</w:t>
-      </w:r>
-      <w:r>
-        <w:rPr>
-          <w:rStyle w:val="EmphasizeChar"/>
-        </w:rPr>
-        <w:t>json</w:t>
-      </w:r>
-      <w:r>
-        <w:rPr>
-          <w:rStyle w:val="EmphasizeChar"/>
-          <w:b w:val="0"/>
-          <w:color w:val="auto"/>
-        </w:rPr>
-        <w:t>) D</w:t>
-      </w:r>
-      <w:r>
-        <w:rPr>
-          <w:rStyle w:val="EmphasizeChar"/>
-          <w:b w:val="0"/>
-          <w:color w:val="auto"/>
-        </w:rPr>
-        <w:t xml:space="preserve">escribes the proxy route status at the time the </w:t>
-      </w:r>
-      <w:r>
-        <w:rPr>
-          <w:rStyle w:val="EmphasizeChar"/>
-        </w:rPr>
-        <w:t>neon-proxy-manager</w:t>
-      </w:r>
-      <w:r>
-        <w:rPr>
-          <w:rStyle w:val="EmphasizeChar"/>
-          <w:b w:val="0"/>
-        </w:rPr>
-        <w:t xml:space="preserve"> </w:t>
-      </w:r>
-      <w:r>
-        <w:rPr>
-          <w:rStyle w:val="EmphasizeChar"/>
-          <w:b w:val="0"/>
-          <w:color w:val="auto"/>
-        </w:rPr>
-        <w:t xml:space="preserve">last processed </w:t>
-      </w:r>
-      <w:r>
-        <w:rPr>
-          <w:rStyle w:val="EmphasizeChar"/>
-          <w:b w:val="0"/>
-          <w:color w:val="auto"/>
-        </w:rPr>
-        <w:t>hive</w:t>
-      </w:r>
-      <w:r>
-        <w:rPr>
-          <w:rStyle w:val="EmphasizeChar"/>
-          <w:b w:val="0"/>
-          <w:color w:val="auto"/>
-        </w:rPr>
-        <w:t xml:space="preserve"> </w:t>
-      </w:r>
-      <w:r>
-        <w:rPr>
-          <w:rStyle w:val="EmphasizeChar"/>
-          <w:b w:val="0"/>
-          <w:color w:val="auto"/>
-        </w:rPr>
-        <w:t>rules</w:t>
-      </w:r>
-      <w:r>
-        <w:rPr>
-          <w:rStyle w:val="EmphasizeChar"/>
-          <w:b w:val="0"/>
-          <w:color w:val="auto"/>
-        </w:rPr>
-        <w:t xml:space="preserve"> for the named </w:t>
-      </w:r>
-      <w:r>
-        <w:rPr>
-          <w:rStyle w:val="EmphasizeChar"/>
-          <w:b w:val="0"/>
-          <w:color w:val="auto"/>
-        </w:rPr>
-        <w:t>load balancer</w:t>
-      </w:r>
-      <w:r>
-        <w:rPr>
-          <w:rStyle w:val="EmphasizeChar"/>
-          <w:b w:val="0"/>
-          <w:color w:val="auto"/>
-        </w:rPr>
-        <w:t>.</w:t>
-      </w:r>
-    </w:p>
-    <w:p>
-      <w:pPr>
-        <w:ind w:left="2520" w:hanging="2160"/>
-        <w:rPr>
-          <w:rStyle w:val="EmphasizeChar"/>
-          <w:b w:val="0"/>
-          <w:color w:val="auto"/>
-        </w:rPr>
-      </w:pPr>
-      <w:r>
-        <w:rPr>
-          <w:rStyle w:val="EmphasizeChar"/>
-        </w:rPr>
-        <w:t>conf</w:t>
-      </w:r>
-      <w:r>
-        <w:rPr>
-          <w:rStyle w:val="EmphasizeChar"/>
-        </w:rPr>
-        <w:tab/>
-      </w:r>
-      <w:r>
-        <w:rPr>
-          <w:rStyle w:val="EmphasizeChar"/>
-          <w:b w:val="0"/>
-          <w:color w:val="auto"/>
-        </w:rPr>
-        <w:t>R</w:t>
-      </w:r>
-      <w:r>
-        <w:rPr>
-          <w:rStyle w:val="EmphasizeChar"/>
-          <w:b w:val="0"/>
-          <w:color w:val="auto"/>
-        </w:rPr>
-        <w:t xml:space="preserve">oot key for </w:t>
-      </w:r>
-      <w:r>
-        <w:rPr>
-          <w:rStyle w:val="EmphasizeChar"/>
-          <w:b w:val="0"/>
-          <w:color w:val="auto"/>
-        </w:rPr>
-        <w:t>load balancer settings and rules</w:t>
-      </w:r>
-      <w:r>
-        <w:rPr>
-          <w:rStyle w:val="EmphasizeChar"/>
-          <w:b w:val="0"/>
-          <w:color w:val="auto"/>
-        </w:rPr>
-        <w:t>.</w:t>
-      </w:r>
-    </w:p>
-    <w:p>
-      <w:pPr>
-        <w:ind w:left="2520" w:hanging="2160"/>
-        <w:rPr>
-          <w:rStyle w:val="EmphasizeChar"/>
-          <w:b w:val="0"/>
-          <w:color w:val="auto"/>
-        </w:rPr>
-      </w:pPr>
-      <w:r>
-        <w:rPr>
-          <w:rStyle w:val="EmphasizeChar"/>
-        </w:rPr>
-        <w:t>conf/reload</w:t>
-      </w:r>
-      <w:r>
-        <w:rPr>
-          <w:rStyle w:val="EmphasizeChar"/>
-        </w:rPr>
-        <w:tab/>
-      </w:r>
-      <w:r>
-        <w:rPr>
-          <w:rStyle w:val="EmphasizeChar"/>
-          <w:b w:val="0"/>
-          <w:color w:val="auto"/>
-        </w:rPr>
-        <w:t xml:space="preserve">UUID updated whenever any of the configuration properties are changed.  </w:t>
-      </w:r>
-      <w:r>
-        <w:rPr>
-          <w:rStyle w:val="EmphasizeChar"/>
-        </w:rPr>
-        <w:t>neon-proxy-manager</w:t>
-      </w:r>
-      <w:r>
-        <w:rPr>
-          <w:rStyle w:val="EmphasizeChar"/>
-          <w:b w:val="0"/>
-          <w:color w:val="auto"/>
-        </w:rPr>
-        <w:t xml:space="preserve"> polls this frequently and republishes the proxy configurations when a change is detected.</w:t>
-      </w:r>
-    </w:p>
-    <w:p>
-      <w:pPr>
-        <w:ind w:left="2520" w:hanging="2160"/>
-        <w:rPr>
-          <w:rStyle w:val="EmphasizeChar"/>
-          <w:b w:val="0"/>
-          <w:color w:val="auto"/>
-        </w:rPr>
-      </w:pPr>
-      <w:r>
-        <w:rPr>
-          <w:rStyle w:val="EmphasizeChar"/>
-        </w:rPr>
-        <w:t>conf/</w:t>
-      </w:r>
-      <w:r>
-        <w:rPr>
-          <w:rStyle w:val="EmphasizeChar"/>
-        </w:rPr>
-        <w:t>*/</w:t>
-      </w:r>
-      <w:r>
-        <w:rPr>
-          <w:rStyle w:val="EmphasizeChar"/>
-        </w:rPr>
-        <w:t>settings</w:t>
-      </w:r>
-      <w:r>
-        <w:rPr>
-          <w:rStyle w:val="EmphasizeChar"/>
-        </w:rPr>
-        <w:tab/>
-      </w:r>
-      <w:r>
-        <w:rPr>
-          <w:rStyle w:val="EmphasizeChar"/>
-          <w:b w:val="0"/>
-          <w:color w:val="auto"/>
-        </w:rPr>
-        <w:t>L</w:t>
-      </w:r>
-      <w:r>
-        <w:rPr>
-          <w:rStyle w:val="EmphasizeChar"/>
-          <w:b w:val="0"/>
-          <w:color w:val="auto"/>
-        </w:rPr>
-        <w:t>oad balancer</w:t>
-      </w:r>
-      <w:r>
-        <w:rPr>
-          <w:rStyle w:val="EmphasizeChar"/>
-          <w:b w:val="0"/>
-          <w:color w:val="auto"/>
-        </w:rPr>
-        <w:t xml:space="preserve"> settings</w:t>
-      </w:r>
-      <w:r>
-        <w:rPr>
-          <w:rStyle w:val="EmphasizeChar"/>
-          <w:b w:val="0"/>
-          <w:color w:val="auto"/>
-        </w:rPr>
-        <w:t xml:space="preserve"> (see the </w:t>
-      </w:r>
-      <w:r>
-        <w:rPr>
-          <w:rStyle w:val="EmphasizeChar"/>
-        </w:rPr>
-        <w:t>LoadBalancer</w:t>
-      </w:r>
-      <w:r>
-        <w:rPr>
-          <w:rStyle w:val="EmphasizeChar"/>
-        </w:rPr>
-        <w:t>Settings</w:t>
-      </w:r>
-      <w:r>
-        <w:rPr>
-          <w:rStyle w:val="EmphasizeChar"/>
-          <w:b w:val="0"/>
-        </w:rPr>
-        <w:t xml:space="preserve"> </w:t>
-      </w:r>
-      <w:r>
-        <w:rPr>
-          <w:rStyle w:val="EmphasizeChar"/>
-          <w:b w:val="0"/>
-          <w:color w:val="auto"/>
-        </w:rPr>
-        <w:t>type)</w:t>
-      </w:r>
-      <w:r>
-        <w:rPr>
-          <w:rStyle w:val="EmphasizeChar"/>
-          <w:b w:val="0"/>
-          <w:color w:val="auto"/>
-        </w:rPr>
-        <w:t>.</w:t>
-      </w:r>
-    </w:p>
-    <w:p>
-      <w:pPr>
-        <w:ind w:left="2520" w:hanging="2160"/>
-        <w:rPr>
-          <w:rStyle w:val="EmphasizeChar"/>
-          <w:b w:val="0"/>
-          <w:color w:val="auto"/>
-        </w:rPr>
-      </w:pPr>
-      <w:r>
-        <w:rPr>
-          <w:rStyle w:val="EmphasizeChar"/>
-        </w:rPr>
-        <w:t>conf/</w:t>
-      </w:r>
-      <w:r>
-        <w:rPr>
-          <w:rStyle w:val="EmphasizeChar"/>
-        </w:rPr>
-        <w:t>*/rules</w:t>
-      </w:r>
-      <w:r>
-        <w:rPr>
-          <w:rStyle w:val="EmphasizeChar"/>
-        </w:rPr>
-        <w:tab/>
-      </w:r>
-      <w:r>
-        <w:t>L</w:t>
-      </w:r>
-      <w:r>
-        <w:rPr>
-          <w:rStyle w:val="EmphasizeChar"/>
-          <w:b w:val="0"/>
-          <w:color w:val="auto"/>
-        </w:rPr>
-        <w:t xml:space="preserve">oad balancer rules for the </w:t>
-      </w:r>
-      <w:r>
-        <w:rPr>
-          <w:rStyle w:val="EmphasizeChar"/>
-          <w:b w:val="0"/>
-          <w:color w:val="auto"/>
-        </w:rPr>
-        <w:t xml:space="preserve">load balancer (see the </w:t>
-      </w:r>
-      <w:r>
-        <w:rPr>
-          <w:rStyle w:val="EmphasizeChar"/>
-        </w:rPr>
-        <w:t>LoadBalancerRule</w:t>
-      </w:r>
-      <w:r>
-        <w:rPr>
-          <w:rStyle w:val="EmphasizeChar"/>
-          <w:b w:val="0"/>
-        </w:rPr>
-        <w:t xml:space="preserve"> </w:t>
-      </w:r>
-      <w:r>
-        <w:rPr>
-          <w:rStyle w:val="EmphasizeChar"/>
-          <w:b w:val="0"/>
-          <w:color w:val="auto"/>
-        </w:rPr>
-        <w:t>type).</w:t>
-      </w:r>
-    </w:p>
-    <w:p>
-      <w:pPr>
-        <w:ind w:left="2520" w:hanging="2160"/>
-        <w:rPr>
-          <w:rStyle w:val="EmphasizeChar"/>
-          <w:b w:val="0"/>
-          <w:color w:val="auto"/>
-        </w:rPr>
-      </w:pPr>
-      <w:r>
-        <w:rPr>
-          <w:rStyle w:val="EmphasizeChar"/>
-        </w:rPr>
-        <w:t>cert</w:t>
-      </w:r>
-      <w:r>
-        <w:rPr>
-          <w:rStyle w:val="EmphasizeChar"/>
-        </w:rPr>
-        <w:t>-update</w:t>
-      </w:r>
-      <w:r>
-        <w:rPr>
-          <w:rStyle w:val="EmphasizeChar"/>
-        </w:rPr>
-        <w:tab/>
-      </w:r>
-      <w:r>
-        <w:rPr>
-          <w:rStyle w:val="EmphasizeChar"/>
-          <w:b w:val="0"/>
-          <w:color w:val="auto"/>
-        </w:rPr>
-        <w:t>Updated with a new UUID</w:t>
-      </w:r>
-      <w:r>
-        <w:rPr>
-          <w:rStyle w:val="EmphasizeChar"/>
-          <w:b w:val="0"/>
-          <w:color w:val="auto"/>
-        </w:rPr>
-        <w:t xml:space="preserve"> by the </w:t>
-      </w:r>
-      <w:r>
-        <w:rPr>
-          <w:rStyle w:val="EmphasizeChar"/>
-        </w:rPr>
-        <w:t>neon-cli</w:t>
-      </w:r>
-      <w:r>
-        <w:rPr>
-          <w:rStyle w:val="EmphasizeChar"/>
-          <w:b w:val="0"/>
-        </w:rPr>
-        <w:t xml:space="preserve"> </w:t>
-      </w:r>
-      <w:r>
-        <w:rPr>
-          <w:rStyle w:val="EmphasizeChar"/>
-          <w:b w:val="0"/>
-          <w:color w:val="auto"/>
-        </w:rPr>
-        <w:t>whenever certificates are modified.</w:t>
-      </w:r>
-      <w:r>
-        <w:rPr>
-          <w:rStyle w:val="EmphasizeChar"/>
-          <w:b w:val="0"/>
-          <w:color w:val="auto"/>
-        </w:rPr>
-        <w:t xml:space="preserve">  </w:t>
-      </w:r>
-      <w:r>
-        <w:rPr>
-          <w:rStyle w:val="EmphasizeChar"/>
-        </w:rPr>
-        <w:t>neon-proxy-manager</w:t>
-      </w:r>
-      <w:r>
-        <w:rPr>
-          <w:rStyle w:val="EmphasizeChar"/>
-          <w:b w:val="0"/>
-          <w:color w:val="auto"/>
-        </w:rPr>
-        <w:t xml:space="preserve"> monitors this and republishes immediately on a change.</w:t>
-      </w:r>
-    </w:p>
-    <w:p>
-      <w:r>
-        <w:t xml:space="preserve">The </w:t>
-      </w:r>
-      <w:r>
-        <w:rPr>
-          <w:rStyle w:val="EmphasizeChar"/>
-        </w:rPr>
-        <w:t>neon-proxy-public</w:t>
-      </w:r>
-      <w:r>
-        <w:t xml:space="preserve"> and </w:t>
-      </w:r>
-      <w:r>
-        <w:rPr>
-          <w:rStyle w:val="EmphasizeChar"/>
-        </w:rPr>
-        <w:t>neon-proxy-private</w:t>
-      </w:r>
-      <w:r>
-        <w:t xml:space="preserve"> </w:t>
-      </w:r>
-      <w:r>
-        <w:t xml:space="preserve">services in the Swarm as well as the </w:t>
-      </w:r>
-      <w:r>
-        <w:rPr>
-          <w:rStyle w:val="EmphasizeChar"/>
-        </w:rPr>
-        <w:t>neon-proxy-</w:t>
-      </w:r>
-      <w:r>
-        <w:rPr>
-          <w:rStyle w:val="EmphasizeChar"/>
-        </w:rPr>
-        <w:t>private-</w:t>
-      </w:r>
-      <w:r>
-        <w:rPr>
-          <w:rStyle w:val="EmphasizeChar"/>
-        </w:rPr>
-        <w:t>bridge</w:t>
-      </w:r>
-      <w:r>
-        <w:t xml:space="preserve"> containers on the pet nodes</w:t>
-      </w:r>
-      <w:r>
-        <w:t xml:space="preserve"> are </w:t>
-      </w:r>
-      <w:r>
-        <w:t>all</w:t>
-      </w:r>
-      <w:r>
-        <w:t xml:space="preserve"> based on the </w:t>
-      </w:r>
-      <w:r>
-        <w:rPr>
-          <w:rStyle w:val="CodeChar"/>
-        </w:rPr>
-        <w:t>nhive</w:t>
-      </w:r>
-      <w:r>
-        <w:rPr>
-          <w:rStyle w:val="CodeChar"/>
-        </w:rPr>
-        <w:t>/neon-proxy</w:t>
-      </w:r>
-      <w:r>
-        <w:t xml:space="preserve"> image.  This image is designed to download a ZIP archive from a Consul key.  This ZIP file includes the HAProxy configuration as well as other configuration artifacts.  The services then continue to mon</w:t>
-      </w:r>
-      <w:r>
-        <w:t>itor the Consul key for changes to dynamically reconfigure themselves.</w:t>
-      </w:r>
-    </w:p>
-    <w:p>
-      <w:r>
-        <w:t>Each</w:t>
-      </w:r>
-      <w:r>
-        <w:t xml:space="preserve"> proxy service </w:t>
-      </w:r>
-      <w:r>
-        <w:rPr>
-          <w:rStyle w:val="EmphasizeChar"/>
-        </w:rPr>
-        <w:t>setting</w:t>
-      </w:r>
-      <w:r>
-        <w:rPr>
-          <w:rStyle w:val="EmphasizeChar"/>
-        </w:rPr>
-        <w:t>s</w:t>
-      </w:r>
-      <w:r>
-        <w:t xml:space="preserve"> key holds </w:t>
-      </w:r>
-      <w:r>
-        <w:t>global definitions (JSON)</w:t>
-      </w:r>
-      <w:r>
-        <w:t>,</w:t>
-      </w:r>
-      <w:r>
-        <w:t xml:space="preserve"> and the </w:t>
-      </w:r>
-      <w:r>
-        <w:t>route</w:t>
-      </w:r>
-      <w:r>
-        <w:t xml:space="preserve"> keys </w:t>
-      </w:r>
-      <w:r>
-        <w:t>describe how traffic is to be routed</w:t>
-      </w:r>
-      <w:r>
-        <w:t xml:space="preserve"> (also JSON).  </w:t>
-      </w:r>
-      <w:r>
-        <w:t xml:space="preserve"> </w:t>
-      </w:r>
-      <w:r>
-        <w:t>T</w:t>
-      </w:r>
-      <w:r>
-        <w:t xml:space="preserve">he </w:t>
-      </w:r>
-      <w:r>
-        <w:rPr>
-          <w:rStyle w:val="EmphasizeChar"/>
-        </w:rPr>
-        <w:t>conf</w:t>
-      </w:r>
-      <w:r>
-        <w:t xml:space="preserve"> key holds the </w:t>
-      </w:r>
-      <w:r>
-        <w:t>generated</w:t>
-      </w:r>
-      <w:r>
-        <w:t xml:space="preserve"> HAProxy configuration</w:t>
-      </w:r>
-      <w:r>
-        <w:t xml:space="preserve"> ZIP archive</w:t>
-      </w:r>
-      <w:r>
-        <w:t xml:space="preserve"> and </w:t>
-      </w:r>
-      <w:r>
-        <w:t>artifacts</w:t>
-      </w:r>
-      <w:r>
-        <w:t>.</w:t>
-      </w:r>
-      <w:r>
-        <w:t xml:space="preserve">  </w:t>
-      </w:r>
-      <w:r>
-        <w:rPr>
-          <w:b/>
-          <w:color w:val="C45911" w:themeColor="accent2" w:themeShade="BF"/>
-        </w:rPr>
-        <w:t>proxy-h</w:t>
-      </w:r>
-      <w:r>
-        <w:rPr>
-          <w:b/>
-          <w:color w:val="C45911" w:themeColor="accent2" w:themeShade="BF"/>
-        </w:rPr>
-        <w:t>ash</w:t>
-      </w:r>
-      <w:r>
-        <w:rPr>
-          <w:color w:val="C45911" w:themeColor="accent2" w:themeShade="BF"/>
-        </w:rPr>
-        <w:t xml:space="preserve"> </w:t>
-      </w:r>
-      <w:r>
-        <w:t xml:space="preserve">is the MD5 hash of the </w:t>
-      </w:r>
-      <w:r>
-        <w:rPr>
-          <w:b/>
-          <w:color w:val="C45911" w:themeColor="accent2" w:themeShade="BF"/>
-        </w:rPr>
-        <w:t>proxy-c</w:t>
-      </w:r>
-      <w:r>
-        <w:rPr>
-          <w:b/>
-          <w:color w:val="C45911" w:themeColor="accent2" w:themeShade="BF"/>
-        </w:rPr>
-        <w:t>onf</w:t>
-      </w:r>
-      <w:r>
-        <w:rPr>
-          <w:color w:val="C45911" w:themeColor="accent2" w:themeShade="BF"/>
-        </w:rPr>
-        <w:t xml:space="preserve"> </w:t>
-      </w:r>
-      <w:r>
-        <w:t xml:space="preserve">data plus the hashes of any referenced </w:t>
-      </w:r>
-      <w:r>
-        <w:lastRenderedPageBreak/>
-        <w:t>certificates.</w:t>
-      </w:r>
-      <w:r>
-        <w:t xml:space="preserve">  </w:t>
-      </w:r>
-      <w:r>
-        <w:rPr>
-          <w:rStyle w:val="EmphasizeChar"/>
-        </w:rPr>
-        <w:t>neon-</w:t>
-      </w:r>
-      <w:r>
-        <w:rPr>
-          <w:rStyle w:val="EmphasizeChar"/>
-        </w:rPr>
-        <w:t>proxy-private-bridge</w:t>
-      </w:r>
-      <w:r>
-        <w:t xml:space="preserve"> does not have settings or routes because these are derived from the </w:t>
-      </w:r>
-      <w:r>
-        <w:rPr>
-          <w:rStyle w:val="EmphasizeChar"/>
-        </w:rPr>
-        <w:t>neon-proxy-private</w:t>
-      </w:r>
-      <w:r>
-        <w:t xml:space="preserve"> configuration.</w:t>
-      </w:r>
-      <w:r>
-        <w:t xml:space="preserve"> </w:t>
-      </w:r>
-    </w:p>
-    <w:p>
-      <w:r>
-        <w:rPr>
-          <w:rStyle w:val="EmphasizeChar"/>
-        </w:rPr>
-        <w:t>neon-proxy-manager</w:t>
-      </w:r>
-      <w:r>
-        <w:t xml:space="preserve"> works by </w:t>
-      </w:r>
-      <w:r>
-        <w:t>polling</w:t>
-      </w:r>
-      <w:r>
-        <w:t xml:space="preserve"> </w:t>
-      </w:r>
-      <w:r>
-        <w:rPr>
-          <w:b/>
-          <w:color w:val="C45911" w:themeColor="accent2" w:themeShade="BF"/>
-        </w:rPr>
-        <w:t>neon/service/neon-proxy-manager/</w:t>
-      </w:r>
-      <w:r>
-        <w:rPr>
-          <w:b/>
-          <w:color w:val="C45911" w:themeColor="accent2" w:themeShade="BF"/>
-        </w:rPr>
-        <w:t>conf</w:t>
-      </w:r>
-      <w:r>
-        <w:rPr>
-          <w:b/>
-          <w:color w:val="C45911" w:themeColor="accent2" w:themeShade="BF"/>
-        </w:rPr>
-        <w:t>/*</w:t>
-      </w:r>
-      <w:r>
-        <w:t xml:space="preserve"> </w:t>
-      </w:r>
-      <w:r>
-        <w:t>for changes.</w:t>
-      </w:r>
-      <w:r>
-        <w:t xml:space="preserve">  The</w:t>
-      </w:r>
-      <w:r>
-        <w:t xml:space="preserve"> </w:t>
-      </w:r>
-      <w:r>
-        <w:rPr>
-          <w:rStyle w:val="EmphasizeChar"/>
-        </w:rPr>
-        <w:t xml:space="preserve">settings </w:t>
-      </w:r>
-      <w:r>
-        <w:t xml:space="preserve">and/or </w:t>
-      </w:r>
-      <w:r>
-        <w:rPr>
-          <w:b/>
-          <w:color w:val="C45911" w:themeColor="accent2" w:themeShade="BF"/>
-        </w:rPr>
-        <w:t>route</w:t>
-      </w:r>
-      <w:r>
-        <w:rPr>
-          <w:b/>
-          <w:color w:val="C45911" w:themeColor="accent2" w:themeShade="BF"/>
-        </w:rPr>
-        <w:t>/*</w:t>
-      </w:r>
-      <w:r>
-        <w:rPr>
-          <w:b/>
-          <w:color w:val="C45911" w:themeColor="accent2" w:themeShade="BF"/>
-        </w:rPr>
-        <w:t xml:space="preserve"> </w:t>
-      </w:r>
-      <w:r>
-        <w:t xml:space="preserve">keys </w:t>
-      </w:r>
-      <w:r>
-        <w:t xml:space="preserve">will be </w:t>
-      </w:r>
-      <w:r>
-        <w:t>modified</w:t>
-      </w:r>
-      <w:r>
-        <w:t xml:space="preserve"> by </w:t>
-      </w:r>
-      <w:r>
-        <w:rPr>
-          <w:rStyle w:val="EmphasizeChar"/>
-        </w:rPr>
-        <w:t>neon</w:t>
-      </w:r>
-      <w:r>
-        <w:rPr>
-          <w:rStyle w:val="EmphasizeChar"/>
-        </w:rPr>
-        <w:t>-cli</w:t>
-      </w:r>
-      <w:r>
-        <w:t xml:space="preserve"> wheneve</w:t>
-      </w:r>
-      <w:r>
-        <w:t xml:space="preserve">r a proxy definition is changed.  reload will be touched whenever </w:t>
-      </w:r>
-      <w:r>
-        <w:rPr>
-          <w:b/>
-          <w:color w:val="C45911" w:themeColor="accent2" w:themeShade="BF"/>
-        </w:rPr>
-        <w:t>neon</w:t>
-      </w:r>
-      <w:r>
-        <w:rPr>
-          <w:b/>
-          <w:color w:val="C45911" w:themeColor="accent2" w:themeShade="BF"/>
-        </w:rPr>
-        <w:t xml:space="preserve"> proxy PROXY reload</w:t>
-      </w:r>
-      <w:r>
-        <w:t xml:space="preserve"> is executed.  </w:t>
-      </w:r>
-      <w:r>
-        <w:rPr>
-          <w:rStyle w:val="EmphasizeChar"/>
-        </w:rPr>
-        <w:t>cert</w:t>
-      </w:r>
-      <w:r>
-        <w:rPr>
-          <w:rStyle w:val="EmphasizeChar"/>
-        </w:rPr>
-        <w:t>-update</w:t>
-      </w:r>
-      <w:r>
-        <w:t xml:space="preserve"> will be touched whenever TLS certif</w:t>
-      </w:r>
-      <w:r>
-        <w:t>icates are uploaded or modified.</w:t>
-      </w:r>
-    </w:p>
-    <w:p>
-      <w:r>
         <w:t xml:space="preserve">The proxy manager performs the following steps when </w:t>
       </w:r>
       <w:r>
@@ -3385,8 +3350,15 @@
         <w:t xml:space="preserve"> </w:t>
       </w:r>
       <w:r>
-        <w:lastRenderedPageBreak/>
-        <w:t xml:space="preserve">Vault AppRoles.  </w:t>
+        <w:t xml:space="preserve">Vault </w:t>
+      </w:r>
+      <w:proofErr w:type="spellStart"/>
+      <w:r>
+        <w:t>AppRoles</w:t>
+      </w:r>
+      <w:proofErr w:type="spellEnd"/>
+      <w:r>
+        <w:t xml:space="preserve">.  </w:t>
       </w:r>
       <w:r>
         <w:t>The role credentials are persisted as the following Docker secrets and will be made available to the proxies when they are launched.</w:t>
@@ -3489,15 +3461,21 @@
         <w:pStyle w:val="Heading1"/>
       </w:pPr>
       <w:r>
+        <w:lastRenderedPageBreak/>
         <w:t>Proxy Port Ranges</w:t>
       </w:r>
     </w:p>
     <w:p>
+      <w:proofErr w:type="spellStart"/>
       <w:r>
         <w:t>neonHIVE</w:t>
       </w:r>
       <w:r>
-        <w:t xml:space="preserve">s reserves a block of </w:t>
+        <w:t>s</w:t>
+      </w:r>
+      <w:proofErr w:type="spellEnd"/>
+      <w:r>
+        <w:t xml:space="preserve"> reserves a block of </w:t>
       </w:r>
       <w:r>
         <w:t>200</w:t>
@@ -4436,6 +4414,7 @@
   <w:style w:type="character" w:default="1" w:styleId="DefaultParagraphFont">
     <w:name w:val="Default Paragraph Font"/>
     <w:uiPriority w:val="1"/>
+    <w:semiHidden/>
     <w:unhideWhenUsed/>
   </w:style>
   <w:style w:type="table" w:default="1" w:styleId="TableNormal">
@@ -4925,7 +4904,7 @@
 </file>
 
 <file path=customXml/itemProps1.xml><?xml version="1.0" encoding="utf-8"?>
-<ds:datastoreItem xmlns:ds="http://schemas.openxmlformats.org/officeDocument/2006/customXml" ds:itemID="{126EFC1C-CEEA-4DFA-B5FF-C31E0EBD7243}">
+<ds:datastoreItem xmlns:ds="http://schemas.openxmlformats.org/officeDocument/2006/customXml" ds:itemID="{FFC3FBE2-C9A4-4CDE-AA58-46C4E1C7EC72}">
   <ds:schemaRefs>
     <ds:schemaRef ds:uri="http://schemas.openxmlformats.org/officeDocument/2006/bibliography"/>
   </ds:schemaRefs>

</xml_diff>

<commit_message>
[varnish]: Implementation in progress.
</commit_message>
<xml_diff>
--- a/Doc/Hive Load Balancers.docx
+++ b/Doc/Hive Load Balancers.docx
@@ -123,7 +123,7 @@
         <w:t xml:space="preserve"> provides </w:t>
       </w:r>
       <w:r>
-        <w:t>four</w:t>
+        <w:t>five</w:t>
       </w:r>
       <w:r>
         <w:t xml:space="preserve"> different Docker images for implementing HTTP and TCP reverse proxies</w:t>
@@ -297,6 +297,20 @@
       <w:r>
         <w:t>implement neonHIVE service caching.</w:t>
       </w:r>
+      <w:r>
+        <w:t xml:space="preserve">  This is based on the </w:t>
+      </w:r>
+      <w:hyperlink r:id="rId18" w:history="1">
+        <w:r>
+          <w:rPr>
+            <w:rStyle w:val="Hyperlink"/>
+          </w:rPr>
+          <w:t>varnish</w:t>
+        </w:r>
+      </w:hyperlink>
+      <w:r>
+        <w:t xml:space="preserve"> image.</w:t>
+      </w:r>
     </w:p>
     <w:p>
       <w:pPr>
@@ -311,7 +325,15 @@
         <w:t>neonHIVE</w:t>
       </w:r>
       <w:r>
-        <w:t xml:space="preserve"> currently deploys three built-in proxy services:</w:t>
+        <w:t xml:space="preserve"> currently deploys </w:t>
+      </w:r>
+      <w:proofErr w:type="spellStart"/>
+      <w:r>
+        <w:t>serveral</w:t>
+      </w:r>
+      <w:proofErr w:type="spellEnd"/>
+      <w:r>
+        <w:t xml:space="preserve"> built-in proxy services:</w:t>
       </w:r>
     </w:p>
     <w:p>
@@ -1164,7 +1186,19 @@
         <w:tab/>
       </w:r>
       <w:r>
-        <w:t xml:space="preserve">Implements HTTP caching for public services.  This is deployed using the </w:t>
+        <w:t xml:space="preserve">Implements HTTP caching for public services.  This is </w:t>
+      </w:r>
+      <w:r>
+        <w:t xml:space="preserve">deployed automatically when required by </w:t>
+      </w:r>
+      <w:r>
+        <w:rPr>
+          <w:rStyle w:val="EmphasizeChar"/>
+        </w:rPr>
+        <w:t>neon-proxy-manager</w:t>
+      </w:r>
+      <w:r>
+        <w:t xml:space="preserve"> using the </w:t>
       </w:r>
       <w:proofErr w:type="spellStart"/>
       <w:r>
@@ -1201,7 +1235,22 @@
         <w:tab/>
       </w:r>
       <w:r>
-        <w:t xml:space="preserve">Implements HTTP caching for private services.  This is deployed using the </w:t>
+        <w:t xml:space="preserve">Implements HTTP caching for private services.  </w:t>
+      </w:r>
+      <w:r>
+        <w:t xml:space="preserve">This is deployed automatically when required by </w:t>
+      </w:r>
+      <w:r>
+        <w:rPr>
+          <w:rStyle w:val="EmphasizeChar"/>
+        </w:rPr>
+        <w:t>neon-proxy-manager</w:t>
+      </w:r>
+      <w:r>
+        <w:t xml:space="preserve"> </w:t>
+      </w:r>
+      <w:r>
+        <w:t xml:space="preserve">using the </w:t>
       </w:r>
       <w:proofErr w:type="spellStart"/>
       <w:r>
@@ -1390,6 +1439,15 @@
       </w:r>
       <w:r>
         <w:br/>
+        <w:t xml:space="preserve">        cache-remove</w:t>
+      </w:r>
+      <w:bookmarkStart w:id="0" w:name="_GoBack"/>
+      <w:bookmarkEnd w:id="0"/>
+      <w:r>
+        <w:t>-seconds: 300</w:t>
+      </w:r>
+      <w:r>
+        <w:br/>
       </w:r>
       <w:r>
         <w:br/>
@@ -1908,6 +1966,31 @@
         <w:rPr>
           <w:rStyle w:val="EmphasizeChar"/>
         </w:rPr>
+        <w:t>cache-remove-seconds</w:t>
+      </w:r>
+      <w:r>
+        <w:rPr>
+          <w:rStyle w:val="EmphasizeChar"/>
+          <w:b w:val="0"/>
+          <w:color w:val="auto"/>
+        </w:rPr>
+        <w:tab/>
+        <w:t>(double) Specifies the number of seconds neon-proxy-manager should wait after detecting that the corresponding proxy cache service is no longer necessary before actually removing it.  This will help prevent the manager from potentially stopping and restating the cache service unnecessarily as operators add and remove load balancer rules.</w:t>
+      </w:r>
+    </w:p>
+    <w:p>
+      <w:pPr>
+        <w:ind w:left="2520" w:hanging="2160"/>
+        <w:rPr>
+          <w:rStyle w:val="EmphasizeChar"/>
+          <w:b w:val="0"/>
+          <w:color w:val="auto"/>
+        </w:rPr>
+      </w:pPr>
+      <w:r>
+        <w:rPr>
+          <w:rStyle w:val="EmphasizeChar"/>
+        </w:rPr>
         <w:t>proxies/*/proxy-conf</w:t>
       </w:r>
       <w:r>
@@ -1948,8 +2031,6 @@
         </w:rPr>
         <w:t>s</w:t>
       </w:r>
-      <w:bookmarkStart w:id="0" w:name="_GoBack"/>
-      <w:bookmarkEnd w:id="0"/>
       <w:r>
         <w:rPr>
           <w:rStyle w:val="EmphasizeChar"/>
@@ -2535,7 +2616,22 @@
         <w:t xml:space="preserve"> </w:t>
       </w:r>
       <w:r>
-        <w:t xml:space="preserve">services in the Swarm as well as the </w:t>
+        <w:t>services in the Swarm as well as the</w:t>
+      </w:r>
+      <w:r>
+        <w:t xml:space="preserve"> </w:t>
+      </w:r>
+      <w:r>
+        <w:rPr>
+          <w:rStyle w:val="EmphasizeChar"/>
+        </w:rPr>
+        <w:t>proxy-public-bridge</w:t>
+      </w:r>
+      <w:r>
+        <w:t xml:space="preserve"> and</w:t>
+      </w:r>
+      <w:r>
+        <w:t xml:space="preserve"> </w:t>
       </w:r>
       <w:r>
         <w:rPr>
@@ -2556,7 +2652,13 @@
         <w:t>bridge</w:t>
       </w:r>
       <w:r>
-        <w:t xml:space="preserve"> containers on the pet nodes</w:t>
+        <w:t xml:space="preserve"> containers on </w:t>
+      </w:r>
+      <w:r>
+        <w:t>any</w:t>
+      </w:r>
+      <w:r>
+        <w:t xml:space="preserve"> pet nodes</w:t>
       </w:r>
       <w:r>
         <w:t xml:space="preserve"> are </w:t>
@@ -2716,42 +2818,13 @@
       <w:r>
         <w:t>data plus the hashes of any referenced certificates.</w:t>
       </w:r>
-      <w:r>
-        <w:t xml:space="preserve">  </w:t>
-      </w:r>
-      <w:r>
-        <w:rPr>
-          <w:rStyle w:val="EmphasizeChar"/>
-        </w:rPr>
-        <w:t>neon-</w:t>
-      </w:r>
-      <w:r>
-        <w:rPr>
-          <w:rStyle w:val="EmphasizeChar"/>
-        </w:rPr>
-        <w:t>proxy-private-bridge</w:t>
-      </w:r>
-      <w:r>
-        <w:t xml:space="preserve"> does not have settings or routes because these are derived from the </w:t>
-      </w:r>
-      <w:r>
-        <w:rPr>
-          <w:rStyle w:val="EmphasizeChar"/>
-        </w:rPr>
-        <w:t>neon-proxy-private</w:t>
-      </w:r>
-      <w:r>
-        <w:t xml:space="preserve"> configuration.</w:t>
-      </w:r>
-      <w:r>
-        <w:t xml:space="preserve"> </w:t>
-      </w:r>
-    </w:p>
-    <w:p>
-      <w:r>
-        <w:rPr>
-          <w:rStyle w:val="EmphasizeChar"/>
-        </w:rPr>
+    </w:p>
+    <w:p>
+      <w:r>
+        <w:rPr>
+          <w:rStyle w:val="EmphasizeChar"/>
+        </w:rPr>
+        <w:lastRenderedPageBreak/>
         <w:t>neon-proxy-manager</w:t>
       </w:r>
       <w:r>
@@ -2910,7 +2983,6 @@
     </w:p>
     <w:p>
       <w:r>
-        <w:lastRenderedPageBreak/>
         <w:t xml:space="preserve">The proxy manager performs the following steps when </w:t>
       </w:r>
       <w:r>
@@ -2958,6 +3030,9 @@
       <w:r>
         <w:t>These steps will be performed for each managed proxy:</w:t>
       </w:r>
+      <w:r>
+        <w:br/>
+      </w:r>
     </w:p>
     <w:p>
       <w:pPr>
@@ -2986,7 +3061,19 @@
         <w:t xml:space="preserve"> co</w:t>
       </w:r>
       <w:r>
-        <w:t>nfiguration will be generated.</w:t>
+        <w:t>nfiguration</w:t>
+      </w:r>
+      <w:r>
+        <w:t>s</w:t>
+      </w:r>
+      <w:r>
+        <w:t xml:space="preserve"> will be generated</w:t>
+      </w:r>
+      <w:r>
+        <w:t>, including the HAProxy and Varnish configuration files</w:t>
+      </w:r>
+      <w:r>
+        <w:t>.</w:t>
       </w:r>
     </w:p>
     <w:p>
@@ -3041,6 +3128,53 @@
         <w:t>new configuration and hash will be updated in Consul</w:t>
       </w:r>
       <w:r>
+        <w:t xml:space="preserve"> and an update notification will be broadcast to the</w:t>
+      </w:r>
+      <w:r>
+        <w:t xml:space="preserve"> related</w:t>
+      </w:r>
+      <w:r>
+        <w:t xml:space="preserve"> </w:t>
+      </w:r>
+      <w:proofErr w:type="spellStart"/>
+      <w:r>
+        <w:t>HiveMQ</w:t>
+      </w:r>
+      <w:proofErr w:type="spellEnd"/>
+      <w:r>
+        <w:t xml:space="preserve"> </w:t>
+      </w:r>
+      <w:r>
+        <w:rPr>
+          <w:rStyle w:val="EmphasizeChar"/>
+        </w:rPr>
+        <w:t>proxy-public</w:t>
+      </w:r>
+      <w:r>
+        <w:rPr>
+          <w:rStyle w:val="EmphasizeChar"/>
+        </w:rPr>
+        <w:t>-update</w:t>
+      </w:r>
+      <w:r>
+        <w:t xml:space="preserve"> or </w:t>
+      </w:r>
+      <w:r>
+        <w:rPr>
+          <w:rStyle w:val="EmphasizeChar"/>
+        </w:rPr>
+        <w:t>proxy-private-update</w:t>
+      </w:r>
+      <w:r>
+        <w:t xml:space="preserve"> channel so that the listening proxy and caching services can pick up </w:t>
+      </w:r>
+      <w:r>
+        <w:t>the</w:t>
+      </w:r>
+      <w:r>
+        <w:t xml:space="preserve"> changes</w:t>
+      </w:r>
+      <w:r>
         <w:t>.</w:t>
       </w:r>
     </w:p>
@@ -3053,86 +3187,60 @@
         </w:numPr>
       </w:pPr>
       <w:r>
-        <w:t>Proxy cache and API gateway settings will also be generated and MD5 hashes will be generated and updated in Consul.</w:t>
-      </w:r>
-    </w:p>
-    <w:p>
-      <w:pPr>
-        <w:pStyle w:val="ListParagraph"/>
-        <w:numPr>
-          <w:ilvl w:val="1"/>
-          <w:numId w:val="1"/>
-        </w:numPr>
-      </w:pPr>
-      <w:r>
         <w:t>Each</w:t>
       </w:r>
       <w:r>
-        <w:t xml:space="preserve"> proxy container monitors its </w:t>
-      </w:r>
-      <w:r>
-        <w:rPr>
-          <w:rStyle w:val="EmphasizeChar"/>
-        </w:rPr>
-        <w:t>proxies/*/</w:t>
-      </w:r>
-      <w:r>
-        <w:rPr>
-          <w:rStyle w:val="EmphasizeChar"/>
-        </w:rPr>
-        <w:t>proxy-</w:t>
-      </w:r>
-      <w:r>
-        <w:rPr>
-          <w:rStyle w:val="EmphasizeChar"/>
-        </w:rPr>
-        <w:t>hash</w:t>
-      </w:r>
-      <w:r>
-        <w:t xml:space="preserve"> </w:t>
-      </w:r>
-      <w:r>
-        <w:t>key for changes and will dynamically update itself</w:t>
-      </w:r>
-      <w:r>
-        <w:t xml:space="preserve"> when the configuration changes</w:t>
+        <w:t xml:space="preserve"> proxy </w:t>
+      </w:r>
+      <w:r>
+        <w:t xml:space="preserve">service or </w:t>
+      </w:r>
+      <w:r>
+        <w:t xml:space="preserve">container </w:t>
+      </w:r>
+      <w:r>
+        <w:t xml:space="preserve">listens for notifications on the related </w:t>
+      </w:r>
+      <w:proofErr w:type="spellStart"/>
+      <w:r>
+        <w:t>HiveMQ</w:t>
+      </w:r>
+      <w:proofErr w:type="spellEnd"/>
+      <w:r>
+        <w:t xml:space="preserve"> </w:t>
+      </w:r>
+      <w:r>
+        <w:rPr>
+          <w:rStyle w:val="EmphasizeChar"/>
+        </w:rPr>
+        <w:t>proxy-public-update</w:t>
+      </w:r>
+      <w:r>
+        <w:t xml:space="preserve"> or </w:t>
+      </w:r>
+      <w:r>
+        <w:rPr>
+          <w:rStyle w:val="EmphasizeChar"/>
+        </w:rPr>
+        <w:t>proxy-private-update</w:t>
+      </w:r>
+      <w:r>
+        <w:t xml:space="preserve"> channel </w:t>
+      </w:r>
+      <w:r>
+        <w:t xml:space="preserve">and </w:t>
+      </w:r>
+      <w:r>
+        <w:t xml:space="preserve">will dynamically update </w:t>
+      </w:r>
+      <w:r>
+        <w:t>themselves when notified</w:t>
       </w:r>
       <w:r>
         <w:t>.</w:t>
       </w:r>
     </w:p>
     <w:p>
-      <w:pPr>
-        <w:pStyle w:val="ListParagraph"/>
-        <w:numPr>
-          <w:ilvl w:val="1"/>
-          <w:numId w:val="1"/>
-        </w:numPr>
-      </w:pPr>
-      <w:r>
-        <w:t xml:space="preserve">Each proxy cache container monitors the appropriate </w:t>
-      </w:r>
-      <w:r>
-        <w:rPr>
-          <w:rStyle w:val="EmphasizeChar"/>
-        </w:rPr>
-        <w:t>/proxies/*/cache-hash</w:t>
-      </w:r>
-      <w:r>
-        <w:t xml:space="preserve"> for changes and reloads the corresponding configuration.</w:t>
-      </w:r>
-      <w:r>
-        <w:br/>
-      </w:r>
-    </w:p>
-    <w:p>
-      <w:pPr>
-        <w:pStyle w:val="ListParagraph"/>
-        <w:numPr>
-          <w:ilvl w:val="0"/>
-          <w:numId w:val="1"/>
-        </w:numPr>
-      </w:pPr>
       <w:r>
         <w:rPr>
           <w:rStyle w:val="EmphasizeChar"/>
@@ -3140,105 +3248,46 @@
         <w:t>neon-proxy-manager</w:t>
       </w:r>
       <w:r>
-        <w:t xml:space="preserve"> also generates the</w:t>
-      </w:r>
-      <w:r>
-        <w:t xml:space="preserve"> </w:t>
-      </w:r>
-      <w:r>
-        <w:rPr>
-          <w:rStyle w:val="EmphasizeChar"/>
-        </w:rPr>
-        <w:t>neon-proxy-public-bridge</w:t>
-      </w:r>
-      <w:r>
-        <w:t xml:space="preserve"> </w:t>
-      </w:r>
-      <w:r>
-        <w:t xml:space="preserve">and </w:t>
-      </w:r>
-      <w:r>
-        <w:rPr>
-          <w:rStyle w:val="EmphasizeChar"/>
-        </w:rPr>
-        <w:t>neon-proxy-private-bridge</w:t>
-      </w:r>
-      <w:r>
-        <w:t xml:space="preserve"> HAProxy configuration</w:t>
-      </w:r>
-      <w:r>
-        <w:t>s</w:t>
-      </w:r>
-      <w:r>
-        <w:t xml:space="preserve"> from </w:t>
-      </w:r>
-      <w:r>
-        <w:t>the proxy</w:t>
-      </w:r>
-      <w:r>
-        <w:t xml:space="preserve"> </w:t>
-      </w:r>
-      <w:r>
-        <w:t>settings</w:t>
-      </w:r>
-      <w:r>
-        <w:t xml:space="preserve"> and routes as appropriate.  Only TCP routes are generated.</w:t>
-      </w:r>
-    </w:p>
-    <w:p>
-      <w:r>
-        <w:t xml:space="preserve">The proxy manager also </w:t>
-      </w:r>
-      <w:r>
-        <w:t xml:space="preserve">periodically </w:t>
-      </w:r>
-      <w:r>
-        <w:t xml:space="preserve">polls </w:t>
-      </w:r>
-      <w:r>
-        <w:t xml:space="preserve">the </w:t>
-      </w:r>
-      <w:r>
-        <w:t>certificates</w:t>
-      </w:r>
-      <w:r>
-        <w:t xml:space="preserve"> in Vault, </w:t>
-      </w:r>
-      <w:r>
-        <w:t xml:space="preserve">proxy </w:t>
-      </w:r>
-      <w:r>
-        <w:t xml:space="preserve">settings and </w:t>
-      </w:r>
-      <w:r>
-        <w:t>route</w:t>
-      </w:r>
-      <w:r>
-        <w:t xml:space="preserve"> definitions</w:t>
-      </w:r>
-      <w:r>
-        <w:t xml:space="preserve"> perfor</w:t>
-      </w:r>
-      <w:r>
-        <w:t xml:space="preserve">ming the steps outlined above </w:t>
-      </w:r>
-      <w:r>
-        <w:t>to</w:t>
-      </w:r>
-      <w:r>
-        <w:t xml:space="preserve"> verify certificates over time when nothing else changes as well as to ensure that proxy</w:t>
-      </w:r>
-      <w:r>
-        <w:t xml:space="preserve"> </w:t>
-      </w:r>
-      <w:r>
-        <w:t xml:space="preserve">configurations </w:t>
-      </w:r>
-      <w:r>
-        <w:t>don’t</w:t>
-      </w:r>
-      <w:r>
-        <w:t xml:space="preserve"> inadvertently get out of sync with their definitions.</w:t>
+        <w:t xml:space="preserve"> also creates and removes the </w:t>
+      </w:r>
+      <w:r>
+        <w:rPr>
+          <w:rStyle w:val="EmphasizeChar"/>
+        </w:rPr>
+        <w:t>neon-proxy-public-cache</w:t>
+      </w:r>
+      <w:r>
+        <w:t xml:space="preserve"> and </w:t>
+      </w:r>
+      <w:r>
+        <w:rPr>
+          <w:rStyle w:val="EmphasizeChar"/>
+        </w:rPr>
+        <w:t>neon-proxy-private-cache</w:t>
+      </w:r>
+      <w:r>
+        <w:t xml:space="preserve"> services when caching is enabled for one or more load balancing rules or </w:t>
+      </w:r>
+      <w:r>
+        <w:t>has been</w:t>
+      </w:r>
+      <w:r>
+        <w:t xml:space="preserve"> disabled for all rules</w:t>
+      </w:r>
+      <w:r>
+        <w:t xml:space="preserve"> for a period of time</w:t>
+      </w:r>
+      <w:r>
+        <w:t>.</w:t>
+      </w:r>
+      <w:r>
+        <w:t xml:space="preserve">  This way, these caches will consume hive resources only </w:t>
+      </w:r>
+      <w:r>
+        <w:t>as</w:t>
+      </w:r>
+      <w:r>
+        <w:t xml:space="preserve"> needed.</w:t>
       </w:r>
     </w:p>
     <w:p>
@@ -4904,7 +4953,7 @@
 </file>
 
 <file path=customXml/itemProps1.xml><?xml version="1.0" encoding="utf-8"?>
-<ds:datastoreItem xmlns:ds="http://schemas.openxmlformats.org/officeDocument/2006/customXml" ds:itemID="{FFC3FBE2-C9A4-4CDE-AA58-46C4E1C7EC72}">
+<ds:datastoreItem xmlns:ds="http://schemas.openxmlformats.org/officeDocument/2006/customXml" ds:itemID="{7012BD18-B78A-41BD-A87A-84A314698BCD}">
   <ds:schemaRefs>
     <ds:schemaRef ds:uri="http://schemas.openxmlformats.org/officeDocument/2006/bibliography"/>
   </ds:schemaRefs>

</xml_diff>

<commit_message>
[proxy]: Refactoring to use HiveMQ notifications in progress.
</commit_message>
<xml_diff>
--- a/Doc/Hive Load Balancers.docx
+++ b/Doc/Hive Load Balancers.docx
@@ -1384,67 +1384,33 @@
       <w:r>
         <w:t>neon-proxy-manager:</w:t>
       </w:r>
-      <w:r>
-        <w:br/>
-        <w:t xml:space="preserve">        poll-seconds: 10</w:t>
-      </w:r>
-      <w:r>
-        <w:br/>
-      </w:r>
-      <w:r>
-        <w:t xml:space="preserve">   </w:t>
-      </w:r>
-      <w:r>
-        <w:t xml:space="preserve"> </w:t>
-      </w:r>
-      <w:r>
-        <w:t xml:space="preserve">    </w:t>
-      </w:r>
-      <w:r>
-        <w:t>fallback-</w:t>
-      </w:r>
-      <w:r>
-        <w:t>poll</w:t>
-      </w:r>
-      <w:r>
-        <w:t>-</w:t>
-      </w:r>
-      <w:r>
-        <w:t xml:space="preserve">seconds: </w:t>
-      </w:r>
-      <w:r>
-        <w:t>300</w:t>
-      </w:r>
-      <w:r>
-        <w:br/>
-        <w:t xml:space="preserve">    </w:t>
-      </w:r>
-      <w:r>
-        <w:t xml:space="preserve">    </w:t>
-      </w:r>
-      <w:r>
-        <w:t>cert</w:t>
-      </w:r>
-      <w:r>
-        <w:t>-</w:t>
-      </w:r>
-      <w:r>
-        <w:t>warn</w:t>
-      </w:r>
-      <w:r>
-        <w:t>-</w:t>
-      </w:r>
-      <w:r>
-        <w:t>days: 30</w:t>
-      </w:r>
-      <w:r>
-        <w:br/>
-        <w:t xml:space="preserve">        cache-remove</w:t>
-      </w:r>
       <w:bookmarkStart w:id="0" w:name="_GoBack"/>
       <w:bookmarkEnd w:id="0"/>
       <w:r>
-        <w:t>-seconds: 300</w:t>
+        <w:br/>
+        <w:t xml:space="preserve">    </w:t>
+      </w:r>
+      <w:r>
+        <w:t xml:space="preserve">    </w:t>
+      </w:r>
+      <w:r>
+        <w:t>cert</w:t>
+      </w:r>
+      <w:r>
+        <w:t>-</w:t>
+      </w:r>
+      <w:r>
+        <w:t>warn</w:t>
+      </w:r>
+      <w:r>
+        <w:t>-</w:t>
+      </w:r>
+      <w:r>
+        <w:t>days: 30</w:t>
+      </w:r>
+      <w:r>
+        <w:br/>
+        <w:t xml:space="preserve">        cache-remove-seconds: 300</w:t>
       </w:r>
       <w:r>
         <w:br/>
@@ -1829,143 +1795,101 @@
     <w:p>
       <w:pPr>
         <w:ind w:left="2520" w:hanging="2160"/>
+        <w:rPr>
+          <w:rStyle w:val="EmphasizeChar"/>
+          <w:b w:val="0"/>
+          <w:color w:val="auto"/>
+        </w:rPr>
+      </w:pPr>
+      <w:r>
+        <w:rPr>
+          <w:rStyle w:val="EmphasizeChar"/>
+        </w:rPr>
+        <w:t>cert</w:t>
+      </w:r>
+      <w:r>
+        <w:rPr>
+          <w:rStyle w:val="EmphasizeChar"/>
+        </w:rPr>
+        <w:t>-</w:t>
+      </w:r>
+      <w:r>
+        <w:rPr>
+          <w:rStyle w:val="EmphasizeChar"/>
+        </w:rPr>
+        <w:t>warn</w:t>
+      </w:r>
+      <w:r>
+        <w:rPr>
+          <w:rStyle w:val="EmphasizeChar"/>
+        </w:rPr>
+        <w:t>-</w:t>
+      </w:r>
+      <w:r>
+        <w:rPr>
+          <w:rStyle w:val="EmphasizeChar"/>
+        </w:rPr>
+        <w:t>days</w:t>
+      </w:r>
+      <w:r>
+        <w:rPr>
+          <w:rStyle w:val="EmphasizeChar"/>
+        </w:rPr>
+        <w:tab/>
+      </w:r>
+      <w:r>
+        <w:rPr>
+          <w:rStyle w:val="EmphasizeChar"/>
+          <w:b w:val="0"/>
+          <w:color w:val="auto"/>
+        </w:rPr>
+        <w:t>(</w:t>
+      </w:r>
+      <w:r>
+        <w:rPr>
+          <w:rStyle w:val="EmphasizeChar"/>
+        </w:rPr>
+        <w:t>double</w:t>
+      </w:r>
+      <w:r>
+        <w:rPr>
+          <w:rStyle w:val="EmphasizeChar"/>
+          <w:b w:val="0"/>
+          <w:color w:val="auto"/>
+        </w:rPr>
+        <w:t xml:space="preserve">) </w:t>
+      </w:r>
+      <w:r>
+        <w:rPr>
+          <w:rStyle w:val="EmphasizeChar"/>
+          <w:b w:val="0"/>
+          <w:color w:val="auto"/>
+        </w:rPr>
+        <w:t>S</w:t>
+      </w:r>
+      <w:r>
+        <w:rPr>
+          <w:rStyle w:val="EmphasizeChar"/>
+          <w:b w:val="0"/>
+          <w:color w:val="auto"/>
+        </w:rPr>
+        <w:t>pecifies the number of days in advance to begin warning of certificate expirations.</w:t>
+      </w:r>
+    </w:p>
+    <w:p>
+      <w:pPr>
+        <w:ind w:left="2520" w:hanging="2160"/>
+        <w:rPr>
+          <w:rStyle w:val="EmphasizeChar"/>
+          <w:b w:val="0"/>
+          <w:color w:val="auto"/>
+        </w:rPr>
       </w:pPr>
       <w:r>
         <w:rPr>
           <w:rStyle w:val="EmphasizeChar"/>
         </w:rPr>
         <w:lastRenderedPageBreak/>
-        <w:t>poll-seconds</w:t>
-      </w:r>
-      <w:r>
-        <w:t xml:space="preserve"> </w:t>
-      </w:r>
-      <w:r>
-        <w:tab/>
-      </w:r>
-      <w:r>
-        <w:t>(</w:t>
-      </w:r>
-      <w:r>
-        <w:rPr>
-          <w:b/>
-          <w:color w:val="C45911" w:themeColor="accent2" w:themeShade="BF"/>
-        </w:rPr>
-        <w:t>double</w:t>
-      </w:r>
-      <w:r>
-        <w:t xml:space="preserve">) </w:t>
-      </w:r>
-      <w:r>
-        <w:t>S</w:t>
-      </w:r>
-      <w:r>
-        <w:t>pecifies how often the proxy manager should scan TLS certificates persisted in Vault for expiration checks and updates</w:t>
-      </w:r>
-      <w:r>
-        <w:t xml:space="preserve"> and also poll the individual proxy definitions for changes</w:t>
-      </w:r>
-      <w:r>
-        <w:t>.</w:t>
-      </w:r>
-    </w:p>
-    <w:p>
-      <w:pPr>
-        <w:ind w:left="2520" w:hanging="2160"/>
-        <w:rPr>
-          <w:rStyle w:val="EmphasizeChar"/>
-          <w:b w:val="0"/>
-          <w:color w:val="auto"/>
-        </w:rPr>
-      </w:pPr>
-      <w:r>
-        <w:rPr>
-          <w:rStyle w:val="EmphasizeChar"/>
-        </w:rPr>
-        <w:t>cert</w:t>
-      </w:r>
-      <w:r>
-        <w:rPr>
-          <w:rStyle w:val="EmphasizeChar"/>
-        </w:rPr>
-        <w:t>-</w:t>
-      </w:r>
-      <w:r>
-        <w:rPr>
-          <w:rStyle w:val="EmphasizeChar"/>
-        </w:rPr>
-        <w:t>warn</w:t>
-      </w:r>
-      <w:r>
-        <w:rPr>
-          <w:rStyle w:val="EmphasizeChar"/>
-        </w:rPr>
-        <w:t>-</w:t>
-      </w:r>
-      <w:r>
-        <w:rPr>
-          <w:rStyle w:val="EmphasizeChar"/>
-        </w:rPr>
-        <w:t>days</w:t>
-      </w:r>
-      <w:r>
-        <w:rPr>
-          <w:rStyle w:val="EmphasizeChar"/>
-        </w:rPr>
-        <w:tab/>
-      </w:r>
-      <w:r>
-        <w:rPr>
-          <w:rStyle w:val="EmphasizeChar"/>
-          <w:b w:val="0"/>
-          <w:color w:val="auto"/>
-        </w:rPr>
-        <w:t>(</w:t>
-      </w:r>
-      <w:r>
-        <w:rPr>
-          <w:rStyle w:val="EmphasizeChar"/>
-        </w:rPr>
-        <w:t>double</w:t>
-      </w:r>
-      <w:r>
-        <w:rPr>
-          <w:rStyle w:val="EmphasizeChar"/>
-          <w:b w:val="0"/>
-          <w:color w:val="auto"/>
-        </w:rPr>
-        <w:t xml:space="preserve">) </w:t>
-      </w:r>
-      <w:r>
-        <w:rPr>
-          <w:rStyle w:val="EmphasizeChar"/>
-          <w:b w:val="0"/>
-          <w:color w:val="auto"/>
-        </w:rPr>
-        <w:t>S</w:t>
-      </w:r>
-      <w:r>
-        <w:rPr>
-          <w:rStyle w:val="EmphasizeChar"/>
-          <w:b w:val="0"/>
-          <w:color w:val="auto"/>
-        </w:rPr>
-        <w:t>pecifies the number of days in advance to begin warning of certificate expirations.</w:t>
-      </w:r>
-    </w:p>
-    <w:p>
-      <w:pPr>
-        <w:ind w:left="2520" w:hanging="2160"/>
-        <w:rPr>
-          <w:rStyle w:val="EmphasizeChar"/>
-          <w:b w:val="0"/>
-          <w:color w:val="auto"/>
-        </w:rPr>
-      </w:pPr>
-      <w:r>
-        <w:rPr>
-          <w:rStyle w:val="EmphasizeChar"/>
-        </w:rPr>
         <w:t>cache-remove-seconds</w:t>
       </w:r>
       <w:r>
@@ -2821,82 +2745,166 @@
     </w:p>
     <w:p>
       <w:r>
-        <w:rPr>
-          <w:rStyle w:val="EmphasizeChar"/>
-        </w:rPr>
+        <w:t xml:space="preserve">neon-proxy-manager works by listening on the </w:t>
+      </w:r>
+      <w:r>
+        <w:rPr>
+          <w:rStyle w:val="EmphasizeChar"/>
+        </w:rPr>
+        <w:t>neon/proxy-notify</w:t>
+      </w:r>
+      <w:r>
+        <w:t xml:space="preserve"> </w:t>
+      </w:r>
+      <w:proofErr w:type="spellStart"/>
+      <w:r>
+        <w:t>HiveMQ</w:t>
+      </w:r>
+      <w:proofErr w:type="spellEnd"/>
+      <w:r>
+        <w:t xml:space="preserve"> channel for </w:t>
+      </w:r>
+      <w:proofErr w:type="spellStart"/>
+      <w:r>
+        <w:rPr>
+          <w:rStyle w:val="CodeChar"/>
+        </w:rPr>
+        <w:t>ProxyRegenerateMessage</w:t>
+      </w:r>
+      <w:proofErr w:type="spellEnd"/>
+      <w:r>
+        <w:t xml:space="preserve"> messages</w:t>
+      </w:r>
+      <w:r>
+        <w:t xml:space="preserve"> indicating that it should scan the proxy Consul settings under </w:t>
+      </w:r>
+      <w:r>
+        <w:rPr>
+          <w:b/>
+          <w:color w:val="C45911" w:themeColor="accent2" w:themeShade="BF"/>
+        </w:rPr>
+        <w:t>neon/service/neon-proxy-manager/</w:t>
+      </w:r>
+      <w:r>
+        <w:rPr>
+          <w:b/>
+          <w:color w:val="C45911" w:themeColor="accent2" w:themeShade="BF"/>
+        </w:rPr>
+        <w:t>conf</w:t>
+      </w:r>
+      <w:r>
+        <w:rPr>
+          <w:b/>
+          <w:color w:val="C45911" w:themeColor="accent2" w:themeShade="BF"/>
+        </w:rPr>
+        <w:t>/*</w:t>
+      </w:r>
+      <w:r>
+        <w:t xml:space="preserve"> </w:t>
+      </w:r>
+      <w:r>
+        <w:t>and any TLS certificates in Vault for</w:t>
+      </w:r>
+      <w:r>
+        <w:t xml:space="preserve"> changes.</w:t>
+      </w:r>
+      <w:r>
+        <w:t xml:space="preserve">  </w:t>
+      </w:r>
+      <w:r>
+        <w:t xml:space="preserve">A notification will be broadcast by the </w:t>
+      </w:r>
+      <w:r>
+        <w:rPr>
+          <w:rStyle w:val="CodeChar"/>
+        </w:rPr>
+        <w:t>neon-cli</w:t>
+      </w:r>
+      <w:r>
+        <w:t xml:space="preserve"> whenever it updates load balancer rules and </w:t>
+      </w:r>
+      <w:r>
+        <w:rPr>
+          <w:rStyle w:val="EmphasizeChar"/>
+        </w:rPr>
+        <w:t>neon-hive-manager</w:t>
+      </w:r>
+      <w:r>
+        <w:t xml:space="preserve"> periodically broadcasts a notification (this defaults to a 5-minute interval)</w:t>
+      </w:r>
+      <w:r>
+        <w:t xml:space="preserve">.  This is </w:t>
+      </w:r>
+      <w:r>
+        <w:t xml:space="preserve">a fail-safe </w:t>
+      </w:r>
+      <w:r>
+        <w:t>that ensures</w:t>
+      </w:r>
+      <w:r>
+        <w:t xml:space="preserve"> the proxies and rules will eventually converge if </w:t>
+      </w:r>
+      <w:r>
+        <w:rPr>
+          <w:rStyle w:val="CodeChar"/>
+        </w:rPr>
+        <w:t>neon-cli</w:t>
+      </w:r>
+      <w:r>
+        <w:t xml:space="preserve"> notifications are </w:t>
+      </w:r>
+      <w:r>
+        <w:t xml:space="preserve">somehow </w:t>
+      </w:r>
+      <w:r>
+        <w:t>lost</w:t>
+      </w:r>
+      <w:r>
+        <w:t xml:space="preserve"> and also to periodically verify that the proxy configuration is still valid (</w:t>
+      </w:r>
+      <w:r>
+        <w:t>e.g.</w:t>
+      </w:r>
+      <w:r>
+        <w:t xml:space="preserve"> that TLS certificates have not expired).</w:t>
+      </w:r>
+    </w:p>
+    <w:p>
+      <w:r>
         <w:lastRenderedPageBreak/>
-        <w:t>neon-proxy-manager</w:t>
-      </w:r>
-      <w:r>
-        <w:t xml:space="preserve"> works by </w:t>
-      </w:r>
-      <w:r>
-        <w:t>polling</w:t>
-      </w:r>
-      <w:r>
-        <w:t xml:space="preserve"> </w:t>
+        <w:t>The</w:t>
+      </w:r>
+      <w:r>
+        <w:t xml:space="preserve"> </w:t>
+      </w:r>
+      <w:r>
+        <w:rPr>
+          <w:rStyle w:val="EmphasizeChar"/>
+        </w:rPr>
+        <w:t xml:space="preserve">settings </w:t>
+      </w:r>
+      <w:r>
+        <w:t xml:space="preserve">and/or </w:t>
       </w:r>
       <w:r>
         <w:rPr>
           <w:b/>
           <w:color w:val="C45911" w:themeColor="accent2" w:themeShade="BF"/>
         </w:rPr>
-        <w:t>neon/service/neon-proxy-manager/</w:t>
+        <w:t>route</w:t>
       </w:r>
       <w:r>
         <w:rPr>
           <w:b/>
           <w:color w:val="C45911" w:themeColor="accent2" w:themeShade="BF"/>
         </w:rPr>
-        <w:t>conf</w:t>
+        <w:t>/*</w:t>
       </w:r>
       <w:r>
         <w:rPr>
           <w:b/>
           <w:color w:val="C45911" w:themeColor="accent2" w:themeShade="BF"/>
         </w:rPr>
-        <w:t>/*</w:t>
-      </w:r>
-      <w:r>
-        <w:t xml:space="preserve"> </w:t>
-      </w:r>
-      <w:r>
-        <w:t>for changes.</w:t>
-      </w:r>
-      <w:r>
-        <w:t xml:space="preserve">  The</w:t>
-      </w:r>
-      <w:r>
-        <w:t xml:space="preserve"> </w:t>
-      </w:r>
-      <w:r>
-        <w:rPr>
-          <w:rStyle w:val="EmphasizeChar"/>
-        </w:rPr>
-        <w:t xml:space="preserve">settings </w:t>
-      </w:r>
-      <w:r>
-        <w:t xml:space="preserve">and/or </w:t>
-      </w:r>
-      <w:r>
-        <w:rPr>
-          <w:b/>
-          <w:color w:val="C45911" w:themeColor="accent2" w:themeShade="BF"/>
-        </w:rPr>
-        <w:t>route</w:t>
-      </w:r>
-      <w:r>
-        <w:rPr>
-          <w:b/>
-          <w:color w:val="C45911" w:themeColor="accent2" w:themeShade="BF"/>
-        </w:rPr>
-        <w:t>/*</w:t>
-      </w:r>
-      <w:r>
-        <w:rPr>
-          <w:b/>
-          <w:color w:val="C45911" w:themeColor="accent2" w:themeShade="BF"/>
-        </w:rPr>
         <w:t xml:space="preserve"> </w:t>
       </w:r>
       <w:r>
@@ -2927,7 +2935,16 @@
         <w:t xml:space="preserve"> wheneve</w:t>
       </w:r>
       <w:r>
-        <w:t xml:space="preserve">r a proxy definition is changed.  reload will be touched whenever </w:t>
+        <w:t xml:space="preserve">r a proxy definition is changed.  </w:t>
+      </w:r>
+      <w:r>
+        <w:rPr>
+          <w:rStyle w:val="EmphasizeChar"/>
+        </w:rPr>
+        <w:t>reload</w:t>
+      </w:r>
+      <w:r>
+        <w:t xml:space="preserve"> will be touched whenever </w:t>
       </w:r>
       <w:r>
         <w:rPr>
@@ -3128,7 +3145,21 @@
         <w:t>new configuration and hash will be updated in Consul</w:t>
       </w:r>
       <w:r>
-        <w:t xml:space="preserve"> and an update notification will be broadcast to the</w:t>
+        <w:t xml:space="preserve"> and </w:t>
+      </w:r>
+      <w:r>
+        <w:t xml:space="preserve">a </w:t>
+      </w:r>
+      <w:proofErr w:type="spellStart"/>
+      <w:r>
+        <w:rPr>
+          <w:rStyle w:val="CodeChar"/>
+        </w:rPr>
+        <w:t>ProxyUpdateMessage</w:t>
+      </w:r>
+      <w:proofErr w:type="spellEnd"/>
+      <w:r>
+        <w:t xml:space="preserve"> will be broadcast to the</w:t>
       </w:r>
       <w:r>
         <w:t xml:space="preserve"> related</w:t>
@@ -3166,7 +3197,13 @@
         <w:t>proxy-private-update</w:t>
       </w:r>
       <w:r>
-        <w:t xml:space="preserve"> channel so that the listening proxy and caching services can pick up </w:t>
+        <w:t xml:space="preserve"> channel so that the listening proxy and caching services can </w:t>
+      </w:r>
+      <w:r>
+        <w:t xml:space="preserve">quickly </w:t>
+      </w:r>
+      <w:r>
+        <w:t xml:space="preserve">pick up </w:t>
       </w:r>
       <w:r>
         <w:t>the</w:t>
@@ -4953,7 +4990,7 @@
 </file>
 
 <file path=customXml/itemProps1.xml><?xml version="1.0" encoding="utf-8"?>
-<ds:datastoreItem xmlns:ds="http://schemas.openxmlformats.org/officeDocument/2006/customXml" ds:itemID="{7012BD18-B78A-41BD-A87A-84A314698BCD}">
+<ds:datastoreItem xmlns:ds="http://schemas.openxmlformats.org/officeDocument/2006/customXml" ds:itemID="{8B7E29A7-2320-4A9F-B4C2-41527D89C220}">
   <ds:schemaRefs>
     <ds:schemaRef ds:uri="http://schemas.openxmlformats.org/officeDocument/2006/bibliography"/>
   </ds:schemaRefs>

</xml_diff>

<commit_message>
[doc]: Describe how [neon-proxy-manager] coordinates backend lookups between proxy and caching services.
</commit_message>
<xml_diff>
--- a/Doc/Hive Load Balancers.docx
+++ b/Doc/Hive Load Balancers.docx
@@ -1384,8 +1384,6 @@
       <w:r>
         <w:t>neon-proxy-manager:</w:t>
       </w:r>
-      <w:bookmarkStart w:id="0" w:name="_GoBack"/>
-      <w:bookmarkEnd w:id="0"/>
       <w:r>
         <w:br/>
         <w:t xml:space="preserve">    </w:t>
@@ -3901,6 +3899,323 @@
       <w:pPr>
         <w:pStyle w:val="Heading1"/>
       </w:pPr>
+      <w:r>
+        <w:t>Proxy Cache Services</w:t>
+      </w:r>
+    </w:p>
+    <w:p>
+      <w:r>
+        <w:t xml:space="preserve">The </w:t>
+      </w:r>
+      <w:r>
+        <w:rPr>
+          <w:rStyle w:val="EmphasizeChar"/>
+        </w:rPr>
+        <w:t>neon-proxy-manager</w:t>
+      </w:r>
+      <w:r>
+        <w:t xml:space="preserve"> service monitors the public and private load balancer rules for rules that require response caching.  </w:t>
+      </w:r>
+      <w:r>
+        <w:t xml:space="preserve">When this is detected, </w:t>
+      </w:r>
+      <w:r>
+        <w:rPr>
+          <w:rStyle w:val="EmphasizeChar"/>
+        </w:rPr>
+        <w:t>neon-proxy-manager</w:t>
+      </w:r>
+      <w:r>
+        <w:t xml:space="preserve"> will spin up </w:t>
+      </w:r>
+      <w:r>
+        <w:rPr>
+          <w:rStyle w:val="EmphasizeChar"/>
+        </w:rPr>
+        <w:t>neon-proxy-public-cache</w:t>
+      </w:r>
+      <w:r>
+        <w:t xml:space="preserve"> and/or </w:t>
+      </w:r>
+      <w:r>
+        <w:rPr>
+          <w:rStyle w:val="EmphasizeChar"/>
+        </w:rPr>
+        <w:t>neon-proxy-private-cache</w:t>
+      </w:r>
+      <w:r>
+        <w:t xml:space="preserve"> services to handle this and neon-proxy-manager will also include a </w:t>
+      </w:r>
+      <w:proofErr w:type="spellStart"/>
+      <w:r>
+        <w:rPr>
+          <w:rStyle w:val="CodeChar"/>
+        </w:rPr>
+        <w:t>varnish.vcl</w:t>
+      </w:r>
+      <w:proofErr w:type="spellEnd"/>
+      <w:r>
+        <w:t xml:space="preserve"> file with</w:t>
+      </w:r>
+      <w:r>
+        <w:t>in</w:t>
+      </w:r>
+      <w:r>
+        <w:t xml:space="preserve"> the Varnish configuration in the </w:t>
+      </w:r>
+      <w:r>
+        <w:rPr>
+          <w:rStyle w:val="CodeChar"/>
+        </w:rPr>
+        <w:t>haproxy.zip</w:t>
+      </w:r>
+      <w:r>
+        <w:t xml:space="preserve"> archive persisted to Consul.</w:t>
+      </w:r>
+      <w:r>
+        <w:t xml:space="preserve">  The proxy services will monitor </w:t>
+      </w:r>
+      <w:r>
+        <w:t xml:space="preserve">the </w:t>
+      </w:r>
+      <w:proofErr w:type="spellStart"/>
+      <w:r>
+        <w:t>HiveMQ</w:t>
+      </w:r>
+      <w:proofErr w:type="spellEnd"/>
+      <w:r>
+        <w:t xml:space="preserve"> </w:t>
+      </w:r>
+      <w:r>
+        <w:rPr>
+          <w:rStyle w:val="EmphasizeChar"/>
+        </w:rPr>
+        <w:t>proxy-notify</w:t>
+      </w:r>
+      <w:r>
+        <w:t xml:space="preserve"> queue for configuration update </w:t>
+      </w:r>
+      <w:r>
+        <w:lastRenderedPageBreak/>
+        <w:t>messages</w:t>
+      </w:r>
+      <w:r>
+        <w:t xml:space="preserve"> (</w:t>
+      </w:r>
+      <w:r>
+        <w:t>just as the proxy services do</w:t>
+      </w:r>
+      <w:r>
+        <w:t>) to update the local Varnish configuration.  So, this is pretty clean.</w:t>
+      </w:r>
+    </w:p>
+    <w:p>
+      <w:r>
+        <w:t>There’s one bit of trickiness we’ll have to handle</w:t>
+      </w:r>
+      <w:r>
+        <w:t>.  Some observations</w:t>
+      </w:r>
+      <w:r>
+        <w:t>:</w:t>
+      </w:r>
+    </w:p>
+    <w:p>
+      <w:pPr>
+        <w:pStyle w:val="ListParagraph"/>
+        <w:numPr>
+          <w:ilvl w:val="0"/>
+          <w:numId w:val="4"/>
+        </w:numPr>
+      </w:pPr>
+      <w:r>
+        <w:t xml:space="preserve">The public and private proxies each expose HTTP and TCP on </w:t>
+      </w:r>
+      <w:r>
+        <w:t>up to 300</w:t>
+      </w:r>
+      <w:r>
+        <w:t xml:space="preserve"> ports.</w:t>
+      </w:r>
+    </w:p>
+    <w:p>
+      <w:pPr>
+        <w:pStyle w:val="ListParagraph"/>
+        <w:numPr>
+          <w:ilvl w:val="0"/>
+          <w:numId w:val="4"/>
+        </w:numPr>
+      </w:pPr>
+      <w:r>
+        <w:t>The first two ports on each public/private port range are reserved for HTTP and HTTPS traffic and all load balancer rules on these ports require that requests have unique hostnames</w:t>
+      </w:r>
+      <w:r>
+        <w:t xml:space="preserve"> so we’ll be able to route requests to the </w:t>
+      </w:r>
+      <w:r>
+        <w:t>correct</w:t>
+      </w:r>
+      <w:r>
+        <w:t xml:space="preserve"> backends.</w:t>
+      </w:r>
+    </w:p>
+    <w:p>
+      <w:pPr>
+        <w:pStyle w:val="ListParagraph"/>
+        <w:numPr>
+          <w:ilvl w:val="0"/>
+          <w:numId w:val="4"/>
+        </w:numPr>
+      </w:pPr>
+      <w:r>
+        <w:t>The other ports may expose either HTTP/HTTPS or TCP endpoints.  We don’t cache TCP so we can ignore these.</w:t>
+      </w:r>
+    </w:p>
+    <w:p>
+      <w:pPr>
+        <w:pStyle w:val="ListParagraph"/>
+        <w:numPr>
+          <w:ilvl w:val="0"/>
+          <w:numId w:val="4"/>
+        </w:numPr>
+      </w:pPr>
+      <w:r>
+        <w:t xml:space="preserve">It’s possible to expose an HTTP/HTTPS endpoint that doesn’t require hostnames.  This effectively </w:t>
+      </w:r>
+      <w:r>
+        <w:t xml:space="preserve">routes </w:t>
+      </w:r>
+      <w:r>
+        <w:t xml:space="preserve">all requests to the port to the backend without trying to match </w:t>
+      </w:r>
+      <w:r>
+        <w:t>hostnames.</w:t>
+      </w:r>
+    </w:p>
+    <w:p>
+      <w:pPr>
+        <w:pStyle w:val="ListParagraph"/>
+        <w:numPr>
+          <w:ilvl w:val="0"/>
+          <w:numId w:val="4"/>
+        </w:numPr>
+      </w:pPr>
+      <w:r>
+        <w:t>Varnish listens on a single port (port 80 for the proxy cache services).</w:t>
+      </w:r>
+    </w:p>
+    <w:p>
+      <w:r>
+        <w:t>So</w:t>
+      </w:r>
+      <w:r>
+        <w:t>,</w:t>
+      </w:r>
+      <w:r>
+        <w:t xml:space="preserve"> here’s the problem: we need to a way to forward cache enabled requests from HAProxy running in the proxy services to Varnish running in the proxy cache services such that Varnish will be able to forward to its backends </w:t>
+      </w:r>
+      <w:proofErr w:type="gramStart"/>
+      <w:r>
+        <w:t>taking into account</w:t>
+      </w:r>
+      <w:proofErr w:type="gramEnd"/>
+      <w:r>
+        <w:t xml:space="preserve"> the original inbound HAProxy port and the request hostname (if there was one).</w:t>
+      </w:r>
+    </w:p>
+    <w:p>
+      <w:r>
+        <w:t xml:space="preserve">We’re going to accomplish this by having </w:t>
+      </w:r>
+      <w:r>
+        <w:rPr>
+          <w:rStyle w:val="EmphasizeChar"/>
+        </w:rPr>
+        <w:t>neon-proxy-manager</w:t>
+      </w:r>
+      <w:r>
+        <w:t xml:space="preserve"> generate the HAProxy configuration such that it </w:t>
+      </w:r>
+      <w:r>
+        <w:t xml:space="preserve">adds a new </w:t>
+      </w:r>
+      <w:r>
+        <w:rPr>
+          <w:rStyle w:val="CodeChar"/>
+        </w:rPr>
+        <w:t>X-Proxy-Target</w:t>
+      </w:r>
+      <w:r>
+        <w:t xml:space="preserve"> header to each request that passes through.  </w:t>
+      </w:r>
+      <w:r>
+        <w:t>This will identify the inbound proxy PORT and the hostname, if required:</w:t>
+      </w:r>
+    </w:p>
+    <w:p>
+      <w:pPr>
+        <w:ind w:left="2250" w:hanging="1890"/>
+      </w:pPr>
+      <w:r>
+        <w:rPr>
+          <w:rStyle w:val="CodeChar"/>
+        </w:rPr>
+        <w:t>PORT</w:t>
+      </w:r>
+      <w:r>
+        <w:tab/>
+        <w:t>Just the port number when no hostname is required.</w:t>
+      </w:r>
+    </w:p>
+    <w:p>
+      <w:pPr>
+        <w:ind w:left="2250" w:hanging="1890"/>
+      </w:pPr>
+      <w:r>
+        <w:rPr>
+          <w:rStyle w:val="CodeChar"/>
+        </w:rPr>
+        <w:t>PORT-HOSTNAME</w:t>
+      </w:r>
+      <w:r>
+        <w:tab/>
+        <w:t>The port number and hostname.</w:t>
+      </w:r>
+    </w:p>
+    <w:p>
+      <w:r>
+        <w:t xml:space="preserve">The neon-proxy-manager will also generate corresponding code in the </w:t>
+      </w:r>
+      <w:proofErr w:type="spellStart"/>
+      <w:r>
+        <w:rPr>
+          <w:rStyle w:val="CodeChar"/>
+        </w:rPr>
+        <w:t>varnish.vcl</w:t>
+      </w:r>
+      <w:proofErr w:type="spellEnd"/>
+      <w:r>
+        <w:t xml:space="preserve"> that matches Varnish backends using the </w:t>
+      </w:r>
+      <w:r>
+        <w:rPr>
+          <w:rStyle w:val="CodeChar"/>
+        </w:rPr>
+        <w:t>X</w:t>
+      </w:r>
+      <w:r>
+        <w:rPr>
+          <w:rStyle w:val="CodeChar"/>
+        </w:rPr>
+        <w:t xml:space="preserve">-Proxy-Target </w:t>
+      </w:r>
+      <w:r>
+        <w:t>header and also removes this header from the request before forwarding it on to the backend.</w:t>
+      </w:r>
+    </w:p>
+    <w:p>
+      <w:bookmarkStart w:id="0" w:name="_GoBack"/>
+      <w:bookmarkEnd w:id="0"/>
     </w:p>
     <w:sectPr>
       <w:pgSz w:w="12240" w:h="15840"/>
@@ -3965,6 +4280,345 @@
 <file path=word/numbering.xml><?xml version="1.0" encoding="utf-8"?>
 <w:numbering xmlns:wpc="http://schemas.microsoft.com/office/word/2010/wordprocessingCanvas" xmlns:cx="http://schemas.microsoft.com/office/drawing/2014/chartex" xmlns:cx1="http://schemas.microsoft.com/office/drawing/2015/9/8/chartex" xmlns:cx2="http://schemas.microsoft.com/office/drawing/2015/10/21/chartex" xmlns:cx3="http://schemas.microsoft.com/office/drawing/2016/5/9/chartex" xmlns:cx4="http://schemas.microsoft.com/office/drawing/2016/5/10/chartex" xmlns:cx5="http://schemas.microsoft.com/office/drawing/2016/5/11/chartex" xmlns:cx6="http://schemas.microsoft.com/office/drawing/2016/5/12/chartex" xmlns:cx7="http://schemas.microsoft.com/office/drawing/2016/5/13/chartex" xmlns:cx8="http://schemas.microsoft.com/office/drawing/2016/5/14/chartex" xmlns:mc="http://schemas.openxmlformats.org/markup-compatibility/2006" xmlns:aink="http://schemas.microsoft.com/office/drawing/2016/ink" xmlns:am3d="http://schemas.microsoft.com/office/drawing/2017/model3d" xmlns:o="urn:schemas-microsoft-com:office:office" xmlns:r="http://schemas.openxmlformats.org/officeDocument/2006/relationships" xmlns:m="http://schemas.openxmlformats.org/officeDocument/2006/math" xmlns:v="urn:schemas-microsoft-com:vml" xmlns:wp14="http://schemas.microsoft.com/office/word/2010/wordprocessingDrawing" xmlns:wp="http://schemas.openxmlformats.org/drawingml/2006/wordprocessingDrawing" xmlns:w10="urn:schemas-microsoft-com:office:word" xmlns:w="http://schemas.openxmlformats.org/wordprocessingml/2006/main" xmlns:w14="http://schemas.microsoft.com/office/word/2010/wordml" xmlns:w15="http://schemas.microsoft.com/office/word/2012/wordml" xmlns:w16cid="http://schemas.microsoft.com/office/word/2016/wordml/cid" xmlns:w16se="http://schemas.microsoft.com/office/word/2015/wordml/symex" xmlns:wpg="http://schemas.microsoft.com/office/word/2010/wordprocessingGroup" xmlns:wpi="http://schemas.microsoft.com/office/word/2010/wordprocessingInk" xmlns:wne="http://schemas.microsoft.com/office/word/2006/wordml" xmlns:wps="http://schemas.microsoft.com/office/word/2010/wordprocessingShape" mc:Ignorable="w14 w15 w16se w16cid wp14">
   <w:abstractNum w:abstractNumId="0" w15:restartNumberingAfterBreak="0">
+    <w:nsid w:val="115F1F37"/>
+    <w:multiLevelType w:val="hybridMultilevel"/>
+    <w:tmpl w:val="613A8B68"/>
+    <w:lvl w:ilvl="0" w:tplc="0409000F">
+      <w:start w:val="1"/>
+      <w:numFmt w:val="decimal"/>
+      <w:lvlText w:val="%1."/>
+      <w:lvlJc w:val="left"/>
+      <w:pPr>
+        <w:ind w:left="720" w:hanging="360"/>
+      </w:pPr>
+      <w:rPr>
+        <w:rFonts w:hint="default"/>
+      </w:rPr>
+    </w:lvl>
+    <w:lvl w:ilvl="1" w:tplc="04090003" w:tentative="1">
+      <w:start w:val="1"/>
+      <w:numFmt w:val="bullet"/>
+      <w:lvlText w:val="o"/>
+      <w:lvlJc w:val="left"/>
+      <w:pPr>
+        <w:ind w:left="1440" w:hanging="360"/>
+      </w:pPr>
+      <w:rPr>
+        <w:rFonts w:ascii="Courier New" w:hAnsi="Courier New" w:cs="Courier New" w:hint="default"/>
+      </w:rPr>
+    </w:lvl>
+    <w:lvl w:ilvl="2" w:tplc="04090005" w:tentative="1">
+      <w:start w:val="1"/>
+      <w:numFmt w:val="bullet"/>
+      <w:lvlText w:val=""/>
+      <w:lvlJc w:val="left"/>
+      <w:pPr>
+        <w:ind w:left="2160" w:hanging="360"/>
+      </w:pPr>
+      <w:rPr>
+        <w:rFonts w:ascii="Wingdings" w:hAnsi="Wingdings" w:hint="default"/>
+      </w:rPr>
+    </w:lvl>
+    <w:lvl w:ilvl="3" w:tplc="04090001" w:tentative="1">
+      <w:start w:val="1"/>
+      <w:numFmt w:val="bullet"/>
+      <w:lvlText w:val=""/>
+      <w:lvlJc w:val="left"/>
+      <w:pPr>
+        <w:ind w:left="2880" w:hanging="360"/>
+      </w:pPr>
+      <w:rPr>
+        <w:rFonts w:ascii="Symbol" w:hAnsi="Symbol" w:hint="default"/>
+      </w:rPr>
+    </w:lvl>
+    <w:lvl w:ilvl="4" w:tplc="04090003" w:tentative="1">
+      <w:start w:val="1"/>
+      <w:numFmt w:val="bullet"/>
+      <w:lvlText w:val="o"/>
+      <w:lvlJc w:val="left"/>
+      <w:pPr>
+        <w:ind w:left="3600" w:hanging="360"/>
+      </w:pPr>
+      <w:rPr>
+        <w:rFonts w:ascii="Courier New" w:hAnsi="Courier New" w:cs="Courier New" w:hint="default"/>
+      </w:rPr>
+    </w:lvl>
+    <w:lvl w:ilvl="5" w:tplc="04090005" w:tentative="1">
+      <w:start w:val="1"/>
+      <w:numFmt w:val="bullet"/>
+      <w:lvlText w:val=""/>
+      <w:lvlJc w:val="left"/>
+      <w:pPr>
+        <w:ind w:left="4320" w:hanging="360"/>
+      </w:pPr>
+      <w:rPr>
+        <w:rFonts w:ascii="Wingdings" w:hAnsi="Wingdings" w:hint="default"/>
+      </w:rPr>
+    </w:lvl>
+    <w:lvl w:ilvl="6" w:tplc="04090001" w:tentative="1">
+      <w:start w:val="1"/>
+      <w:numFmt w:val="bullet"/>
+      <w:lvlText w:val=""/>
+      <w:lvlJc w:val="left"/>
+      <w:pPr>
+        <w:ind w:left="5040" w:hanging="360"/>
+      </w:pPr>
+      <w:rPr>
+        <w:rFonts w:ascii="Symbol" w:hAnsi="Symbol" w:hint="default"/>
+      </w:rPr>
+    </w:lvl>
+    <w:lvl w:ilvl="7" w:tplc="04090003" w:tentative="1">
+      <w:start w:val="1"/>
+      <w:numFmt w:val="bullet"/>
+      <w:lvlText w:val="o"/>
+      <w:lvlJc w:val="left"/>
+      <w:pPr>
+        <w:ind w:left="5760" w:hanging="360"/>
+      </w:pPr>
+      <w:rPr>
+        <w:rFonts w:ascii="Courier New" w:hAnsi="Courier New" w:cs="Courier New" w:hint="default"/>
+      </w:rPr>
+    </w:lvl>
+    <w:lvl w:ilvl="8" w:tplc="04090005" w:tentative="1">
+      <w:start w:val="1"/>
+      <w:numFmt w:val="bullet"/>
+      <w:lvlText w:val=""/>
+      <w:lvlJc w:val="left"/>
+      <w:pPr>
+        <w:ind w:left="6480" w:hanging="360"/>
+      </w:pPr>
+      <w:rPr>
+        <w:rFonts w:ascii="Wingdings" w:hAnsi="Wingdings" w:hint="default"/>
+      </w:rPr>
+    </w:lvl>
+  </w:abstractNum>
+  <w:abstractNum w:abstractNumId="1" w15:restartNumberingAfterBreak="0">
+    <w:nsid w:val="1CC01FD4"/>
+    <w:multiLevelType w:val="hybridMultilevel"/>
+    <w:tmpl w:val="691A70B8"/>
+    <w:lvl w:ilvl="0" w:tplc="04090001">
+      <w:start w:val="1"/>
+      <w:numFmt w:val="bullet"/>
+      <w:lvlText w:val=""/>
+      <w:lvlJc w:val="left"/>
+      <w:pPr>
+        <w:ind w:left="720" w:hanging="360"/>
+      </w:pPr>
+      <w:rPr>
+        <w:rFonts w:ascii="Symbol" w:hAnsi="Symbol" w:hint="default"/>
+      </w:rPr>
+    </w:lvl>
+    <w:lvl w:ilvl="1" w:tplc="04090003" w:tentative="1">
+      <w:start w:val="1"/>
+      <w:numFmt w:val="bullet"/>
+      <w:lvlText w:val="o"/>
+      <w:lvlJc w:val="left"/>
+      <w:pPr>
+        <w:ind w:left="1440" w:hanging="360"/>
+      </w:pPr>
+      <w:rPr>
+        <w:rFonts w:ascii="Courier New" w:hAnsi="Courier New" w:cs="Courier New" w:hint="default"/>
+      </w:rPr>
+    </w:lvl>
+    <w:lvl w:ilvl="2" w:tplc="04090005" w:tentative="1">
+      <w:start w:val="1"/>
+      <w:numFmt w:val="bullet"/>
+      <w:lvlText w:val=""/>
+      <w:lvlJc w:val="left"/>
+      <w:pPr>
+        <w:ind w:left="2160" w:hanging="360"/>
+      </w:pPr>
+      <w:rPr>
+        <w:rFonts w:ascii="Wingdings" w:hAnsi="Wingdings" w:hint="default"/>
+      </w:rPr>
+    </w:lvl>
+    <w:lvl w:ilvl="3" w:tplc="04090001" w:tentative="1">
+      <w:start w:val="1"/>
+      <w:numFmt w:val="bullet"/>
+      <w:lvlText w:val=""/>
+      <w:lvlJc w:val="left"/>
+      <w:pPr>
+        <w:ind w:left="2880" w:hanging="360"/>
+      </w:pPr>
+      <w:rPr>
+        <w:rFonts w:ascii="Symbol" w:hAnsi="Symbol" w:hint="default"/>
+      </w:rPr>
+    </w:lvl>
+    <w:lvl w:ilvl="4" w:tplc="04090003" w:tentative="1">
+      <w:start w:val="1"/>
+      <w:numFmt w:val="bullet"/>
+      <w:lvlText w:val="o"/>
+      <w:lvlJc w:val="left"/>
+      <w:pPr>
+        <w:ind w:left="3600" w:hanging="360"/>
+      </w:pPr>
+      <w:rPr>
+        <w:rFonts w:ascii="Courier New" w:hAnsi="Courier New" w:cs="Courier New" w:hint="default"/>
+      </w:rPr>
+    </w:lvl>
+    <w:lvl w:ilvl="5" w:tplc="04090005" w:tentative="1">
+      <w:start w:val="1"/>
+      <w:numFmt w:val="bullet"/>
+      <w:lvlText w:val=""/>
+      <w:lvlJc w:val="left"/>
+      <w:pPr>
+        <w:ind w:left="4320" w:hanging="360"/>
+      </w:pPr>
+      <w:rPr>
+        <w:rFonts w:ascii="Wingdings" w:hAnsi="Wingdings" w:hint="default"/>
+      </w:rPr>
+    </w:lvl>
+    <w:lvl w:ilvl="6" w:tplc="04090001" w:tentative="1">
+      <w:start w:val="1"/>
+      <w:numFmt w:val="bullet"/>
+      <w:lvlText w:val=""/>
+      <w:lvlJc w:val="left"/>
+      <w:pPr>
+        <w:ind w:left="5040" w:hanging="360"/>
+      </w:pPr>
+      <w:rPr>
+        <w:rFonts w:ascii="Symbol" w:hAnsi="Symbol" w:hint="default"/>
+      </w:rPr>
+    </w:lvl>
+    <w:lvl w:ilvl="7" w:tplc="04090003" w:tentative="1">
+      <w:start w:val="1"/>
+      <w:numFmt w:val="bullet"/>
+      <w:lvlText w:val="o"/>
+      <w:lvlJc w:val="left"/>
+      <w:pPr>
+        <w:ind w:left="5760" w:hanging="360"/>
+      </w:pPr>
+      <w:rPr>
+        <w:rFonts w:ascii="Courier New" w:hAnsi="Courier New" w:cs="Courier New" w:hint="default"/>
+      </w:rPr>
+    </w:lvl>
+    <w:lvl w:ilvl="8" w:tplc="04090005" w:tentative="1">
+      <w:start w:val="1"/>
+      <w:numFmt w:val="bullet"/>
+      <w:lvlText w:val=""/>
+      <w:lvlJc w:val="left"/>
+      <w:pPr>
+        <w:ind w:left="6480" w:hanging="360"/>
+      </w:pPr>
+      <w:rPr>
+        <w:rFonts w:ascii="Wingdings" w:hAnsi="Wingdings" w:hint="default"/>
+      </w:rPr>
+    </w:lvl>
+  </w:abstractNum>
+  <w:abstractNum w:abstractNumId="2" w15:restartNumberingAfterBreak="0">
+    <w:nsid w:val="48B20BA5"/>
+    <w:multiLevelType w:val="hybridMultilevel"/>
+    <w:tmpl w:val="E1FC1BA6"/>
+    <w:lvl w:ilvl="0" w:tplc="04090001">
+      <w:start w:val="1"/>
+      <w:numFmt w:val="bullet"/>
+      <w:lvlText w:val=""/>
+      <w:lvlJc w:val="left"/>
+      <w:pPr>
+        <w:ind w:left="720" w:hanging="360"/>
+      </w:pPr>
+      <w:rPr>
+        <w:rFonts w:ascii="Symbol" w:hAnsi="Symbol" w:hint="default"/>
+      </w:rPr>
+    </w:lvl>
+    <w:lvl w:ilvl="1" w:tplc="04090003" w:tentative="1">
+      <w:start w:val="1"/>
+      <w:numFmt w:val="bullet"/>
+      <w:lvlText w:val="o"/>
+      <w:lvlJc w:val="left"/>
+      <w:pPr>
+        <w:ind w:left="1440" w:hanging="360"/>
+      </w:pPr>
+      <w:rPr>
+        <w:rFonts w:ascii="Courier New" w:hAnsi="Courier New" w:cs="Courier New" w:hint="default"/>
+      </w:rPr>
+    </w:lvl>
+    <w:lvl w:ilvl="2" w:tplc="04090005" w:tentative="1">
+      <w:start w:val="1"/>
+      <w:numFmt w:val="bullet"/>
+      <w:lvlText w:val=""/>
+      <w:lvlJc w:val="left"/>
+      <w:pPr>
+        <w:ind w:left="2160" w:hanging="360"/>
+      </w:pPr>
+      <w:rPr>
+        <w:rFonts w:ascii="Wingdings" w:hAnsi="Wingdings" w:hint="default"/>
+      </w:rPr>
+    </w:lvl>
+    <w:lvl w:ilvl="3" w:tplc="04090001" w:tentative="1">
+      <w:start w:val="1"/>
+      <w:numFmt w:val="bullet"/>
+      <w:lvlText w:val=""/>
+      <w:lvlJc w:val="left"/>
+      <w:pPr>
+        <w:ind w:left="2880" w:hanging="360"/>
+      </w:pPr>
+      <w:rPr>
+        <w:rFonts w:ascii="Symbol" w:hAnsi="Symbol" w:hint="default"/>
+      </w:rPr>
+    </w:lvl>
+    <w:lvl w:ilvl="4" w:tplc="04090003" w:tentative="1">
+      <w:start w:val="1"/>
+      <w:numFmt w:val="bullet"/>
+      <w:lvlText w:val="o"/>
+      <w:lvlJc w:val="left"/>
+      <w:pPr>
+        <w:ind w:left="3600" w:hanging="360"/>
+      </w:pPr>
+      <w:rPr>
+        <w:rFonts w:ascii="Courier New" w:hAnsi="Courier New" w:cs="Courier New" w:hint="default"/>
+      </w:rPr>
+    </w:lvl>
+    <w:lvl w:ilvl="5" w:tplc="04090005" w:tentative="1">
+      <w:start w:val="1"/>
+      <w:numFmt w:val="bullet"/>
+      <w:lvlText w:val=""/>
+      <w:lvlJc w:val="left"/>
+      <w:pPr>
+        <w:ind w:left="4320" w:hanging="360"/>
+      </w:pPr>
+      <w:rPr>
+        <w:rFonts w:ascii="Wingdings" w:hAnsi="Wingdings" w:hint="default"/>
+      </w:rPr>
+    </w:lvl>
+    <w:lvl w:ilvl="6" w:tplc="04090001" w:tentative="1">
+      <w:start w:val="1"/>
+      <w:numFmt w:val="bullet"/>
+      <w:lvlText w:val=""/>
+      <w:lvlJc w:val="left"/>
+      <w:pPr>
+        <w:ind w:left="5040" w:hanging="360"/>
+      </w:pPr>
+      <w:rPr>
+        <w:rFonts w:ascii="Symbol" w:hAnsi="Symbol" w:hint="default"/>
+      </w:rPr>
+    </w:lvl>
+    <w:lvl w:ilvl="7" w:tplc="04090003" w:tentative="1">
+      <w:start w:val="1"/>
+      <w:numFmt w:val="bullet"/>
+      <w:lvlText w:val="o"/>
+      <w:lvlJc w:val="left"/>
+      <w:pPr>
+        <w:ind w:left="5760" w:hanging="360"/>
+      </w:pPr>
+      <w:rPr>
+        <w:rFonts w:ascii="Courier New" w:hAnsi="Courier New" w:cs="Courier New" w:hint="default"/>
+      </w:rPr>
+    </w:lvl>
+    <w:lvl w:ilvl="8" w:tplc="04090005" w:tentative="1">
+      <w:start w:val="1"/>
+      <w:numFmt w:val="bullet"/>
+      <w:lvlText w:val=""/>
+      <w:lvlJc w:val="left"/>
+      <w:pPr>
+        <w:ind w:left="6480" w:hanging="360"/>
+      </w:pPr>
+      <w:rPr>
+        <w:rFonts w:ascii="Wingdings" w:hAnsi="Wingdings" w:hint="default"/>
+      </w:rPr>
+    </w:lvl>
+  </w:abstractNum>
+  <w:abstractNum w:abstractNumId="3" w15:restartNumberingAfterBreak="0">
     <w:nsid w:val="6562274F"/>
     <w:multiLevelType w:val="hybridMultilevel"/>
     <w:tmpl w:val="9C2CCA36"/>
@@ -4051,7 +4705,16 @@
     </w:lvl>
   </w:abstractNum>
   <w:num w:numId="1">
+    <w:abstractNumId w:val="3"/>
+  </w:num>
+  <w:num w:numId="2">
+    <w:abstractNumId w:val="1"/>
+  </w:num>
+  <w:num w:numId="3">
     <w:abstractNumId w:val="0"/>
+  </w:num>
+  <w:num w:numId="4">
+    <w:abstractNumId w:val="2"/>
   </w:num>
 </w:numbering>
 </file>
@@ -4990,7 +5653,7 @@
 </file>
 
 <file path=customXml/itemProps1.xml><?xml version="1.0" encoding="utf-8"?>
-<ds:datastoreItem xmlns:ds="http://schemas.openxmlformats.org/officeDocument/2006/customXml" ds:itemID="{8B7E29A7-2320-4A9F-B4C2-41527D89C220}">
+<ds:datastoreItem xmlns:ds="http://schemas.openxmlformats.org/officeDocument/2006/customXml" ds:itemID="{3B88DBCC-7B60-4EB3-AEAF-4AD281CC4680}">
   <ds:schemaRefs>
     <ds:schemaRef ds:uri="http://schemas.openxmlformats.org/officeDocument/2006/bibliography"/>
   </ds:schemaRefs>

</xml_diff>

<commit_message>
[doc]: Proxy config related edits.
</commit_message>
<xml_diff>
--- a/Doc/Hive Load Balancers.docx
+++ b/Doc/Hive Load Balancers.docx
@@ -263,7 +263,10 @@
         <w:tab/>
       </w:r>
       <w:r>
-        <w:t>Implements simple</w:t>
+        <w:t>Provides</w:t>
+      </w:r>
+      <w:r>
+        <w:t xml:space="preserve"> simple</w:t>
       </w:r>
       <w:r>
         <w:t xml:space="preserve"> HTTP caching.</w:t>
@@ -327,11 +330,9 @@
       <w:r>
         <w:t xml:space="preserve"> currently deploys </w:t>
       </w:r>
-      <w:proofErr w:type="spellStart"/>
-      <w:r>
-        <w:t>serveral</w:t>
-      </w:r>
-      <w:proofErr w:type="spellEnd"/>
+      <w:r>
+        <w:t>several</w:t>
+      </w:r>
       <w:r>
         <w:t xml:space="preserve"> built-in proxy services:</w:t>
       </w:r>
@@ -1490,8 +1491,19 @@
       <w:r>
         <w:t xml:space="preserve">conf: </w:t>
       </w:r>
-      <w:r>
-        <w:t>haproxy.zip</w:t>
+      <w:bookmarkStart w:id="0" w:name="_GoBack"/>
+      <w:r>
+        <w:t>p</w:t>
+      </w:r>
+      <w:r>
+        <w:t>roxy</w:t>
+      </w:r>
+      <w:r>
+        <w:t>-conf</w:t>
+      </w:r>
+      <w:bookmarkEnd w:id="0"/>
+      <w:r>
+        <w:t>.zip</w:t>
       </w:r>
       <w:r>
         <w:br/>
@@ -1538,7 +1550,10 @@
         <w:t>proxy-</w:t>
       </w:r>
       <w:r>
-        <w:t>conf: haproxy.zip</w:t>
+        <w:t xml:space="preserve">conf: </w:t>
+      </w:r>
+      <w:r>
+        <w:t>proxy-conf.zip</w:t>
       </w:r>
       <w:r>
         <w:br/>
@@ -1573,7 +1588,10 @@
         <w:t>proxy-</w:t>
       </w:r>
       <w:r>
-        <w:t>conf: haproxy.zip</w:t>
+        <w:t xml:space="preserve">conf: </w:t>
+      </w:r>
+      <w:r>
+        <w:t>proxy-conf.zip</w:t>
       </w:r>
       <w:r>
         <w:br/>
@@ -1614,7 +1632,10 @@
       </w:r>
       <w:r>
         <w:br/>
-        <w:t xml:space="preserve">                proxy-conf: haproxy.zip</w:t>
+        <w:t xml:space="preserve">                proxy-conf: </w:t>
+      </w:r>
+      <w:r>
+        <w:t>proxy-conf.zip</w:t>
       </w:r>
       <w:r>
         <w:br/>
@@ -1626,7 +1647,10 @@
       </w:r>
       <w:r>
         <w:br/>
-        <w:t xml:space="preserve">                proxy-conf: haproxy.zip</w:t>
+        <w:t xml:space="preserve">                proxy-conf: </w:t>
+      </w:r>
+      <w:r>
+        <w:t>proxy-conf.zip</w:t>
       </w:r>
       <w:r>
         <w:br/>
@@ -3068,9 +3092,15 @@
       </w:r>
       <w:r>
         <w:rPr>
-          <w:rStyle w:val="EmphasizeChar"/>
-        </w:rPr>
-        <w:t>haproxy.zip</w:t>
+          <w:rStyle w:val="CodeChar"/>
+        </w:rPr>
+        <w:t>proxy-conf</w:t>
+      </w:r>
+      <w:r>
+        <w:rPr>
+          <w:rStyle w:val="CodeChar"/>
+        </w:rPr>
+        <w:t>.zip</w:t>
       </w:r>
       <w:r>
         <w:t xml:space="preserve"> co</w:t>
@@ -3116,7 +3146,22 @@
         <w:t xml:space="preserve"> </w:t>
       </w:r>
       <w:r>
-        <w:t>will be computed for the haproxy.zip along with the hashes of the certificates referenced by the configuration.</w:t>
+        <w:t xml:space="preserve">will be computed for the </w:t>
+      </w:r>
+      <w:r>
+        <w:rPr>
+          <w:rStyle w:val="CodeChar"/>
+        </w:rPr>
+        <w:t>proxy-conf</w:t>
+      </w:r>
+      <w:r>
+        <w:rPr>
+          <w:rStyle w:val="CodeChar"/>
+        </w:rPr>
+        <w:t>.zip</w:t>
+      </w:r>
+      <w:r>
+        <w:t xml:space="preserve"> along with the hashes of the certificates referenced by the configuration.</w:t>
       </w:r>
     </w:p>
     <w:p>
@@ -3967,7 +4012,13 @@
         <w:rPr>
           <w:rStyle w:val="CodeChar"/>
         </w:rPr>
-        <w:t>haproxy.zip</w:t>
+        <w:t>proxy-conf</w:t>
+      </w:r>
+      <w:r>
+        <w:rPr>
+          <w:rStyle w:val="CodeChar"/>
+        </w:rPr>
+        <w:t>.zip</w:t>
       </w:r>
       <w:r>
         <w:t xml:space="preserve"> archive persisted to Consul.</w:t>
@@ -4213,10 +4264,7 @@
         <w:t>header and also removes this header from the request before forwarding it on to the backend.</w:t>
       </w:r>
     </w:p>
-    <w:p>
-      <w:bookmarkStart w:id="0" w:name="_GoBack"/>
-      <w:bookmarkEnd w:id="0"/>
-    </w:p>
+    <w:p/>
     <w:sectPr>
       <w:pgSz w:w="12240" w:h="15840"/>
       <w:pgMar w:top="1440" w:right="1440" w:bottom="1440" w:left="1440" w:header="720" w:footer="720" w:gutter="0"/>
@@ -5653,7 +5701,7 @@
 </file>
 
 <file path=customXml/itemProps1.xml><?xml version="1.0" encoding="utf-8"?>
-<ds:datastoreItem xmlns:ds="http://schemas.openxmlformats.org/officeDocument/2006/customXml" ds:itemID="{3B88DBCC-7B60-4EB3-AEAF-4AD281CC4680}">
+<ds:datastoreItem xmlns:ds="http://schemas.openxmlformats.org/officeDocument/2006/customXml" ds:itemID="{CC909277-27E0-4070-9450-A0A11B198A19}">
   <ds:schemaRefs>
     <ds:schemaRef ds:uri="http://schemas.openxmlformats.org/officeDocument/2006/bibliography"/>
   </ds:schemaRefs>

</xml_diff>

<commit_message>
[varnish]: I believe this is code-complete.
...now to see if it works!
</commit_message>
<xml_diff>
--- a/Doc/Hive Load Balancers.docx
+++ b/Doc/Hive Load Balancers.docx
@@ -1491,7 +1491,6 @@
       <w:r>
         <w:t xml:space="preserve">conf: </w:t>
       </w:r>
-      <w:bookmarkStart w:id="0" w:name="_GoBack"/>
       <w:r>
         <w:t>p</w:t>
       </w:r>
@@ -1501,7 +1500,6 @@
       <w:r>
         <w:t>-conf</w:t>
       </w:r>
-      <w:bookmarkEnd w:id="0"/>
       <w:r>
         <w:t>.zip</w:t>
       </w:r>
@@ -4194,7 +4192,19 @@
         <w:rPr>
           <w:rStyle w:val="CodeChar"/>
         </w:rPr>
-        <w:t>X-Proxy-Target</w:t>
+        <w:t>X-</w:t>
+      </w:r>
+      <w:r>
+        <w:rPr>
+          <w:rStyle w:val="CodeChar"/>
+        </w:rPr>
+        <w:t>Neon-</w:t>
+      </w:r>
+      <w:r>
+        <w:rPr>
+          <w:rStyle w:val="CodeChar"/>
+        </w:rPr>
+        <w:t>Proxy-Target</w:t>
       </w:r>
       <w:r>
         <w:t xml:space="preserve"> header to each request that passes through.  </w:t>
@@ -4211,54 +4221,59 @@
         <w:rPr>
           <w:rStyle w:val="CodeChar"/>
         </w:rPr>
-        <w:t>PORT</w:t>
+        <w:t>PORT-HOSTNAME</w:t>
       </w:r>
       <w:r>
         <w:tab/>
-        <w:t>Just the port number when no hostname is required.</w:t>
-      </w:r>
-    </w:p>
-    <w:p>
-      <w:pPr>
-        <w:ind w:left="2250" w:hanging="1890"/>
-      </w:pPr>
+        <w:t>The port number and hostname</w:t>
+      </w:r>
+      <w:r>
+        <w:t xml:space="preserve"> (HOSTNAME may be empty)</w:t>
+      </w:r>
+      <w:bookmarkStart w:id="0" w:name="_GoBack"/>
+      <w:bookmarkEnd w:id="0"/>
+      <w:r>
+        <w:t>.</w:t>
+      </w:r>
+    </w:p>
+    <w:p>
+      <w:r>
+        <w:t xml:space="preserve">The neon-proxy-manager will also generate corresponding code in the </w:t>
+      </w:r>
+      <w:proofErr w:type="spellStart"/>
       <w:r>
         <w:rPr>
           <w:rStyle w:val="CodeChar"/>
         </w:rPr>
-        <w:t>PORT-HOSTNAME</w:t>
-      </w:r>
-      <w:r>
-        <w:tab/>
-        <w:t>The port number and hostname.</w:t>
-      </w:r>
-    </w:p>
-    <w:p>
-      <w:r>
-        <w:t xml:space="preserve">The neon-proxy-manager will also generate corresponding code in the </w:t>
-      </w:r>
-      <w:proofErr w:type="spellStart"/>
+        <w:t>varnish.vcl</w:t>
+      </w:r>
+      <w:proofErr w:type="spellEnd"/>
+      <w:r>
+        <w:t xml:space="preserve"> that matches Varnish backends using the </w:t>
+      </w:r>
       <w:r>
         <w:rPr>
           <w:rStyle w:val="CodeChar"/>
         </w:rPr>
-        <w:t>varnish.vcl</w:t>
-      </w:r>
-      <w:proofErr w:type="spellEnd"/>
-      <w:r>
-        <w:t xml:space="preserve"> that matches Varnish backends using the </w:t>
+        <w:t>X</w:t>
       </w:r>
       <w:r>
         <w:rPr>
           <w:rStyle w:val="CodeChar"/>
         </w:rPr>
-        <w:t>X</w:t>
+        <w:t>-</w:t>
       </w:r>
       <w:r>
         <w:rPr>
           <w:rStyle w:val="CodeChar"/>
         </w:rPr>
-        <w:t xml:space="preserve">-Proxy-Target </w:t>
+        <w:t>Neon-</w:t>
+      </w:r>
+      <w:r>
+        <w:rPr>
+          <w:rStyle w:val="CodeChar"/>
+        </w:rPr>
+        <w:t xml:space="preserve">Proxy-Target </w:t>
       </w:r>
       <w:r>
         <w:t>header and also removes this header from the request before forwarding it on to the backend.</w:t>
@@ -5701,7 +5716,7 @@
 </file>
 
 <file path=customXml/itemProps1.xml><?xml version="1.0" encoding="utf-8"?>
-<ds:datastoreItem xmlns:ds="http://schemas.openxmlformats.org/officeDocument/2006/customXml" ds:itemID="{CC909277-27E0-4070-9450-A0A11B198A19}">
+<ds:datastoreItem xmlns:ds="http://schemas.openxmlformats.org/officeDocument/2006/customXml" ds:itemID="{EDAA9467-D65D-42E2-AE7C-D6B5DB4FAADC}">
   <ds:schemaRefs>
     <ds:schemaRef ds:uri="http://schemas.openxmlformats.org/officeDocument/2006/bibliography"/>
   </ds:schemaRefs>

</xml_diff>